<commit_message>
Updated outdated information in chapter 8 of the reference manual
</commit_message>
<xml_diff>
--- a/umls.nlm.nih.gov/reference_manual/ch08.docx
+++ b/umls.nlm.nih.gov/reference_manual/ch08.docx
@@ -1,6 +1,6 @@
 
 <file path=word/document.xml><?xml version="1.0" encoding="utf-8"?>
-<w:document xmlns:wpc="http://schemas.microsoft.com/office/word/2010/wordprocessingCanvas" xmlns:mc="http://schemas.openxmlformats.org/markup-compatibility/2006" xmlns:o="urn:schemas-microsoft-com:office:office" xmlns:r="http://schemas.openxmlformats.org/officeDocument/2006/relationships" xmlns:m="http://schemas.openxmlformats.org/officeDocument/2006/math" xmlns:v="urn:schemas-microsoft-com:vml" xmlns:wp14="http://schemas.microsoft.com/office/word/2010/wordprocessingDrawing" xmlns:wp="http://schemas.openxmlformats.org/drawingml/2006/wordprocessingDrawing" xmlns:w10="urn:schemas-microsoft-com:office:word" xmlns:w="http://schemas.openxmlformats.org/wordprocessingml/2006/main" xmlns:w14="http://schemas.microsoft.com/office/word/2010/wordml" xmlns:w15="http://schemas.microsoft.com/office/word/2012/wordml" xmlns:wpg="http://schemas.microsoft.com/office/word/2010/wordprocessingGroup" xmlns:wpi="http://schemas.microsoft.com/office/word/2010/wordprocessingInk" xmlns:wne="http://schemas.microsoft.com/office/word/2006/wordml" xmlns:wps="http://schemas.microsoft.com/office/word/2010/wordprocessingShape" mc:Ignorable="w14 w15 wp14">
+<w:document xmlns:wpc="http://schemas.microsoft.com/office/word/2010/wordprocessingCanvas" xmlns:cx="http://schemas.microsoft.com/office/drawing/2014/chartex" xmlns:cx1="http://schemas.microsoft.com/office/drawing/2015/9/8/chartex" xmlns:cx2="http://schemas.microsoft.com/office/drawing/2015/10/21/chartex" xmlns:cx3="http://schemas.microsoft.com/office/drawing/2016/5/9/chartex" xmlns:cx4="http://schemas.microsoft.com/office/drawing/2016/5/10/chartex" xmlns:cx5="http://schemas.microsoft.com/office/drawing/2016/5/11/chartex" xmlns:cx6="http://schemas.microsoft.com/office/drawing/2016/5/12/chartex" xmlns:cx7="http://schemas.microsoft.com/office/drawing/2016/5/13/chartex" xmlns:cx8="http://schemas.microsoft.com/office/drawing/2016/5/14/chartex" xmlns:mc="http://schemas.openxmlformats.org/markup-compatibility/2006" xmlns:aink="http://schemas.microsoft.com/office/drawing/2016/ink" xmlns:am3d="http://schemas.microsoft.com/office/drawing/2017/model3d" xmlns:o="urn:schemas-microsoft-com:office:office" xmlns:r="http://schemas.openxmlformats.org/officeDocument/2006/relationships" xmlns:m="http://schemas.openxmlformats.org/officeDocument/2006/math" xmlns:v="urn:schemas-microsoft-com:vml" xmlns:wp14="http://schemas.microsoft.com/office/word/2010/wordprocessingDrawing" xmlns:wp="http://schemas.openxmlformats.org/drawingml/2006/wordprocessingDrawing" xmlns:w10="urn:schemas-microsoft-com:office:word" xmlns:w="http://schemas.openxmlformats.org/wordprocessingml/2006/main" xmlns:w14="http://schemas.microsoft.com/office/word/2010/wordml" xmlns:w15="http://schemas.microsoft.com/office/word/2012/wordml" xmlns:w16cex="http://schemas.microsoft.com/office/word/2018/wordml/cex" xmlns:w16cid="http://schemas.microsoft.com/office/word/2016/wordml/cid" xmlns:w16="http://schemas.microsoft.com/office/word/2018/wordml" xmlns:w16se="http://schemas.microsoft.com/office/word/2015/wordml/symex" xmlns:wpg="http://schemas.microsoft.com/office/word/2010/wordprocessingGroup" xmlns:wpi="http://schemas.microsoft.com/office/word/2010/wordprocessingInk" xmlns:wne="http://schemas.microsoft.com/office/word/2006/wordml" xmlns:wps="http://schemas.microsoft.com/office/word/2010/wordprocessingShape" mc:Ignorable="w14 w15 w16se w16cid w16 w16cex wp14">
   <w:body>
     <w:p>
       <w:pPr>
@@ -184,6 +184,7 @@
               </w:rPr>
               <w:t>(</w:t>
             </w:r>
+            <w:proofErr w:type="spellStart"/>
             <w:r>
               <w:rPr>
                 <w:i/>
@@ -191,6 +192,7 @@
               </w:rPr>
               <w:t>GeneReviews</w:t>
             </w:r>
+            <w:proofErr w:type="spellEnd"/>
             <w:r>
               <w:rPr>
                 <w:sz w:val="20"/>
@@ -424,8 +426,6 @@
               </w:rPr>
               <w:t>c</w:t>
             </w:r>
-            <w:bookmarkStart w:id="0" w:name="_GoBack"/>
-            <w:bookmarkEnd w:id="0"/>
             <w:r>
               <w:rPr>
                 <w:sz w:val="20"/>
@@ -694,8 +694,16 @@
               <w:rPr>
                 <w:sz w:val="20"/>
               </w:rPr>
-              <w:t>Corr. Au. ?</w:t>
+              <w:t>Corr. Au</w:t>
             </w:r>
+            <w:proofErr w:type="gramStart"/>
+            <w:r>
+              <w:rPr>
+                <w:sz w:val="20"/>
+              </w:rPr>
+              <w:t>. ?</w:t>
+            </w:r>
+            <w:proofErr w:type="gramEnd"/>
           </w:p>
           <w:p>
             <w:pPr>
@@ -1409,91 +1417,13 @@
     </w:p>
     <w:p>
       <w:r>
-        <w:t>MetamorphoSys has been tested on the following operating systems:</w:t>
-      </w:r>
-    </w:p>
-    <w:p>
-      <w:pPr>
-        <w:numPr>
-          <w:ilvl w:val="0"/>
-          <w:numId w:val="2"/>
-        </w:numPr>
-      </w:pPr>
-      <w:r>
-        <w:t xml:space="preserve">Windows </w:t>
-      </w:r>
-      <w:r>
-        <w:t xml:space="preserve">7 Enterprise, Vista, XP, </w:t>
-      </w:r>
-      <w:r>
-        <w:t>2000</w:t>
-      </w:r>
-      <w:r>
-        <w:t>, NT</w:t>
-      </w:r>
-    </w:p>
-    <w:p>
-      <w:pPr>
-        <w:numPr>
-          <w:ilvl w:val="0"/>
-          <w:numId w:val="2"/>
-        </w:numPr>
-      </w:pPr>
-      <w:r>
-        <w:t>Linux, all releases are fully tested under Red Hat Workstation Linux; other Linux</w:t>
-      </w:r>
-      <w:r>
-        <w:t xml:space="preserve"> releases may work equally well</w:t>
-      </w:r>
-    </w:p>
-    <w:p>
-      <w:pPr>
-        <w:numPr>
-          <w:ilvl w:val="0"/>
-          <w:numId w:val="2"/>
-        </w:numPr>
-      </w:pPr>
-      <w:r>
-        <w:t>Solaris 9</w:t>
-      </w:r>
-    </w:p>
-    <w:p>
-      <w:pPr>
-        <w:numPr>
-          <w:ilvl w:val="0"/>
-          <w:numId w:val="2"/>
-        </w:numPr>
-      </w:pPr>
-      <w:r>
-        <w:t>Macintosh</w:t>
-      </w:r>
-      <w:r>
-        <w:t xml:space="preserve"> OS X (Leopard, Snow Leopard</w:t>
-      </w:r>
-      <w:r>
-        <w:t>)**</w:t>
-      </w:r>
-    </w:p>
-    <w:p>
+        <w:t xml:space="preserve">MetamorphoSys is compatible with Mac, Linux, and Windows operating systems. </w:t>
+      </w:r>
       <w:r>
         <w:t>It is implemented in Java and requires the run-time JRE version included in the release (except for the Macintosh, which licenses its own JRE).</w:t>
       </w:r>
       <w:r>
         <w:t xml:space="preserve">  </w:t>
-      </w:r>
-      <w:r>
-        <w:t xml:space="preserve">Solaris and Windows Java Runtime Environment — </w:t>
-      </w:r>
-      <w:hyperlink r:id="rId12" w:history="1">
-        <w:r>
-          <w:rPr>
-            <w:rStyle w:val="Hyperlink"/>
-          </w:rPr>
-          <w:t>http://javasoft.com</w:t>
-        </w:r>
-      </w:hyperlink>
-      <w:r>
-        <w:t>.</w:t>
       </w:r>
     </w:p>
     <w:p>
@@ -1532,7 +1462,7 @@
       <w:r>
         <w:t xml:space="preserve">files from the </w:t>
       </w:r>
-      <w:hyperlink r:id="rId13" w:history="1">
+      <w:hyperlink r:id="rId12" w:history="1">
         <w:r>
           <w:rPr>
             <w:rStyle w:val="Hyperlink"/>
@@ -1549,89 +1479,51 @@
     </w:p>
     <w:p>
       <w:r>
-        <w:t>To use the DVD</w:t>
-      </w:r>
-      <w:r>
-        <w:t>, which was discontinued as of the 2012AB UMLS release</w:t>
-      </w:r>
-      <w:r>
-        <w:t xml:space="preserve">, you must </w:t>
-      </w:r>
-      <w:r>
-        <w:t>have a DVD reader and at least 3</w:t>
-      </w:r>
-      <w:r>
-        <w:t>0 GB of free disk space. Multiple runs that create multiple subsets of the Metathesaurus will need even more space. For reasonable performance, we suggest these minimum requirements:</w:t>
+        <w:t>To use MetamorphoSys y</w:t>
+      </w:r>
+      <w:r>
+        <w:t xml:space="preserve">ou must </w:t>
+      </w:r>
+      <w:r>
+        <w:t xml:space="preserve">have at least </w:t>
+      </w:r>
+      <w:r>
+        <w:t>50</w:t>
+      </w:r>
+      <w:r>
+        <w:t xml:space="preserve"> GB of free disk space. Multiple runs that create multiple subsets of the Metathesaurus will need even more space. </w:t>
       </w:r>
     </w:p>
     <w:p>
-      <w:pPr>
-        <w:numPr>
-          <w:ilvl w:val="0"/>
-          <w:numId w:val="3"/>
-        </w:numPr>
-      </w:pPr>
-      <w:r>
-        <w:t>A CPU of 2GHz or higher</w:t>
+      <w:r>
+        <w:t>The Validate Distribution option allows users to verify the integrity of .</w:t>
+      </w:r>
+      <w:proofErr w:type="spellStart"/>
+      <w:r>
+        <w:t>nlm</w:t>
+      </w:r>
+      <w:proofErr w:type="spellEnd"/>
+      <w:r>
+        <w:t xml:space="preserve"> files downloaded from the UMLS Web site. It compares special MD5 signatures to those in the release .MD5 file. CHK </w:t>
+      </w:r>
+      <w:proofErr w:type="gramStart"/>
+      <w:r>
+        <w:t>file, and</w:t>
+      </w:r>
+      <w:proofErr w:type="gramEnd"/>
+      <w:r>
+        <w:t xml:space="preserve"> is a useful first step for trouble-shooting when problems occur with a UMLS installation.</w:t>
       </w:r>
     </w:p>
     <w:p>
-      <w:pPr>
-        <w:numPr>
-          <w:ilvl w:val="0"/>
-          <w:numId w:val="3"/>
-        </w:numPr>
-      </w:pPr>
-      <w:r>
-        <w:t>6x (or better) DVD drive</w:t>
-      </w:r>
-    </w:p>
-    <w:p>
-      <w:pPr>
-        <w:numPr>
-          <w:ilvl w:val="0"/>
-          <w:numId w:val="3"/>
-        </w:numPr>
-      </w:pPr>
-      <w:r>
-        <w:t>2 GB of RAM, preferably more</w:t>
-      </w:r>
-    </w:p>
-    <w:p>
-      <w:pPr>
-        <w:numPr>
-          <w:ilvl w:val="0"/>
-          <w:numId w:val="3"/>
-        </w:numPr>
-      </w:pPr>
-      <w:r>
-        <w:t>A DVD reader which can read the standard UDF DVDs</w:t>
-      </w:r>
-    </w:p>
-    <w:p>
-      <w:r>
-        <w:t>DVD options allow you to (1) install the UMLS Knowledge Sources from the DVD, (2) copy MetamorphoSys .nlm data format files to local storage, and (3) copy the installation program and files to local storage. This may be useful for multiple runs or subsetting an existing subset, and it may improve performance time.</w:t>
-      </w:r>
-    </w:p>
-    <w:p>
-      <w:r>
-        <w:t>All file sizes are checked at installation. The Validate Distribution option allows users to verify the integrity of .nlm files downloaded from the UMLS Web site or copied from the UMLS DVD. It compares special MD5 signatures to those in the release .MD5 file. CHK file, and is a useful first step for trouble-shooting when problems occur with a UMLS installation.</w:t>
-      </w:r>
-    </w:p>
-    <w:p>
-      <w:r>
-        <w:t xml:space="preserve">If the UMLS release is downloaded from the </w:t>
-      </w:r>
-      <w:hyperlink r:id="rId14" w:history="1">
-        <w:r>
-          <w:rPr>
-            <w:rStyle w:val="Hyperlink"/>
-          </w:rPr>
-          <w:t>UMLS Web site downloads page</w:t>
-        </w:r>
-      </w:hyperlink>
-      <w:r>
-        <w:t xml:space="preserve">, it must include these files*, in the same directory: </w:t>
+      <w:r>
+        <w:t>A full UMLS release when unzipped will include the following files</w:t>
+      </w:r>
+      <w:r>
+        <w:t>*</w:t>
+      </w:r>
+      <w:r>
+        <w:t xml:space="preserve">: </w:t>
       </w:r>
     </w:p>
     <w:p>
@@ -1648,12 +1540,159 @@
     <w:p>
       <w:pPr>
         <w:numPr>
-          <w:ilvl w:val="0"/>
+          <w:ilvl w:val="1"/>
           <w:numId w:val="4"/>
         </w:numPr>
       </w:pPr>
       <w:r>
-        <w:t>2009aa-1-meta.nlm (compressed Metathesaurus data)</w:t>
+        <w:t>config</w:t>
+      </w:r>
+    </w:p>
+    <w:p>
+      <w:pPr>
+        <w:numPr>
+          <w:ilvl w:val="1"/>
+          <w:numId w:val="4"/>
+        </w:numPr>
+      </w:pPr>
+      <w:proofErr w:type="spellStart"/>
+      <w:r>
+        <w:t>etc</w:t>
+      </w:r>
+      <w:proofErr w:type="spellEnd"/>
+    </w:p>
+    <w:p>
+      <w:pPr>
+        <w:numPr>
+          <w:ilvl w:val="1"/>
+          <w:numId w:val="4"/>
+        </w:numPr>
+      </w:pPr>
+      <w:proofErr w:type="spellStart"/>
+      <w:r>
+        <w:t>jre</w:t>
+      </w:r>
+      <w:proofErr w:type="spellEnd"/>
+    </w:p>
+    <w:p>
+      <w:pPr>
+        <w:numPr>
+          <w:ilvl w:val="1"/>
+          <w:numId w:val="4"/>
+        </w:numPr>
+      </w:pPr>
+      <w:r>
+        <w:t>lib</w:t>
+      </w:r>
+    </w:p>
+    <w:p>
+      <w:pPr>
+        <w:numPr>
+          <w:ilvl w:val="1"/>
+          <w:numId w:val="4"/>
+        </w:numPr>
+      </w:pPr>
+      <w:r>
+        <w:t>plugins</w:t>
+      </w:r>
+    </w:p>
+    <w:p>
+      <w:pPr>
+        <w:numPr>
+          <w:ilvl w:val="1"/>
+          <w:numId w:val="4"/>
+        </w:numPr>
+      </w:pPr>
+      <w:r>
+        <w:t>Autorun.inf</w:t>
+      </w:r>
+    </w:p>
+    <w:p>
+      <w:pPr>
+        <w:numPr>
+          <w:ilvl w:val="1"/>
+          <w:numId w:val="4"/>
+        </w:numPr>
+      </w:pPr>
+      <w:proofErr w:type="spellStart"/>
+      <w:proofErr w:type="gramStart"/>
+      <w:r>
+        <w:t>boot.properties</w:t>
+      </w:r>
+      <w:proofErr w:type="spellEnd"/>
+      <w:proofErr w:type="gramEnd"/>
+    </w:p>
+    <w:p>
+      <w:pPr>
+        <w:numPr>
+          <w:ilvl w:val="1"/>
+          <w:numId w:val="4"/>
+        </w:numPr>
+      </w:pPr>
+      <w:r>
+        <w:t>log4j.properties</w:t>
+      </w:r>
+    </w:p>
+    <w:p>
+      <w:pPr>
+        <w:numPr>
+          <w:ilvl w:val="1"/>
+          <w:numId w:val="4"/>
+        </w:numPr>
+      </w:pPr>
+      <w:r>
+        <w:t>release.dat</w:t>
+      </w:r>
+    </w:p>
+    <w:p>
+      <w:pPr>
+        <w:numPr>
+          <w:ilvl w:val="1"/>
+          <w:numId w:val="4"/>
+        </w:numPr>
+      </w:pPr>
+      <w:r>
+        <w:t>run.bat</w:t>
+      </w:r>
+    </w:p>
+    <w:p>
+      <w:pPr>
+        <w:numPr>
+          <w:ilvl w:val="1"/>
+          <w:numId w:val="4"/>
+        </w:numPr>
+      </w:pPr>
+      <w:r>
+        <w:t>run_linux.sh</w:t>
+      </w:r>
+    </w:p>
+    <w:p>
+      <w:pPr>
+        <w:numPr>
+          <w:ilvl w:val="1"/>
+          <w:numId w:val="4"/>
+        </w:numPr>
+      </w:pPr>
+      <w:proofErr w:type="spellStart"/>
+      <w:r>
+        <w:t>run_</w:t>
+      </w:r>
+      <w:proofErr w:type="gramStart"/>
+      <w:r>
+        <w:t>mac.command</w:t>
+      </w:r>
+      <w:proofErr w:type="spellEnd"/>
+      <w:proofErr w:type="gramEnd"/>
+    </w:p>
+    <w:p>
+      <w:pPr>
+        <w:numPr>
+          <w:ilvl w:val="1"/>
+          <w:numId w:val="4"/>
+        </w:numPr>
+      </w:pPr>
+      <w:r>
+        <w:t>run64.bat</w:t>
       </w:r>
     </w:p>
     <w:p>
@@ -1664,8 +1703,13 @@
         </w:numPr>
       </w:pPr>
       <w:r>
-        <w:lastRenderedPageBreak/>
-        <w:t>2009aa-2-meta.nlm (compressed Metathesaurus data)</w:t>
+        <w:t>20</w:t>
+      </w:r>
+      <w:r>
+        <w:t>21</w:t>
+      </w:r>
+      <w:r>
+        <w:t>aa-1-meta.nlm (compressed Metathesaurus data)</w:t>
       </w:r>
     </w:p>
     <w:p>
@@ -1676,7 +1720,10 @@
         </w:numPr>
       </w:pPr>
       <w:r>
-        <w:t>2009aa-otherks.nlm (compressed Semantic Network and SPECIALIST Lexicon)</w:t>
+        <w:t>2021</w:t>
+      </w:r>
+      <w:r>
+        <w:t>aa-2-meta.nlm (compressed Metathesaurus data)</w:t>
       </w:r>
     </w:p>
     <w:p>
@@ -1687,7 +1734,10 @@
         </w:numPr>
       </w:pPr>
       <w:r>
-        <w:t>2009AA.CHK</w:t>
+        <w:t>2021</w:t>
+      </w:r>
+      <w:r>
+        <w:t>aa-otherks.nlm (compressed Semantic Network and SPECIALIST Lexicon)</w:t>
       </w:r>
     </w:p>
     <w:p>
@@ -1698,7 +1748,14 @@
         </w:numPr>
       </w:pPr>
       <w:r>
-        <w:t>2009AA.MD5</w:t>
+        <w:lastRenderedPageBreak/>
+        <w:t>20</w:t>
+      </w:r>
+      <w:r>
+        <w:t>21AA</w:t>
+      </w:r>
+      <w:r>
+        <w:t>.CHK</w:t>
       </w:r>
     </w:p>
     <w:p>
@@ -1709,7 +1766,10 @@
         </w:numPr>
       </w:pPr>
       <w:r>
-        <w:t>Copyright_Notice.txt</w:t>
+        <w:t>2021AA</w:t>
+      </w:r>
+      <w:r>
+        <w:t>.MD5</w:t>
       </w:r>
     </w:p>
     <w:p>
@@ -1720,17 +1780,29 @@
         </w:numPr>
       </w:pPr>
       <w:r>
-        <w:t>README.txt</w:t>
+        <w:t>Copyright_Notice.txt</w:t>
       </w:r>
     </w:p>
     <w:p>
-      <w:r>
-        <w:t>The mmsys.zip file is first unzipped to local storage and the MetamorphoSys application started. To ensure proper functionality users must unzip mmsys.zip to the same directory as the other downloaded files.</w:t>
+      <w:pPr>
+        <w:numPr>
+          <w:ilvl w:val="0"/>
+          <w:numId w:val="4"/>
+        </w:numPr>
+      </w:pPr>
+      <w:r>
+        <w:t>README.txt</w:t>
       </w:r>
     </w:p>
     <w:p>
       <w:r>
-        <w:t>*File names for the 2009AA release are shown.</w:t>
+        <w:t xml:space="preserve">*File names for the </w:t>
+      </w:r>
+      <w:r>
+        <w:t>2021</w:t>
+      </w:r>
+      <w:r>
+        <w:t>AA release are shown.</w:t>
       </w:r>
     </w:p>
     <w:p>
@@ -1743,13 +1815,13 @@
     </w:p>
     <w:p>
       <w:r>
-        <w:t>Open a terminal window and change to t</w:t>
-      </w:r>
-      <w:r>
-        <w:t>he root directory of the DVD</w:t>
-      </w:r>
-      <w:r>
-        <w:t>. Type the appropriate command for your platform:</w:t>
+        <w:t xml:space="preserve">Open a terminal window and </w:t>
+      </w:r>
+      <w:r>
+        <w:t>t</w:t>
+      </w:r>
+      <w:r>
+        <w:t>ype the appropriate command for your platform:</w:t>
       </w:r>
     </w:p>
     <w:p>
@@ -1769,10 +1841,23 @@
         <w:t xml:space="preserve">.sh </w:t>
       </w:r>
       <w:r>
-        <w:t>(or click on the run_mac</w:t>
-      </w:r>
-      <w:r>
-        <w:t xml:space="preserve">.command file) </w:t>
+        <w:t xml:space="preserve">(or click on the </w:t>
+      </w:r>
+      <w:proofErr w:type="spellStart"/>
+      <w:r>
+        <w:t>run_</w:t>
+      </w:r>
+      <w:proofErr w:type="gramStart"/>
+      <w:r>
+        <w:t>mac</w:t>
+      </w:r>
+      <w:r>
+        <w:t>.command</w:t>
+      </w:r>
+      <w:proofErr w:type="spellEnd"/>
+      <w:proofErr w:type="gramEnd"/>
+      <w:r>
+        <w:t xml:space="preserve"> file) </w:t>
       </w:r>
     </w:p>
     <w:p>
@@ -1793,23 +1878,6 @@
       </w:r>
     </w:p>
     <w:p>
-      <w:pPr>
-        <w:numPr>
-          <w:ilvl w:val="0"/>
-          <w:numId w:val="5"/>
-        </w:numPr>
-      </w:pPr>
-      <w:r>
-        <w:t>./</w:t>
-      </w:r>
-      <w:r>
-        <w:t>run_solaris</w:t>
-      </w:r>
-      <w:r>
-        <w:t>.sh</w:t>
-      </w:r>
-    </w:p>
-    <w:p>
       <w:r>
         <w:t>Press the return key.</w:t>
       </w:r>
@@ -1830,50 +1898,36 @@
         <w:t>Windows run</w:t>
       </w:r>
       <w:r>
+        <w:t>64</w:t>
+      </w:r>
+      <w:r>
         <w:t>.bat</w:t>
       </w:r>
     </w:p>
     <w:p>
-      <w:r>
-        <w:t>On Windows machines with Autorun enabled, the DVD will start automatically. If it does not, go to t</w:t>
-      </w:r>
-      <w:r>
-        <w:t>he root directory of the DVD</w:t>
-      </w:r>
-      <w:r>
-        <w:t xml:space="preserve"> and click</w:t>
-      </w:r>
-      <w:r>
-        <w:t xml:space="preserve"> on the file named run</w:t>
-      </w:r>
-      <w:r>
-        <w:t>.bat.</w:t>
+      <w:pPr>
+        <w:pStyle w:val="Heading2"/>
+      </w:pPr>
+      <w:bookmarkStart w:id="0" w:name="s6_3"/>
+      <w:bookmarkEnd w:id="0"/>
+      <w:r>
+        <w:t xml:space="preserve">8.3 </w:t>
+      </w:r>
+      <w:r>
+        <w:t>MetamorphoSys</w:t>
+      </w:r>
+      <w:r>
+        <w:t xml:space="preserve"> Help</w:t>
       </w:r>
     </w:p>
     <w:p>
-      <w:pPr>
-        <w:pStyle w:val="Heading2"/>
-      </w:pPr>
-      <w:bookmarkStart w:id="1" w:name="s6_3"/>
-      <w:bookmarkEnd w:id="1"/>
-      <w:r>
-        <w:t xml:space="preserve">8.3 </w:t>
-      </w:r>
-      <w:r>
-        <w:t>MetamorphoSys</w:t>
-      </w:r>
-      <w:r>
-        <w:t xml:space="preserve"> Help</w:t>
-      </w:r>
-    </w:p>
-    <w:p>
       <w:r>
         <w:t>Help is</w:t>
       </w:r>
       <w:r>
         <w:t xml:space="preserve"> available at the </w:t>
       </w:r>
-      <w:hyperlink r:id="rId15" w:history="1">
+      <w:hyperlink r:id="rId13" w:history="1">
         <w:r>
           <w:rPr>
             <w:rStyle w:val="Hyperlink"/>
@@ -1887,18 +1941,18 @@
       <w:r>
         <w:t xml:space="preserve">Users may also receive assistance from </w:t>
       </w:r>
-      <w:hyperlink r:id="rId16" w:history="1">
+      <w:hyperlink r:id="rId14" w:history="1">
         <w:r>
           <w:rPr>
             <w:rStyle w:val="Hyperlink"/>
           </w:rPr>
-          <w:t>Webcasts</w:t>
+          <w:t>Video Tutorials</w:t>
         </w:r>
       </w:hyperlink>
       <w:r>
         <w:t xml:space="preserve">, the </w:t>
       </w:r>
-      <w:hyperlink r:id="rId17" w:history="1">
+      <w:hyperlink r:id="rId15" w:history="1">
         <w:r>
           <w:rPr>
             <w:rStyle w:val="Hyperlink"/>
@@ -1909,7 +1963,7 @@
       <w:r>
         <w:t xml:space="preserve">, and the various </w:t>
       </w:r>
-      <w:hyperlink r:id="rId18" w:history="1">
+      <w:hyperlink r:id="rId16" w:history="1">
         <w:r>
           <w:rPr>
             <w:rStyle w:val="Hyperlink"/>
@@ -1943,7 +1997,6 @@
         <w:pStyle w:val="FiguresTablesBoxesSectionHeading"/>
       </w:pPr>
       <w:r>
-        <w:lastRenderedPageBreak/>
         <w:t>Figures,</w:t>
       </w:r>
       <w:r>
@@ -1964,7 +2017,15 @@
         <w:pStyle w:val="Comment"/>
       </w:pPr>
       <w:r>
-        <w:t>Place numbered figures, tables and boxes (refe</w:t>
+        <w:t xml:space="preserve">Place numbered figures, </w:t>
+      </w:r>
+      <w:proofErr w:type="gramStart"/>
+      <w:r>
+        <w:t>tables</w:t>
+      </w:r>
+      <w:proofErr w:type="gramEnd"/>
+      <w:r>
+        <w:t xml:space="preserve"> and boxes (refe</w:t>
       </w:r>
       <w:r>
         <w:t>rred to from the main text) below</w:t>
@@ -2005,7 +2066,7 @@
 </file>
 
 <file path=word/endnotes.xml><?xml version="1.0" encoding="utf-8"?>
-<w:endnotes xmlns:wpc="http://schemas.microsoft.com/office/word/2010/wordprocessingCanvas" xmlns:mc="http://schemas.openxmlformats.org/markup-compatibility/2006" xmlns:o="urn:schemas-microsoft-com:office:office" xmlns:r="http://schemas.openxmlformats.org/officeDocument/2006/relationships" xmlns:m="http://schemas.openxmlformats.org/officeDocument/2006/math" xmlns:v="urn:schemas-microsoft-com:vml" xmlns:wp14="http://schemas.microsoft.com/office/word/2010/wordprocessingDrawing" xmlns:wp="http://schemas.openxmlformats.org/drawingml/2006/wordprocessingDrawing" xmlns:w10="urn:schemas-microsoft-com:office:word" xmlns:w="http://schemas.openxmlformats.org/wordprocessingml/2006/main" xmlns:w14="http://schemas.microsoft.com/office/word/2010/wordml" xmlns:w15="http://schemas.microsoft.com/office/word/2012/wordml" xmlns:wpg="http://schemas.microsoft.com/office/word/2010/wordprocessingGroup" xmlns:wpi="http://schemas.microsoft.com/office/word/2010/wordprocessingInk" xmlns:wne="http://schemas.microsoft.com/office/word/2006/wordml" xmlns:wps="http://schemas.microsoft.com/office/word/2010/wordprocessingShape" mc:Ignorable="w14 w15 wp14">
+<w:endnotes xmlns:wpc="http://schemas.microsoft.com/office/word/2010/wordprocessingCanvas" xmlns:cx="http://schemas.microsoft.com/office/drawing/2014/chartex" xmlns:cx1="http://schemas.microsoft.com/office/drawing/2015/9/8/chartex" xmlns:cx2="http://schemas.microsoft.com/office/drawing/2015/10/21/chartex" xmlns:cx3="http://schemas.microsoft.com/office/drawing/2016/5/9/chartex" xmlns:cx4="http://schemas.microsoft.com/office/drawing/2016/5/10/chartex" xmlns:cx5="http://schemas.microsoft.com/office/drawing/2016/5/11/chartex" xmlns:cx6="http://schemas.microsoft.com/office/drawing/2016/5/12/chartex" xmlns:cx7="http://schemas.microsoft.com/office/drawing/2016/5/13/chartex" xmlns:cx8="http://schemas.microsoft.com/office/drawing/2016/5/14/chartex" xmlns:mc="http://schemas.openxmlformats.org/markup-compatibility/2006" xmlns:aink="http://schemas.microsoft.com/office/drawing/2016/ink" xmlns:am3d="http://schemas.microsoft.com/office/drawing/2017/model3d" xmlns:o="urn:schemas-microsoft-com:office:office" xmlns:r="http://schemas.openxmlformats.org/officeDocument/2006/relationships" xmlns:m="http://schemas.openxmlformats.org/officeDocument/2006/math" xmlns:v="urn:schemas-microsoft-com:vml" xmlns:wp14="http://schemas.microsoft.com/office/word/2010/wordprocessingDrawing" xmlns:wp="http://schemas.openxmlformats.org/drawingml/2006/wordprocessingDrawing" xmlns:w10="urn:schemas-microsoft-com:office:word" xmlns:w="http://schemas.openxmlformats.org/wordprocessingml/2006/main" xmlns:w14="http://schemas.microsoft.com/office/word/2010/wordml" xmlns:w15="http://schemas.microsoft.com/office/word/2012/wordml" xmlns:w16cex="http://schemas.microsoft.com/office/word/2018/wordml/cex" xmlns:w16cid="http://schemas.microsoft.com/office/word/2016/wordml/cid" xmlns:w16="http://schemas.microsoft.com/office/word/2018/wordml" xmlns:w16se="http://schemas.microsoft.com/office/word/2015/wordml/symex" xmlns:wpg="http://schemas.microsoft.com/office/word/2010/wordprocessingGroup" xmlns:wpi="http://schemas.microsoft.com/office/word/2010/wordprocessingInk" xmlns:wne="http://schemas.microsoft.com/office/word/2006/wordml" xmlns:wps="http://schemas.microsoft.com/office/word/2010/wordprocessingShape" mc:Ignorable="w14 w15 w16se w16cid w16 w16cex wp14">
   <w:endnote w:type="separator" w:id="-1">
     <w:p>
       <w:r>
@@ -2024,7 +2085,7 @@
 </file>
 
 <file path=word/footnotes.xml><?xml version="1.0" encoding="utf-8"?>
-<w:footnotes xmlns:wpc="http://schemas.microsoft.com/office/word/2010/wordprocessingCanvas" xmlns:mc="http://schemas.openxmlformats.org/markup-compatibility/2006" xmlns:o="urn:schemas-microsoft-com:office:office" xmlns:r="http://schemas.openxmlformats.org/officeDocument/2006/relationships" xmlns:m="http://schemas.openxmlformats.org/officeDocument/2006/math" xmlns:v="urn:schemas-microsoft-com:vml" xmlns:wp14="http://schemas.microsoft.com/office/word/2010/wordprocessingDrawing" xmlns:wp="http://schemas.openxmlformats.org/drawingml/2006/wordprocessingDrawing" xmlns:w10="urn:schemas-microsoft-com:office:word" xmlns:w="http://schemas.openxmlformats.org/wordprocessingml/2006/main" xmlns:w14="http://schemas.microsoft.com/office/word/2010/wordml" xmlns:w15="http://schemas.microsoft.com/office/word/2012/wordml" xmlns:wpg="http://schemas.microsoft.com/office/word/2010/wordprocessingGroup" xmlns:wpi="http://schemas.microsoft.com/office/word/2010/wordprocessingInk" xmlns:wne="http://schemas.microsoft.com/office/word/2006/wordml" xmlns:wps="http://schemas.microsoft.com/office/word/2010/wordprocessingShape" mc:Ignorable="w14 w15 wp14">
+<w:footnotes xmlns:wpc="http://schemas.microsoft.com/office/word/2010/wordprocessingCanvas" xmlns:cx="http://schemas.microsoft.com/office/drawing/2014/chartex" xmlns:cx1="http://schemas.microsoft.com/office/drawing/2015/9/8/chartex" xmlns:cx2="http://schemas.microsoft.com/office/drawing/2015/10/21/chartex" xmlns:cx3="http://schemas.microsoft.com/office/drawing/2016/5/9/chartex" xmlns:cx4="http://schemas.microsoft.com/office/drawing/2016/5/10/chartex" xmlns:cx5="http://schemas.microsoft.com/office/drawing/2016/5/11/chartex" xmlns:cx6="http://schemas.microsoft.com/office/drawing/2016/5/12/chartex" xmlns:cx7="http://schemas.microsoft.com/office/drawing/2016/5/13/chartex" xmlns:cx8="http://schemas.microsoft.com/office/drawing/2016/5/14/chartex" xmlns:mc="http://schemas.openxmlformats.org/markup-compatibility/2006" xmlns:aink="http://schemas.microsoft.com/office/drawing/2016/ink" xmlns:am3d="http://schemas.microsoft.com/office/drawing/2017/model3d" xmlns:o="urn:schemas-microsoft-com:office:office" xmlns:r="http://schemas.openxmlformats.org/officeDocument/2006/relationships" xmlns:m="http://schemas.openxmlformats.org/officeDocument/2006/math" xmlns:v="urn:schemas-microsoft-com:vml" xmlns:wp14="http://schemas.microsoft.com/office/word/2010/wordprocessingDrawing" xmlns:wp="http://schemas.openxmlformats.org/drawingml/2006/wordprocessingDrawing" xmlns:w10="urn:schemas-microsoft-com:office:word" xmlns:w="http://schemas.openxmlformats.org/wordprocessingml/2006/main" xmlns:w14="http://schemas.microsoft.com/office/word/2010/wordml" xmlns:w15="http://schemas.microsoft.com/office/word/2012/wordml" xmlns:w16cex="http://schemas.microsoft.com/office/word/2018/wordml/cex" xmlns:w16cid="http://schemas.microsoft.com/office/word/2016/wordml/cid" xmlns:w16="http://schemas.microsoft.com/office/word/2018/wordml" xmlns:w16se="http://schemas.microsoft.com/office/word/2015/wordml/symex" xmlns:wpg="http://schemas.microsoft.com/office/word/2010/wordprocessingGroup" xmlns:wpi="http://schemas.microsoft.com/office/word/2010/wordprocessingInk" xmlns:wne="http://schemas.microsoft.com/office/word/2006/wordml" xmlns:wps="http://schemas.microsoft.com/office/word/2010/wordprocessingShape" mc:Ignorable="w14 w15 w16se w16cid w16 w16cex wp14">
   <w:footnote w:type="separator" w:id="-1">
     <w:p>
       <w:r>
@@ -2043,7 +2104,7 @@
 </file>
 
 <file path=word/numbering.xml><?xml version="1.0" encoding="utf-8"?>
-<w:numbering xmlns:wpc="http://schemas.microsoft.com/office/word/2010/wordprocessingCanvas" xmlns:mc="http://schemas.openxmlformats.org/markup-compatibility/2006" xmlns:o="urn:schemas-microsoft-com:office:office" xmlns:r="http://schemas.openxmlformats.org/officeDocument/2006/relationships" xmlns:m="http://schemas.openxmlformats.org/officeDocument/2006/math" xmlns:v="urn:schemas-microsoft-com:vml" xmlns:wp14="http://schemas.microsoft.com/office/word/2010/wordprocessingDrawing" xmlns:wp="http://schemas.openxmlformats.org/drawingml/2006/wordprocessingDrawing" xmlns:w10="urn:schemas-microsoft-com:office:word" xmlns:w="http://schemas.openxmlformats.org/wordprocessingml/2006/main" xmlns:w14="http://schemas.microsoft.com/office/word/2010/wordml" xmlns:w15="http://schemas.microsoft.com/office/word/2012/wordml" xmlns:wpg="http://schemas.microsoft.com/office/word/2010/wordprocessingGroup" xmlns:wpi="http://schemas.microsoft.com/office/word/2010/wordprocessingInk" xmlns:wne="http://schemas.microsoft.com/office/word/2006/wordml" xmlns:wps="http://schemas.microsoft.com/office/word/2010/wordprocessingShape" mc:Ignorable="w14 w15 wp14">
+<w:numbering xmlns:wpc="http://schemas.microsoft.com/office/word/2010/wordprocessingCanvas" xmlns:cx="http://schemas.microsoft.com/office/drawing/2014/chartex" xmlns:cx1="http://schemas.microsoft.com/office/drawing/2015/9/8/chartex" xmlns:cx2="http://schemas.microsoft.com/office/drawing/2015/10/21/chartex" xmlns:cx3="http://schemas.microsoft.com/office/drawing/2016/5/9/chartex" xmlns:cx4="http://schemas.microsoft.com/office/drawing/2016/5/10/chartex" xmlns:cx5="http://schemas.microsoft.com/office/drawing/2016/5/11/chartex" xmlns:cx6="http://schemas.microsoft.com/office/drawing/2016/5/12/chartex" xmlns:cx7="http://schemas.microsoft.com/office/drawing/2016/5/13/chartex" xmlns:cx8="http://schemas.microsoft.com/office/drawing/2016/5/14/chartex" xmlns:mc="http://schemas.openxmlformats.org/markup-compatibility/2006" xmlns:aink="http://schemas.microsoft.com/office/drawing/2016/ink" xmlns:am3d="http://schemas.microsoft.com/office/drawing/2017/model3d" xmlns:o="urn:schemas-microsoft-com:office:office" xmlns:r="http://schemas.openxmlformats.org/officeDocument/2006/relationships" xmlns:m="http://schemas.openxmlformats.org/officeDocument/2006/math" xmlns:v="urn:schemas-microsoft-com:vml" xmlns:wp14="http://schemas.microsoft.com/office/word/2010/wordprocessingDrawing" xmlns:wp="http://schemas.openxmlformats.org/drawingml/2006/wordprocessingDrawing" xmlns:w10="urn:schemas-microsoft-com:office:word" xmlns:w="http://schemas.openxmlformats.org/wordprocessingml/2006/main" xmlns:w14="http://schemas.microsoft.com/office/word/2010/wordml" xmlns:w15="http://schemas.microsoft.com/office/word/2012/wordml" xmlns:w16cex="http://schemas.microsoft.com/office/word/2018/wordml/cex" xmlns:w16cid="http://schemas.microsoft.com/office/word/2016/wordml/cid" xmlns:w16="http://schemas.microsoft.com/office/word/2018/wordml" xmlns:w16se="http://schemas.microsoft.com/office/word/2015/wordml/symex" xmlns:wpg="http://schemas.microsoft.com/office/word/2010/wordprocessingGroup" xmlns:wpi="http://schemas.microsoft.com/office/word/2010/wordprocessingInk" xmlns:wne="http://schemas.microsoft.com/office/word/2006/wordml" xmlns:wps="http://schemas.microsoft.com/office/word/2010/wordprocessingShape" mc:Ignorable="w14 w15 w16se w16cid w16 w16cex wp14">
   <w:abstractNum w:abstractNumId="0" w15:restartNumberingAfterBreak="0">
     <w:nsid w:val="0BC35B8C"/>
     <w:multiLevelType w:val="multilevel"/>
@@ -3829,7 +3890,7 @@
         <w:rFonts w:ascii="Symbol" w:hAnsi="Symbol" w:hint="default"/>
       </w:rPr>
     </w:lvl>
-    <w:lvl w:ilvl="1" w:tplc="04090003" w:tentative="1">
+    <w:lvl w:ilvl="1" w:tplc="04090003">
       <w:start w:val="1"/>
       <w:numFmt w:val="bullet"/>
       <w:lvlText w:val="o"/>
@@ -5791,7 +5852,7 @@
 </file>
 
 <file path=word/styles.xml><?xml version="1.0" encoding="utf-8"?>
-<w:styles xmlns:mc="http://schemas.openxmlformats.org/markup-compatibility/2006" xmlns:r="http://schemas.openxmlformats.org/officeDocument/2006/relationships" xmlns:w="http://schemas.openxmlformats.org/wordprocessingml/2006/main" xmlns:w14="http://schemas.microsoft.com/office/word/2010/wordml" xmlns:w15="http://schemas.microsoft.com/office/word/2012/wordml" mc:Ignorable="w14 w15">
+<w:styles xmlns:mc="http://schemas.openxmlformats.org/markup-compatibility/2006" xmlns:r="http://schemas.openxmlformats.org/officeDocument/2006/relationships" xmlns:w="http://schemas.openxmlformats.org/wordprocessingml/2006/main" xmlns:w14="http://schemas.microsoft.com/office/word/2010/wordml" xmlns:w15="http://schemas.microsoft.com/office/word/2012/wordml" xmlns:w16cex="http://schemas.microsoft.com/office/word/2018/wordml/cex" xmlns:w16cid="http://schemas.microsoft.com/office/word/2016/wordml/cid" xmlns:w16="http://schemas.microsoft.com/office/word/2018/wordml" xmlns:w16se="http://schemas.microsoft.com/office/word/2015/wordml/symex" mc:Ignorable="w14 w15 w16se w16cid w16 w16cex">
   <w:docDefaults>
     <w:rPrDefault>
       <w:rPr>
@@ -5801,7 +5862,7 @@
     </w:rPrDefault>
     <w:pPrDefault/>
   </w:docDefaults>
-  <w:latentStyles w:defLockedState="0" w:defUIPriority="99" w:defSemiHidden="0" w:defUnhideWhenUsed="0" w:defQFormat="0" w:count="371">
+  <w:latentStyles w:defLockedState="0" w:defUIPriority="99" w:defSemiHidden="0" w:defUnhideWhenUsed="0" w:defQFormat="0" w:count="376">
     <w:lsdException w:name="Normal" w:uiPriority="0" w:qFormat="1"/>
     <w:lsdException w:name="heading 1" w:uiPriority="9" w:qFormat="1"/>
     <w:lsdException w:name="heading 2" w:uiPriority="9" w:qFormat="1"/>
@@ -5907,7 +5968,6 @@
     <w:lsdException w:name="HTML Sample" w:semiHidden="1" w:unhideWhenUsed="1"/>
     <w:lsdException w:name="HTML Typewriter" w:semiHidden="1" w:unhideWhenUsed="1"/>
     <w:lsdException w:name="HTML Variable" w:semiHidden="1" w:unhideWhenUsed="1"/>
-    <w:lsdException w:name="Normal Table" w:semiHidden="1" w:unhideWhenUsed="1"/>
     <w:lsdException w:name="annotation subject" w:semiHidden="1" w:unhideWhenUsed="1"/>
     <w:lsdException w:name="No List" w:semiHidden="1" w:unhideWhenUsed="1"/>
     <w:lsdException w:name="Outline List 1" w:semiHidden="1" w:unhideWhenUsed="1"/>
@@ -5950,11 +6010,8 @@
     <w:lsdException w:name="Table Contemporary" w:semiHidden="1" w:unhideWhenUsed="1"/>
     <w:lsdException w:name="Table Elegant" w:semiHidden="1" w:unhideWhenUsed="1"/>
     <w:lsdException w:name="Table Professional" w:semiHidden="1" w:unhideWhenUsed="1"/>
-    <w:lsdException w:name="Table Subtle 1" w:semiHidden="1" w:unhideWhenUsed="1"/>
     <w:lsdException w:name="Table Subtle 2" w:semiHidden="1" w:unhideWhenUsed="1"/>
     <w:lsdException w:name="Table Web 1" w:semiHidden="1" w:unhideWhenUsed="1"/>
-    <w:lsdException w:name="Table Web 2" w:semiHidden="1" w:unhideWhenUsed="1"/>
-    <w:lsdException w:name="Table Web 3" w:semiHidden="1" w:unhideWhenUsed="1"/>
     <w:lsdException w:name="Balloon Text" w:semiHidden="1" w:unhideWhenUsed="1"/>
     <w:lsdException w:name="Table Grid" w:uiPriority="59"/>
     <w:lsdException w:name="Table Theme" w:semiHidden="1" w:unhideWhenUsed="1"/>
@@ -6173,6 +6230,11 @@
     <w:lsdException w:name="List Table 5 Dark Accent 6" w:uiPriority="50"/>
     <w:lsdException w:name="List Table 6 Colorful Accent 6" w:uiPriority="51"/>
     <w:lsdException w:name="List Table 7 Colorful Accent 6" w:uiPriority="52"/>
+    <w:lsdException w:name="Mention" w:semiHidden="1" w:unhideWhenUsed="1"/>
+    <w:lsdException w:name="Smart Hyperlink" w:semiHidden="1" w:unhideWhenUsed="1"/>
+    <w:lsdException w:name="Hashtag" w:semiHidden="1" w:unhideWhenUsed="1"/>
+    <w:lsdException w:name="Unresolved Mention" w:semiHidden="1" w:unhideWhenUsed="1"/>
+    <w:lsdException w:name="Smart Link" w:semiHidden="1" w:unhideWhenUsed="1"/>
   </w:latentStyles>
   <w:style w:type="paragraph" w:default="1" w:styleId="Normal">
     <w:name w:val="Normal"/>

</xml_diff>

<commit_message>
Updated links in last sentence of Chapter 8 and added a figure with an example of full release files using 2021AA.
</commit_message>
<xml_diff>
--- a/umls.nlm.nih.gov/reference_manual/ch08.docx
+++ b/umls.nlm.nih.gov/reference_manual/ch08.docx
@@ -1516,287 +1516,25 @@
       </w:r>
     </w:p>
     <w:p>
-      <w:r>
-        <w:t>A full UMLS release when unzipped will include the following files</w:t>
-      </w:r>
-      <w:r>
-        <w:t>*</w:t>
-      </w:r>
-      <w:r>
-        <w:t xml:space="preserve">: </w:t>
-      </w:r>
-    </w:p>
-    <w:p>
-      <w:pPr>
-        <w:numPr>
-          <w:ilvl w:val="0"/>
-          <w:numId w:val="4"/>
-        </w:numPr>
-      </w:pPr>
-      <w:r>
-        <w:t>mmsys.zip (zipped MetamorphoSys application)</w:t>
-      </w:r>
-    </w:p>
-    <w:p>
-      <w:pPr>
-        <w:numPr>
-          <w:ilvl w:val="1"/>
-          <w:numId w:val="4"/>
-        </w:numPr>
-      </w:pPr>
-      <w:r>
-        <w:t>config</w:t>
-      </w:r>
-    </w:p>
-    <w:p>
-      <w:pPr>
-        <w:numPr>
-          <w:ilvl w:val="1"/>
-          <w:numId w:val="4"/>
-        </w:numPr>
-      </w:pPr>
-      <w:proofErr w:type="spellStart"/>
-      <w:r>
-        <w:t>etc</w:t>
-      </w:r>
-      <w:proofErr w:type="spellEnd"/>
-    </w:p>
-    <w:p>
-      <w:pPr>
-        <w:numPr>
-          <w:ilvl w:val="1"/>
-          <w:numId w:val="4"/>
-        </w:numPr>
-      </w:pPr>
-      <w:proofErr w:type="spellStart"/>
-      <w:r>
-        <w:t>jre</w:t>
-      </w:r>
-      <w:proofErr w:type="spellEnd"/>
-    </w:p>
-    <w:p>
-      <w:pPr>
-        <w:numPr>
-          <w:ilvl w:val="1"/>
-          <w:numId w:val="4"/>
-        </w:numPr>
-      </w:pPr>
-      <w:r>
-        <w:t>lib</w:t>
-      </w:r>
-    </w:p>
-    <w:p>
-      <w:pPr>
-        <w:numPr>
-          <w:ilvl w:val="1"/>
-          <w:numId w:val="4"/>
-        </w:numPr>
-      </w:pPr>
-      <w:r>
-        <w:t>plugins</w:t>
-      </w:r>
-    </w:p>
-    <w:p>
-      <w:pPr>
-        <w:numPr>
-          <w:ilvl w:val="1"/>
-          <w:numId w:val="4"/>
-        </w:numPr>
-      </w:pPr>
-      <w:r>
-        <w:t>Autorun.inf</w:t>
-      </w:r>
-    </w:p>
-    <w:p>
-      <w:pPr>
-        <w:numPr>
-          <w:ilvl w:val="1"/>
-          <w:numId w:val="4"/>
-        </w:numPr>
-      </w:pPr>
-      <w:proofErr w:type="spellStart"/>
-      <w:proofErr w:type="gramStart"/>
-      <w:r>
-        <w:t>boot.properties</w:t>
-      </w:r>
-      <w:proofErr w:type="spellEnd"/>
-      <w:proofErr w:type="gramEnd"/>
-    </w:p>
-    <w:p>
-      <w:pPr>
-        <w:numPr>
-          <w:ilvl w:val="1"/>
-          <w:numId w:val="4"/>
-        </w:numPr>
-      </w:pPr>
-      <w:r>
-        <w:t>log4j.properties</w:t>
-      </w:r>
-    </w:p>
-    <w:p>
-      <w:pPr>
-        <w:numPr>
-          <w:ilvl w:val="1"/>
-          <w:numId w:val="4"/>
-        </w:numPr>
-      </w:pPr>
-      <w:r>
-        <w:t>release.dat</w:t>
-      </w:r>
-    </w:p>
-    <w:p>
-      <w:pPr>
-        <w:numPr>
-          <w:ilvl w:val="1"/>
-          <w:numId w:val="4"/>
-        </w:numPr>
-      </w:pPr>
-      <w:r>
-        <w:t>run.bat</w:t>
-      </w:r>
-    </w:p>
-    <w:p>
-      <w:pPr>
-        <w:numPr>
-          <w:ilvl w:val="1"/>
-          <w:numId w:val="4"/>
-        </w:numPr>
-      </w:pPr>
-      <w:r>
-        <w:t>run_linux.sh</w:t>
-      </w:r>
-    </w:p>
-    <w:p>
-      <w:pPr>
-        <w:numPr>
-          <w:ilvl w:val="1"/>
-          <w:numId w:val="4"/>
-        </w:numPr>
-      </w:pPr>
-      <w:proofErr w:type="spellStart"/>
-      <w:r>
-        <w:t>run_</w:t>
-      </w:r>
-      <w:proofErr w:type="gramStart"/>
-      <w:r>
-        <w:t>mac.command</w:t>
-      </w:r>
-      <w:proofErr w:type="spellEnd"/>
-      <w:proofErr w:type="gramEnd"/>
-    </w:p>
-    <w:p>
-      <w:pPr>
-        <w:numPr>
-          <w:ilvl w:val="1"/>
-          <w:numId w:val="4"/>
-        </w:numPr>
-      </w:pPr>
-      <w:r>
-        <w:t>run64.bat</w:t>
-      </w:r>
-    </w:p>
-    <w:p>
-      <w:pPr>
-        <w:numPr>
-          <w:ilvl w:val="0"/>
-          <w:numId w:val="4"/>
-        </w:numPr>
-      </w:pPr>
-      <w:r>
-        <w:t>20</w:t>
-      </w:r>
-      <w:r>
-        <w:t>21</w:t>
-      </w:r>
-      <w:r>
-        <w:t>aa-1-meta.nlm (compressed Metathesaurus data)</w:t>
-      </w:r>
-    </w:p>
-    <w:p>
-      <w:pPr>
-        <w:numPr>
-          <w:ilvl w:val="0"/>
-          <w:numId w:val="4"/>
-        </w:numPr>
-      </w:pPr>
-      <w:r>
-        <w:t>2021</w:t>
-      </w:r>
-      <w:r>
-        <w:t>aa-2-meta.nlm (compressed Metathesaurus data)</w:t>
-      </w:r>
-    </w:p>
-    <w:p>
-      <w:pPr>
-        <w:numPr>
-          <w:ilvl w:val="0"/>
-          <w:numId w:val="4"/>
-        </w:numPr>
-      </w:pPr>
-      <w:r>
-        <w:t>2021</w:t>
-      </w:r>
-      <w:r>
-        <w:t>aa-otherks.nlm (compressed Semantic Network and SPECIALIST Lexicon)</w:t>
-      </w:r>
-    </w:p>
-    <w:p>
-      <w:pPr>
-        <w:numPr>
-          <w:ilvl w:val="0"/>
-          <w:numId w:val="4"/>
-        </w:numPr>
-      </w:pPr>
-      <w:r>
-        <w:lastRenderedPageBreak/>
-        <w:t>20</w:t>
-      </w:r>
-      <w:r>
-        <w:t>21AA</w:t>
-      </w:r>
-      <w:r>
-        <w:t>.CHK</w:t>
-      </w:r>
-    </w:p>
-    <w:p>
-      <w:pPr>
-        <w:numPr>
-          <w:ilvl w:val="0"/>
-          <w:numId w:val="4"/>
-        </w:numPr>
-      </w:pPr>
-      <w:r>
-        <w:t>2021AA</w:t>
-      </w:r>
-      <w:r>
-        <w:t>.MD5</w:t>
-      </w:r>
-    </w:p>
-    <w:p>
-      <w:pPr>
-        <w:numPr>
-          <w:ilvl w:val="0"/>
-          <w:numId w:val="4"/>
-        </w:numPr>
-      </w:pPr>
-      <w:r>
-        <w:t>Copyright_Notice.txt</w:t>
-      </w:r>
-    </w:p>
-    <w:p>
-      <w:pPr>
-        <w:numPr>
-          <w:ilvl w:val="0"/>
-          <w:numId w:val="4"/>
-        </w:numPr>
-      </w:pPr>
-      <w:r>
-        <w:t>README.txt</w:t>
-      </w:r>
-    </w:p>
-    <w:p>
-      <w:r>
-        <w:t xml:space="preserve">*File names for the </w:t>
+      <w:hyperlink w:anchor="ch8figure1" w:history="1">
+        <w:r>
+          <w:rPr>
+            <w:rStyle w:val="Hyperlink"/>
+          </w:rPr>
+          <w:t>Figure 1</w:t>
+        </w:r>
+      </w:hyperlink>
+      <w:r>
+        <w:t xml:space="preserve"> illustrates a </w:t>
+      </w:r>
+      <w:r>
+        <w:t>full UMLS release when unzipped</w:t>
+      </w:r>
+      <w:r>
+        <w:t xml:space="preserve">. </w:t>
+      </w:r>
+      <w:r>
+        <w:t xml:space="preserve">File names for the </w:t>
       </w:r>
       <w:r>
         <w:t>2021</w:t>
@@ -1950,7 +1688,10 @@
         </w:r>
       </w:hyperlink>
       <w:r>
-        <w:t xml:space="preserve">, the </w:t>
+        <w:t xml:space="preserve"> and</w:t>
+      </w:r>
+      <w:r>
+        <w:t xml:space="preserve"> the </w:t>
       </w:r>
       <w:hyperlink r:id="rId15" w:history="1">
         <w:r>
@@ -1961,18 +1702,10 @@
         </w:r>
       </w:hyperlink>
       <w:r>
-        <w:t xml:space="preserve">, and the various </w:t>
-      </w:r>
-      <w:hyperlink r:id="rId16" w:history="1">
-        <w:r>
-          <w:rPr>
-            <w:rStyle w:val="Hyperlink"/>
-          </w:rPr>
-          <w:t>MetamorphoSys Tutorials</w:t>
-        </w:r>
-      </w:hyperlink>
-      <w:r>
-        <w:t xml:space="preserve">.  </w:t>
+        <w:t>.</w:t>
+      </w:r>
+      <w:r>
+        <w:t xml:space="preserve">  </w:t>
       </w:r>
       <w:r>
         <w:t>We are developing additional Web resources based on user input.</w:t>
@@ -1997,6 +1730,7 @@
         <w:pStyle w:val="FiguresTablesBoxesSectionHeading"/>
       </w:pPr>
       <w:r>
+        <w:lastRenderedPageBreak/>
         <w:t>Figures,</w:t>
       </w:r>
       <w:r>
@@ -2051,7 +1785,88 @@
       </w:r>
     </w:p>
     <w:p/>
-    <w:p/>
+    <w:p>
+      <w:pPr>
+        <w:pStyle w:val="Figurenumberandcaption"/>
+      </w:pPr>
+      <w:r>
+        <w:rPr>
+          <w:noProof/>
+        </w:rPr>
+        <w:drawing>
+          <wp:inline distT="0" distB="0" distL="0" distR="0" wp14:anchorId="6B890A7F" wp14:editId="1B8C660E">
+            <wp:extent cx="1905000" cy="4777740"/>
+            <wp:effectExtent l="0" t="0" r="0" b="3810"/>
+            <wp:docPr id="1" name="Picture 1"/>
+            <wp:cNvGraphicFramePr>
+              <a:graphicFrameLocks xmlns:a="http://schemas.openxmlformats.org/drawingml/2006/main" noChangeAspect="1"/>
+            </wp:cNvGraphicFramePr>
+            <a:graphic xmlns:a="http://schemas.openxmlformats.org/drawingml/2006/main">
+              <a:graphicData uri="http://schemas.openxmlformats.org/drawingml/2006/picture">
+                <pic:pic xmlns:pic="http://schemas.openxmlformats.org/drawingml/2006/picture">
+                  <pic:nvPicPr>
+                    <pic:cNvPr id="1" name="Picture 1"/>
+                    <pic:cNvPicPr/>
+                  </pic:nvPicPr>
+                  <pic:blipFill>
+                    <a:blip r:embed="rId16">
+                      <a:extLst>
+                        <a:ext uri="{28A0092B-C50C-407E-A947-70E740481C1C}">
+                          <a14:useLocalDpi xmlns:a14="http://schemas.microsoft.com/office/drawing/2010/main" val="0"/>
+                        </a:ext>
+                      </a:extLst>
+                    </a:blip>
+                    <a:stretch>
+                      <a:fillRect/>
+                    </a:stretch>
+                  </pic:blipFill>
+                  <pic:spPr>
+                    <a:xfrm>
+                      <a:off x="0" y="0"/>
+                      <a:ext cx="1905000" cy="4777740"/>
+                    </a:xfrm>
+                    <a:prstGeom prst="rect">
+                      <a:avLst/>
+                    </a:prstGeom>
+                  </pic:spPr>
+                </pic:pic>
+              </a:graphicData>
+            </a:graphic>
+          </wp:inline>
+        </w:drawing>
+      </w:r>
+    </w:p>
+    <w:p>
+      <w:pPr>
+        <w:pStyle w:val="Figurenumberandcaption"/>
+      </w:pPr>
+      <w:bookmarkStart w:id="1" w:name="ch8figure1"/>
+      <w:r>
+        <w:t xml:space="preserve">Figure 1. </w:t>
+      </w:r>
+      <w:bookmarkEnd w:id="1"/>
+      <w:r>
+        <w:t xml:space="preserve">A </w:t>
+      </w:r>
+      <w:r>
+        <w:t>full UMLS release when unzipped</w:t>
+      </w:r>
+      <w:r>
+        <w:t xml:space="preserve">. </w:t>
+      </w:r>
+      <w:r>
+        <w:t xml:space="preserve">File names for the </w:t>
+      </w:r>
+      <w:r>
+        <w:t>2021</w:t>
+      </w:r>
+      <w:r>
+        <w:t>AA release are shown</w:t>
+      </w:r>
+      <w:r>
+        <w:t>.</w:t>
+      </w:r>
+    </w:p>
     <w:p/>
     <w:p/>
     <w:sectPr>
@@ -5968,6 +5783,7 @@
     <w:lsdException w:name="HTML Sample" w:semiHidden="1" w:unhideWhenUsed="1"/>
     <w:lsdException w:name="HTML Typewriter" w:semiHidden="1" w:unhideWhenUsed="1"/>
     <w:lsdException w:name="HTML Variable" w:semiHidden="1" w:unhideWhenUsed="1"/>
+    <w:lsdException w:name="Normal Table" w:semiHidden="1" w:unhideWhenUsed="1"/>
     <w:lsdException w:name="annotation subject" w:semiHidden="1" w:unhideWhenUsed="1"/>
     <w:lsdException w:name="No List" w:semiHidden="1" w:unhideWhenUsed="1"/>
     <w:lsdException w:name="Outline List 1" w:semiHidden="1" w:unhideWhenUsed="1"/>
@@ -6010,8 +5826,11 @@
     <w:lsdException w:name="Table Contemporary" w:semiHidden="1" w:unhideWhenUsed="1"/>
     <w:lsdException w:name="Table Elegant" w:semiHidden="1" w:unhideWhenUsed="1"/>
     <w:lsdException w:name="Table Professional" w:semiHidden="1" w:unhideWhenUsed="1"/>
+    <w:lsdException w:name="Table Subtle 1" w:semiHidden="1" w:unhideWhenUsed="1"/>
     <w:lsdException w:name="Table Subtle 2" w:semiHidden="1" w:unhideWhenUsed="1"/>
     <w:lsdException w:name="Table Web 1" w:semiHidden="1" w:unhideWhenUsed="1"/>
+    <w:lsdException w:name="Table Web 2" w:semiHidden="1" w:unhideWhenUsed="1"/>
+    <w:lsdException w:name="Table Web 3" w:semiHidden="1" w:unhideWhenUsed="1"/>
     <w:lsdException w:name="Balloon Text" w:semiHidden="1" w:unhideWhenUsed="1"/>
     <w:lsdException w:name="Table Grid" w:uiPriority="59"/>
     <w:lsdException w:name="Table Theme" w:semiHidden="1" w:unhideWhenUsed="1"/>
@@ -6773,6 +6592,48 @@
       <w:lang w:val="en-US" w:eastAsia="en-US" w:bidi="ar-SA"/>
     </w:rPr>
   </w:style>
+  <w:style w:type="paragraph" w:styleId="BalloonText">
+    <w:name w:val="Balloon Text"/>
+    <w:basedOn w:val="Normal"/>
+    <w:link w:val="BalloonTextChar"/>
+    <w:uiPriority w:val="99"/>
+    <w:semiHidden/>
+    <w:unhideWhenUsed/>
+    <w:rsid w:val="005161E9"/>
+    <w:pPr>
+      <w:spacing w:after="0"/>
+    </w:pPr>
+    <w:rPr>
+      <w:rFonts w:ascii="Segoe UI" w:hAnsi="Segoe UI" w:cs="Segoe UI"/>
+      <w:sz w:val="18"/>
+      <w:szCs w:val="18"/>
+    </w:rPr>
+  </w:style>
+  <w:style w:type="character" w:customStyle="1" w:styleId="BalloonTextChar">
+    <w:name w:val="Balloon Text Char"/>
+    <w:basedOn w:val="DefaultParagraphFont"/>
+    <w:link w:val="BalloonText"/>
+    <w:uiPriority w:val="99"/>
+    <w:semiHidden/>
+    <w:rsid w:val="005161E9"/>
+    <w:rPr>
+      <w:rFonts w:ascii="Segoe UI" w:eastAsia="Times" w:hAnsi="Segoe UI" w:cs="Segoe UI"/>
+      <w:sz w:val="18"/>
+      <w:szCs w:val="18"/>
+    </w:rPr>
+  </w:style>
+  <w:style w:type="character" w:styleId="UnresolvedMention">
+    <w:name w:val="Unresolved Mention"/>
+    <w:basedOn w:val="DefaultParagraphFont"/>
+    <w:uiPriority w:val="99"/>
+    <w:semiHidden/>
+    <w:unhideWhenUsed/>
+    <w:rsid w:val="005161E9"/>
+    <w:rPr>
+      <w:color w:val="605E5C"/>
+      <w:shd w:val="clear" w:color="auto" w:fill="E1DFDD"/>
+    </w:rPr>
+  </w:style>
 </w:styles>
 </file>
 

</xml_diff>

<commit_message>
Updated with NCBI styling changes and updated links in last sentence of Chapter 8 and added a figure with an example of full release files using 2021AA
</commit_message>
<xml_diff>
--- a/umls.nlm.nih.gov/reference_manual/ch08.docx
+++ b/umls.nlm.nih.gov/reference_manual/ch08.docx
@@ -694,16 +694,8 @@
               <w:rPr>
                 <w:sz w:val="20"/>
               </w:rPr>
-              <w:t>Corr. Au</w:t>
+              <w:t>Corr. Au. ?</w:t>
             </w:r>
-            <w:proofErr w:type="gramStart"/>
-            <w:r>
-              <w:rPr>
-                <w:sz w:val="20"/>
-              </w:rPr>
-              <w:t>. ?</w:t>
-            </w:r>
-            <w:proofErr w:type="gramEnd"/>
           </w:p>
           <w:p>
             <w:pPr>
@@ -1274,7 +1266,10 @@
     </w:p>
     <w:p>
       <w:r>
-        <w:t>MetamorphoSys is the UMLS installation wizard and Metathesaurus customization tool included in each UMLS release. It installs one or more of the UMLS Knowledge Sources. When the Metathesaurus is selected, it enables you to create customized Metathesaurus subsets. Please use only the version of MetamorphoSys distributed with the release.</w:t>
+        <w:t xml:space="preserve">MetamorphoSys is the UMLS installation wizard and Metathesaurus customization tool included in each UMLS release. It installs one or more of the UMLS Knowledge Sources. When the Metathesaurus is selected, it enables you to create customized Metathesaurus </w:t>
+      </w:r>
+      <w:r>
+        <w:t>subsets. Please use only the version of MetamorphoSys distributed with the release.</w:t>
       </w:r>
     </w:p>
     <w:p>
@@ -1284,21 +1279,100 @@
     </w:p>
     <w:p>
       <w:pPr>
+        <w:rPr>
+          <w:del w:id="0" w:author="Jordan, Diana (NIH/NLM/NCBI) [C]" w:date="2021-08-05T11:48:00Z"/>
+        </w:rPr>
+        <w:pPrChange w:id="1" w:author="Jordan, Diana (NIH/NLM/NCBI) [C]" w:date="2021-08-05T11:48:00Z">
+          <w:pPr>
+            <w:numPr>
+              <w:numId w:val="1"/>
+            </w:numPr>
+            <w:tabs>
+              <w:tab w:val="num" w:pos="720"/>
+            </w:tabs>
+            <w:ind w:left="720" w:hanging="360"/>
+          </w:pPr>
+        </w:pPrChange>
+      </w:pPr>
+      <w:r>
+        <w:t>To</w:t>
+      </w:r>
+      <w:r>
+        <w:t xml:space="preserve"> exclude vocabularies from output that are not required or licensed for use in a local application.</w:t>
+      </w:r>
+      <w:ins w:id="2" w:author="Jordan, Diana (NIH/NLM/NCBI) [C]" w:date="2021-08-05T11:48:00Z">
+        <w:r>
+          <w:br/>
+        </w:r>
+      </w:ins>
+    </w:p>
+    <w:p>
+      <w:pPr>
+        <w:pStyle w:val="ListParagraph"/>
         <w:numPr>
           <w:ilvl w:val="0"/>
-          <w:numId w:val="1"/>
+          <w:numId w:val="57"/>
         </w:numPr>
-      </w:pPr>
-      <w:r>
-        <w:t>To exclude vocabularies from output that are not required or licensed for use in a local application.</w:t>
+        <w:pPrChange w:id="3" w:author="Jordan, Diana (NIH/NLM/NCBI) [C]" w:date="2021-08-05T11:48:00Z">
+          <w:pPr>
+            <w:ind w:left="720"/>
+          </w:pPr>
+        </w:pPrChange>
+      </w:pPr>
+      <w:r>
+        <w:t xml:space="preserve">The Metathesaurus consists of a number of files, some of which are extremely large; excluding sources can significantly reduce the size of the output subset. Given the number and variety of vocabularies reflected in the Metathesaurus, it is unlikely that any user would require all, or even most, of its more than 100 vocabularies. In addition, some sources require separate license agreements for specific uses, which a UMLS user may not wish to obtain. These are clearly indicated in the </w:t>
+      </w:r>
+      <w:r>
+        <w:fldChar w:fldCharType="begin"/>
+      </w:r>
+      <w:r>
+        <w:instrText xml:space="preserve"> HYPERLINK "https://uts.nlm.nih.gov/license.html" </w:instrText>
+      </w:r>
+      <w:r>
+        <w:fldChar w:fldCharType="separate"/>
+      </w:r>
+      <w:r>
+        <w:rPr>
+          <w:rStyle w:val="Hyperlink"/>
+        </w:rPr>
+        <w:t>License Agreement</w:t>
+      </w:r>
+      <w:r>
+        <w:rPr>
+          <w:rStyle w:val="Hyperlink"/>
+        </w:rPr>
+        <w:fldChar w:fldCharType="end"/>
+      </w:r>
+      <w:r>
+        <w:t>.</w:t>
       </w:r>
     </w:p>
     <w:p>
       <w:pPr>
-        <w:ind w:left="720"/>
-      </w:pPr>
-      <w:r>
-        <w:t xml:space="preserve">The Metathesaurus consists of a number of files, some of which are extremely large; excluding sources can significantly reduce the size of the output subset. Given the number and variety of vocabularies reflected in the Metathesaurus, it is unlikely that any user would require all, or even most, of its more than 100 vocabularies. In addition, some sources require separate license agreements for specific uses, which a UMLS user may not wish to obtain. These are clearly indicated in the </w:t>
+        <w:pStyle w:val="ListParagraph"/>
+        <w:numPr>
+          <w:ilvl w:val="0"/>
+          <w:numId w:val="57"/>
+        </w:numPr>
+        <w:pPrChange w:id="4" w:author="Jordan, Diana (NIH/NLM/NCBI) [C]" w:date="2021-08-05T11:48:00Z">
+          <w:pPr>
+            <w:numPr>
+              <w:numId w:val="1"/>
+            </w:numPr>
+            <w:tabs>
+              <w:tab w:val="num" w:pos="720"/>
+            </w:tabs>
+            <w:ind w:left="720" w:hanging="360"/>
+          </w:pPr>
+        </w:pPrChange>
+      </w:pPr>
+      <w:r>
+        <w:t xml:space="preserve">To customize a subset using a variety of data output options and filters. </w:t>
+      </w:r>
+    </w:p>
+    <w:p>
+      <w:r>
+        <w:t xml:space="preserve">To identify vocabularies that may not be needed in a customized subset, read the </w:t>
       </w:r>
       <w:hyperlink r:id="rId7" w:history="1">
         <w:r>
@@ -1309,36 +1383,9 @@
         </w:r>
       </w:hyperlink>
       <w:r>
-        <w:t>.</w:t>
-      </w:r>
-    </w:p>
-    <w:p>
-      <w:pPr>
-        <w:numPr>
-          <w:ilvl w:val="0"/>
-          <w:numId w:val="1"/>
-        </w:numPr>
-      </w:pPr>
-      <w:r>
-        <w:t xml:space="preserve">To customize a subset using a variety of data output options and filters. </w:t>
-      </w:r>
-    </w:p>
-    <w:p>
-      <w:r>
-        <w:t xml:space="preserve">To identify vocabularies that may not be needed in a customized subset, read the </w:t>
+        <w:t xml:space="preserve">, and refer to </w:t>
       </w:r>
       <w:hyperlink r:id="rId8" w:history="1">
-        <w:r>
-          <w:rPr>
-            <w:rStyle w:val="Hyperlink"/>
-          </w:rPr>
-          <w:t>License Agreement</w:t>
-        </w:r>
-      </w:hyperlink>
-      <w:r>
-        <w:t xml:space="preserve">, and refer to </w:t>
-      </w:r>
-      <w:hyperlink r:id="rId9" w:history="1">
         <w:r>
           <w:rPr>
             <w:rStyle w:val="Hyperlink"/>
@@ -1364,7 +1411,7 @@
         <w:lastRenderedPageBreak/>
         <w:t xml:space="preserve">The </w:t>
       </w:r>
-      <w:hyperlink r:id="rId10" w:history="1">
+      <w:hyperlink r:id="rId9" w:history="1">
         <w:r>
           <w:rPr>
             <w:rStyle w:val="Hyperlink"/>
@@ -1395,7 +1442,7 @@
       <w:r>
         <w:t xml:space="preserve">acknowledge the NLM source, in the spirit of the </w:t>
       </w:r>
-      <w:hyperlink r:id="rId11" w:history="1">
+      <w:hyperlink r:id="rId10" w:history="1">
         <w:r>
           <w:rPr>
             <w:rStyle w:val="Hyperlink"/>
@@ -1462,7 +1509,7 @@
       <w:r>
         <w:t xml:space="preserve">files from the </w:t>
       </w:r>
-      <w:hyperlink r:id="rId12" w:history="1">
+      <w:hyperlink r:id="rId11" w:history="1">
         <w:r>
           <w:rPr>
             <w:rStyle w:val="Hyperlink"/>
@@ -1583,17 +1630,12 @@
       </w:r>
       <w:proofErr w:type="spellStart"/>
       <w:r>
-        <w:t>run_</w:t>
-      </w:r>
-      <w:proofErr w:type="gramStart"/>
-      <w:r>
-        <w:t>mac</w:t>
+        <w:t>run_mac</w:t>
       </w:r>
       <w:r>
         <w:t>.command</w:t>
       </w:r>
       <w:proofErr w:type="spellEnd"/>
-      <w:proofErr w:type="gramEnd"/>
       <w:r>
         <w:t xml:space="preserve"> file) </w:t>
       </w:r>
@@ -1646,8 +1688,8 @@
       <w:pPr>
         <w:pStyle w:val="Heading2"/>
       </w:pPr>
-      <w:bookmarkStart w:id="0" w:name="s6_3"/>
-      <w:bookmarkEnd w:id="0"/>
+      <w:bookmarkStart w:id="5" w:name="s6_3"/>
+      <w:bookmarkEnd w:id="5"/>
       <w:r>
         <w:t xml:space="preserve">8.3 </w:t>
       </w:r>
@@ -1665,7 +1707,7 @@
       <w:r>
         <w:t xml:space="preserve"> available at the </w:t>
       </w:r>
-      <w:hyperlink r:id="rId13" w:history="1">
+      <w:hyperlink r:id="rId12" w:history="1">
         <w:r>
           <w:rPr>
             <w:rStyle w:val="Hyperlink"/>
@@ -1679,7 +1721,7 @@
       <w:r>
         <w:t xml:space="preserve">Users may also receive assistance from </w:t>
       </w:r>
-      <w:hyperlink r:id="rId14" w:history="1">
+      <w:hyperlink r:id="rId13" w:history="1">
         <w:r>
           <w:rPr>
             <w:rStyle w:val="Hyperlink"/>
@@ -1693,7 +1735,7 @@
       <w:r>
         <w:t xml:space="preserve"> the </w:t>
       </w:r>
-      <w:hyperlink r:id="rId15" w:history="1">
+      <w:hyperlink r:id="rId14" w:history="1">
         <w:r>
           <w:rPr>
             <w:rStyle w:val="Hyperlink"/>
@@ -1787,7 +1829,12 @@
     <w:p/>
     <w:p>
       <w:pPr>
-        <w:pStyle w:val="Figurenumberandcaption"/>
+        <w:pStyle w:val="Figuregraphic"/>
+        <w:pPrChange w:id="6" w:author="Jordan, Diana (NIH/NLM/NCBI) [C]" w:date="2021-08-05T11:05:00Z">
+          <w:pPr>
+            <w:pStyle w:val="Figurenumberandcaption"/>
+          </w:pPr>
+        </w:pPrChange>
       </w:pPr>
       <w:r>
         <w:rPr>
@@ -1809,7 +1856,7 @@
                     <pic:cNvPicPr/>
                   </pic:nvPicPr>
                   <pic:blipFill>
-                    <a:blip r:embed="rId16">
+                    <a:blip r:embed="rId15">
                       <a:extLst>
                         <a:ext uri="{28A0092B-C50C-407E-A947-70E740481C1C}">
                           <a14:useLocalDpi xmlns:a14="http://schemas.microsoft.com/office/drawing/2010/main" val="0"/>
@@ -1840,19 +1887,16 @@
       <w:pPr>
         <w:pStyle w:val="Figurenumberandcaption"/>
       </w:pPr>
-      <w:bookmarkStart w:id="1" w:name="ch8figure1"/>
+      <w:bookmarkStart w:id="7" w:name="ch8figure1"/>
       <w:r>
         <w:t xml:space="preserve">Figure 1. </w:t>
       </w:r>
-      <w:bookmarkEnd w:id="1"/>
+      <w:bookmarkEnd w:id="7"/>
       <w:r>
         <w:t xml:space="preserve">A </w:t>
       </w:r>
       <w:r>
-        <w:t>full UMLS release when unzipped</w:t>
-      </w:r>
-      <w:r>
-        <w:t xml:space="preserve">. </w:t>
+        <w:t xml:space="preserve">full UMLS release when unzipped. </w:t>
       </w:r>
       <w:r>
         <w:t xml:space="preserve">File names for the </w:t>
@@ -1921,6 +1965,340 @@
 <file path=word/numbering.xml><?xml version="1.0" encoding="utf-8"?>
 <w:numbering xmlns:wpc="http://schemas.microsoft.com/office/word/2010/wordprocessingCanvas" xmlns:cx="http://schemas.microsoft.com/office/drawing/2014/chartex" xmlns:cx1="http://schemas.microsoft.com/office/drawing/2015/9/8/chartex" xmlns:cx2="http://schemas.microsoft.com/office/drawing/2015/10/21/chartex" xmlns:cx3="http://schemas.microsoft.com/office/drawing/2016/5/9/chartex" xmlns:cx4="http://schemas.microsoft.com/office/drawing/2016/5/10/chartex" xmlns:cx5="http://schemas.microsoft.com/office/drawing/2016/5/11/chartex" xmlns:cx6="http://schemas.microsoft.com/office/drawing/2016/5/12/chartex" xmlns:cx7="http://schemas.microsoft.com/office/drawing/2016/5/13/chartex" xmlns:cx8="http://schemas.microsoft.com/office/drawing/2016/5/14/chartex" xmlns:mc="http://schemas.openxmlformats.org/markup-compatibility/2006" xmlns:aink="http://schemas.microsoft.com/office/drawing/2016/ink" xmlns:am3d="http://schemas.microsoft.com/office/drawing/2017/model3d" xmlns:o="urn:schemas-microsoft-com:office:office" xmlns:r="http://schemas.openxmlformats.org/officeDocument/2006/relationships" xmlns:m="http://schemas.openxmlformats.org/officeDocument/2006/math" xmlns:v="urn:schemas-microsoft-com:vml" xmlns:wp14="http://schemas.microsoft.com/office/word/2010/wordprocessingDrawing" xmlns:wp="http://schemas.openxmlformats.org/drawingml/2006/wordprocessingDrawing" xmlns:w10="urn:schemas-microsoft-com:office:word" xmlns:w="http://schemas.openxmlformats.org/wordprocessingml/2006/main" xmlns:w14="http://schemas.microsoft.com/office/word/2010/wordml" xmlns:w15="http://schemas.microsoft.com/office/word/2012/wordml" xmlns:w16cex="http://schemas.microsoft.com/office/word/2018/wordml/cex" xmlns:w16cid="http://schemas.microsoft.com/office/word/2016/wordml/cid" xmlns:w16="http://schemas.microsoft.com/office/word/2018/wordml" xmlns:w16se="http://schemas.microsoft.com/office/word/2015/wordml/symex" xmlns:wpg="http://schemas.microsoft.com/office/word/2010/wordprocessingGroup" xmlns:wpi="http://schemas.microsoft.com/office/word/2010/wordprocessingInk" xmlns:wne="http://schemas.microsoft.com/office/word/2006/wordml" xmlns:wps="http://schemas.microsoft.com/office/word/2010/wordprocessingShape" mc:Ignorable="w14 w15 w16se w16cid w16 w16cex wp14">
   <w:abstractNum w:abstractNumId="0" w15:restartNumberingAfterBreak="0">
+    <w:nsid w:val="FFFFFF7C"/>
+    <w:multiLevelType w:val="singleLevel"/>
+    <w:tmpl w:val="120C9B86"/>
+    <w:lvl w:ilvl="0">
+      <w:start w:val="1"/>
+      <w:numFmt w:val="decimal"/>
+      <w:lvlText w:val="%1."/>
+      <w:lvlJc w:val="left"/>
+      <w:pPr>
+        <w:tabs>
+          <w:tab w:val="num" w:pos="1800"/>
+        </w:tabs>
+        <w:ind w:left="1800" w:hanging="360"/>
+      </w:pPr>
+    </w:lvl>
+  </w:abstractNum>
+  <w:abstractNum w:abstractNumId="1" w15:restartNumberingAfterBreak="0">
+    <w:nsid w:val="FFFFFF7D"/>
+    <w:multiLevelType w:val="singleLevel"/>
+    <w:tmpl w:val="E3524B38"/>
+    <w:lvl w:ilvl="0">
+      <w:start w:val="1"/>
+      <w:numFmt w:val="decimal"/>
+      <w:lvlText w:val="%1."/>
+      <w:lvlJc w:val="left"/>
+      <w:pPr>
+        <w:tabs>
+          <w:tab w:val="num" w:pos="1440"/>
+        </w:tabs>
+        <w:ind w:left="1440" w:hanging="360"/>
+      </w:pPr>
+    </w:lvl>
+  </w:abstractNum>
+  <w:abstractNum w:abstractNumId="2" w15:restartNumberingAfterBreak="0">
+    <w:nsid w:val="FFFFFF7E"/>
+    <w:multiLevelType w:val="singleLevel"/>
+    <w:tmpl w:val="95A697C4"/>
+    <w:lvl w:ilvl="0">
+      <w:start w:val="1"/>
+      <w:numFmt w:val="decimal"/>
+      <w:lvlText w:val="%1."/>
+      <w:lvlJc w:val="left"/>
+      <w:pPr>
+        <w:tabs>
+          <w:tab w:val="num" w:pos="1080"/>
+        </w:tabs>
+        <w:ind w:left="1080" w:hanging="360"/>
+      </w:pPr>
+    </w:lvl>
+  </w:abstractNum>
+  <w:abstractNum w:abstractNumId="3" w15:restartNumberingAfterBreak="0">
+    <w:nsid w:val="FFFFFF7F"/>
+    <w:multiLevelType w:val="singleLevel"/>
+    <w:tmpl w:val="05C4A79C"/>
+    <w:lvl w:ilvl="0">
+      <w:start w:val="1"/>
+      <w:numFmt w:val="decimal"/>
+      <w:lvlText w:val="%1."/>
+      <w:lvlJc w:val="left"/>
+      <w:pPr>
+        <w:tabs>
+          <w:tab w:val="num" w:pos="720"/>
+        </w:tabs>
+        <w:ind w:left="720" w:hanging="360"/>
+      </w:pPr>
+    </w:lvl>
+  </w:abstractNum>
+  <w:abstractNum w:abstractNumId="4" w15:restartNumberingAfterBreak="0">
+    <w:nsid w:val="FFFFFF80"/>
+    <w:multiLevelType w:val="singleLevel"/>
+    <w:tmpl w:val="75548F9A"/>
+    <w:lvl w:ilvl="0">
+      <w:start w:val="1"/>
+      <w:numFmt w:val="bullet"/>
+      <w:lvlText w:val=""/>
+      <w:lvlJc w:val="left"/>
+      <w:pPr>
+        <w:tabs>
+          <w:tab w:val="num" w:pos="1800"/>
+        </w:tabs>
+        <w:ind w:left="1800" w:hanging="360"/>
+      </w:pPr>
+      <w:rPr>
+        <w:rFonts w:ascii="Symbol" w:hAnsi="Symbol" w:hint="default"/>
+      </w:rPr>
+    </w:lvl>
+  </w:abstractNum>
+  <w:abstractNum w:abstractNumId="5" w15:restartNumberingAfterBreak="0">
+    <w:nsid w:val="FFFFFF81"/>
+    <w:multiLevelType w:val="singleLevel"/>
+    <w:tmpl w:val="F49CCCE8"/>
+    <w:lvl w:ilvl="0">
+      <w:start w:val="1"/>
+      <w:numFmt w:val="bullet"/>
+      <w:lvlText w:val=""/>
+      <w:lvlJc w:val="left"/>
+      <w:pPr>
+        <w:tabs>
+          <w:tab w:val="num" w:pos="1440"/>
+        </w:tabs>
+        <w:ind w:left="1440" w:hanging="360"/>
+      </w:pPr>
+      <w:rPr>
+        <w:rFonts w:ascii="Symbol" w:hAnsi="Symbol" w:hint="default"/>
+      </w:rPr>
+    </w:lvl>
+  </w:abstractNum>
+  <w:abstractNum w:abstractNumId="6" w15:restartNumberingAfterBreak="0">
+    <w:nsid w:val="FFFFFF82"/>
+    <w:multiLevelType w:val="singleLevel"/>
+    <w:tmpl w:val="DFDA7006"/>
+    <w:lvl w:ilvl="0">
+      <w:start w:val="1"/>
+      <w:numFmt w:val="bullet"/>
+      <w:lvlText w:val=""/>
+      <w:lvlJc w:val="left"/>
+      <w:pPr>
+        <w:tabs>
+          <w:tab w:val="num" w:pos="1080"/>
+        </w:tabs>
+        <w:ind w:left="1080" w:hanging="360"/>
+      </w:pPr>
+      <w:rPr>
+        <w:rFonts w:ascii="Symbol" w:hAnsi="Symbol" w:hint="default"/>
+      </w:rPr>
+    </w:lvl>
+  </w:abstractNum>
+  <w:abstractNum w:abstractNumId="7" w15:restartNumberingAfterBreak="0">
+    <w:nsid w:val="FFFFFF83"/>
+    <w:multiLevelType w:val="singleLevel"/>
+    <w:tmpl w:val="8AC64CB2"/>
+    <w:lvl w:ilvl="0">
+      <w:start w:val="1"/>
+      <w:numFmt w:val="bullet"/>
+      <w:lvlText w:val=""/>
+      <w:lvlJc w:val="left"/>
+      <w:pPr>
+        <w:tabs>
+          <w:tab w:val="num" w:pos="720"/>
+        </w:tabs>
+        <w:ind w:left="720" w:hanging="360"/>
+      </w:pPr>
+      <w:rPr>
+        <w:rFonts w:ascii="Symbol" w:hAnsi="Symbol" w:hint="default"/>
+      </w:rPr>
+    </w:lvl>
+  </w:abstractNum>
+  <w:abstractNum w:abstractNumId="8" w15:restartNumberingAfterBreak="0">
+    <w:nsid w:val="FFFFFF88"/>
+    <w:multiLevelType w:val="singleLevel"/>
+    <w:tmpl w:val="91FE6BDA"/>
+    <w:lvl w:ilvl="0">
+      <w:start w:val="1"/>
+      <w:numFmt w:val="decimal"/>
+      <w:lvlText w:val="%1."/>
+      <w:lvlJc w:val="left"/>
+      <w:pPr>
+        <w:tabs>
+          <w:tab w:val="num" w:pos="360"/>
+        </w:tabs>
+        <w:ind w:left="360" w:hanging="360"/>
+      </w:pPr>
+    </w:lvl>
+  </w:abstractNum>
+  <w:abstractNum w:abstractNumId="9" w15:restartNumberingAfterBreak="0">
+    <w:nsid w:val="FFFFFF89"/>
+    <w:multiLevelType w:val="singleLevel"/>
+    <w:tmpl w:val="64220798"/>
+    <w:lvl w:ilvl="0">
+      <w:start w:val="1"/>
+      <w:numFmt w:val="bullet"/>
+      <w:lvlText w:val=""/>
+      <w:lvlJc w:val="left"/>
+      <w:pPr>
+        <w:tabs>
+          <w:tab w:val="num" w:pos="360"/>
+        </w:tabs>
+        <w:ind w:left="360" w:hanging="360"/>
+      </w:pPr>
+      <w:rPr>
+        <w:rFonts w:ascii="Symbol" w:hAnsi="Symbol" w:hint="default"/>
+      </w:rPr>
+    </w:lvl>
+  </w:abstractNum>
+  <w:abstractNum w:abstractNumId="10" w15:restartNumberingAfterBreak="0">
+    <w:nsid w:val="04D05293"/>
+    <w:multiLevelType w:val="multilevel"/>
+    <w:tmpl w:val="4176CF1A"/>
+    <w:lvl w:ilvl="0">
+      <w:start w:val="1"/>
+      <w:numFmt w:val="bullet"/>
+      <w:lvlText w:val=""/>
+      <w:lvlJc w:val="left"/>
+      <w:pPr>
+        <w:tabs>
+          <w:tab w:val="num" w:pos="720"/>
+        </w:tabs>
+        <w:ind w:left="720" w:hanging="360"/>
+      </w:pPr>
+      <w:rPr>
+        <w:rFonts w:ascii="Symbol" w:hAnsi="Symbol" w:hint="default"/>
+        <w:sz w:val="20"/>
+      </w:rPr>
+    </w:lvl>
+    <w:lvl w:ilvl="1" w:tentative="1">
+      <w:start w:val="1"/>
+      <w:numFmt w:val="bullet"/>
+      <w:lvlText w:val="o"/>
+      <w:lvlJc w:val="left"/>
+      <w:pPr>
+        <w:tabs>
+          <w:tab w:val="num" w:pos="1440"/>
+        </w:tabs>
+        <w:ind w:left="1440" w:hanging="360"/>
+      </w:pPr>
+      <w:rPr>
+        <w:rFonts w:ascii="Courier New" w:hAnsi="Courier New" w:hint="default"/>
+        <w:sz w:val="20"/>
+      </w:rPr>
+    </w:lvl>
+    <w:lvl w:ilvl="2" w:tentative="1">
+      <w:start w:val="1"/>
+      <w:numFmt w:val="bullet"/>
+      <w:lvlText w:val=""/>
+      <w:lvlJc w:val="left"/>
+      <w:pPr>
+        <w:tabs>
+          <w:tab w:val="num" w:pos="2160"/>
+        </w:tabs>
+        <w:ind w:left="2160" w:hanging="360"/>
+      </w:pPr>
+      <w:rPr>
+        <w:rFonts w:ascii="Wingdings" w:hAnsi="Wingdings" w:hint="default"/>
+        <w:sz w:val="20"/>
+      </w:rPr>
+    </w:lvl>
+    <w:lvl w:ilvl="3" w:tentative="1">
+      <w:start w:val="1"/>
+      <w:numFmt w:val="bullet"/>
+      <w:lvlText w:val=""/>
+      <w:lvlJc w:val="left"/>
+      <w:pPr>
+        <w:tabs>
+          <w:tab w:val="num" w:pos="2880"/>
+        </w:tabs>
+        <w:ind w:left="2880" w:hanging="360"/>
+      </w:pPr>
+      <w:rPr>
+        <w:rFonts w:ascii="Wingdings" w:hAnsi="Wingdings" w:hint="default"/>
+        <w:sz w:val="20"/>
+      </w:rPr>
+    </w:lvl>
+    <w:lvl w:ilvl="4" w:tentative="1">
+      <w:start w:val="1"/>
+      <w:numFmt w:val="bullet"/>
+      <w:lvlText w:val=""/>
+      <w:lvlJc w:val="left"/>
+      <w:pPr>
+        <w:tabs>
+          <w:tab w:val="num" w:pos="3600"/>
+        </w:tabs>
+        <w:ind w:left="3600" w:hanging="360"/>
+      </w:pPr>
+      <w:rPr>
+        <w:rFonts w:ascii="Wingdings" w:hAnsi="Wingdings" w:hint="default"/>
+        <w:sz w:val="20"/>
+      </w:rPr>
+    </w:lvl>
+    <w:lvl w:ilvl="5" w:tentative="1">
+      <w:start w:val="1"/>
+      <w:numFmt w:val="bullet"/>
+      <w:lvlText w:val=""/>
+      <w:lvlJc w:val="left"/>
+      <w:pPr>
+        <w:tabs>
+          <w:tab w:val="num" w:pos="4320"/>
+        </w:tabs>
+        <w:ind w:left="4320" w:hanging="360"/>
+      </w:pPr>
+      <w:rPr>
+        <w:rFonts w:ascii="Wingdings" w:hAnsi="Wingdings" w:hint="default"/>
+        <w:sz w:val="20"/>
+      </w:rPr>
+    </w:lvl>
+    <w:lvl w:ilvl="6" w:tentative="1">
+      <w:start w:val="1"/>
+      <w:numFmt w:val="bullet"/>
+      <w:lvlText w:val=""/>
+      <w:lvlJc w:val="left"/>
+      <w:pPr>
+        <w:tabs>
+          <w:tab w:val="num" w:pos="5040"/>
+        </w:tabs>
+        <w:ind w:left="5040" w:hanging="360"/>
+      </w:pPr>
+      <w:rPr>
+        <w:rFonts w:ascii="Wingdings" w:hAnsi="Wingdings" w:hint="default"/>
+        <w:sz w:val="20"/>
+      </w:rPr>
+    </w:lvl>
+    <w:lvl w:ilvl="7" w:tentative="1">
+      <w:start w:val="1"/>
+      <w:numFmt w:val="bullet"/>
+      <w:lvlText w:val=""/>
+      <w:lvlJc w:val="left"/>
+      <w:pPr>
+        <w:tabs>
+          <w:tab w:val="num" w:pos="5760"/>
+        </w:tabs>
+        <w:ind w:left="5760" w:hanging="360"/>
+      </w:pPr>
+      <w:rPr>
+        <w:rFonts w:ascii="Wingdings" w:hAnsi="Wingdings" w:hint="default"/>
+        <w:sz w:val="20"/>
+      </w:rPr>
+    </w:lvl>
+    <w:lvl w:ilvl="8" w:tentative="1">
+      <w:start w:val="1"/>
+      <w:numFmt w:val="bullet"/>
+      <w:lvlText w:val=""/>
+      <w:lvlJc w:val="left"/>
+      <w:pPr>
+        <w:tabs>
+          <w:tab w:val="num" w:pos="6480"/>
+        </w:tabs>
+        <w:ind w:left="6480" w:hanging="360"/>
+      </w:pPr>
+      <w:rPr>
+        <w:rFonts w:ascii="Wingdings" w:hAnsi="Wingdings" w:hint="default"/>
+        <w:sz w:val="20"/>
+      </w:rPr>
+    </w:lvl>
+  </w:abstractNum>
+  <w:abstractNum w:abstractNumId="11" w15:restartNumberingAfterBreak="0">
     <w:nsid w:val="0BC35B8C"/>
     <w:multiLevelType w:val="multilevel"/>
     <w:tmpl w:val="9EA46B10"/>
@@ -2069,7 +2447,7 @@
       </w:rPr>
     </w:lvl>
   </w:abstractNum>
-  <w:abstractNum w:abstractNumId="1" w15:restartNumberingAfterBreak="0">
+  <w:abstractNum w:abstractNumId="12" w15:restartNumberingAfterBreak="0">
     <w:nsid w:val="0CCE7224"/>
     <w:multiLevelType w:val="hybridMultilevel"/>
     <w:tmpl w:val="3BF211C4"/>
@@ -2209,7 +2587,7 @@
       </w:rPr>
     </w:lvl>
   </w:abstractNum>
-  <w:abstractNum w:abstractNumId="2" w15:restartNumberingAfterBreak="0">
+  <w:abstractNum w:abstractNumId="13" w15:restartNumberingAfterBreak="0">
     <w:nsid w:val="0E975CC3"/>
     <w:multiLevelType w:val="hybridMultilevel"/>
     <w:tmpl w:val="D4D2280E"/>
@@ -2349,7 +2727,156 @@
       </w:rPr>
     </w:lvl>
   </w:abstractNum>
-  <w:abstractNum w:abstractNumId="3" w15:restartNumberingAfterBreak="0">
+  <w:abstractNum w:abstractNumId="14" w15:restartNumberingAfterBreak="0">
+    <w:nsid w:val="114F2947"/>
+    <w:multiLevelType w:val="multilevel"/>
+    <w:tmpl w:val="655634DC"/>
+    <w:lvl w:ilvl="0">
+      <w:start w:val="1"/>
+      <w:numFmt w:val="bullet"/>
+      <w:lvlText w:val=""/>
+      <w:lvlJc w:val="left"/>
+      <w:pPr>
+        <w:tabs>
+          <w:tab w:val="num" w:pos="720"/>
+        </w:tabs>
+        <w:ind w:left="720" w:hanging="360"/>
+      </w:pPr>
+      <w:rPr>
+        <w:rFonts w:ascii="Symbol" w:hAnsi="Symbol" w:hint="default"/>
+        <w:sz w:val="20"/>
+      </w:rPr>
+    </w:lvl>
+    <w:lvl w:ilvl="1" w:tentative="1">
+      <w:start w:val="1"/>
+      <w:numFmt w:val="bullet"/>
+      <w:lvlText w:val="o"/>
+      <w:lvlJc w:val="left"/>
+      <w:pPr>
+        <w:tabs>
+          <w:tab w:val="num" w:pos="1440"/>
+        </w:tabs>
+        <w:ind w:left="1440" w:hanging="360"/>
+      </w:pPr>
+      <w:rPr>
+        <w:rFonts w:ascii="Courier New" w:hAnsi="Courier New" w:hint="default"/>
+        <w:sz w:val="20"/>
+      </w:rPr>
+    </w:lvl>
+    <w:lvl w:ilvl="2" w:tentative="1">
+      <w:start w:val="1"/>
+      <w:numFmt w:val="bullet"/>
+      <w:lvlText w:val=""/>
+      <w:lvlJc w:val="left"/>
+      <w:pPr>
+        <w:tabs>
+          <w:tab w:val="num" w:pos="2160"/>
+        </w:tabs>
+        <w:ind w:left="2160" w:hanging="360"/>
+      </w:pPr>
+      <w:rPr>
+        <w:rFonts w:ascii="Wingdings" w:hAnsi="Wingdings" w:hint="default"/>
+        <w:sz w:val="20"/>
+      </w:rPr>
+    </w:lvl>
+    <w:lvl w:ilvl="3" w:tentative="1">
+      <w:start w:val="1"/>
+      <w:numFmt w:val="bullet"/>
+      <w:lvlText w:val=""/>
+      <w:lvlJc w:val="left"/>
+      <w:pPr>
+        <w:tabs>
+          <w:tab w:val="num" w:pos="2880"/>
+        </w:tabs>
+        <w:ind w:left="2880" w:hanging="360"/>
+      </w:pPr>
+      <w:rPr>
+        <w:rFonts w:ascii="Wingdings" w:hAnsi="Wingdings" w:hint="default"/>
+        <w:sz w:val="20"/>
+      </w:rPr>
+    </w:lvl>
+    <w:lvl w:ilvl="4" w:tentative="1">
+      <w:start w:val="1"/>
+      <w:numFmt w:val="bullet"/>
+      <w:lvlText w:val=""/>
+      <w:lvlJc w:val="left"/>
+      <w:pPr>
+        <w:tabs>
+          <w:tab w:val="num" w:pos="3600"/>
+        </w:tabs>
+        <w:ind w:left="3600" w:hanging="360"/>
+      </w:pPr>
+      <w:rPr>
+        <w:rFonts w:ascii="Wingdings" w:hAnsi="Wingdings" w:hint="default"/>
+        <w:sz w:val="20"/>
+      </w:rPr>
+    </w:lvl>
+    <w:lvl w:ilvl="5" w:tentative="1">
+      <w:start w:val="1"/>
+      <w:numFmt w:val="bullet"/>
+      <w:lvlText w:val=""/>
+      <w:lvlJc w:val="left"/>
+      <w:pPr>
+        <w:tabs>
+          <w:tab w:val="num" w:pos="4320"/>
+        </w:tabs>
+        <w:ind w:left="4320" w:hanging="360"/>
+      </w:pPr>
+      <w:rPr>
+        <w:rFonts w:ascii="Wingdings" w:hAnsi="Wingdings" w:hint="default"/>
+        <w:sz w:val="20"/>
+      </w:rPr>
+    </w:lvl>
+    <w:lvl w:ilvl="6" w:tentative="1">
+      <w:start w:val="1"/>
+      <w:numFmt w:val="bullet"/>
+      <w:lvlText w:val=""/>
+      <w:lvlJc w:val="left"/>
+      <w:pPr>
+        <w:tabs>
+          <w:tab w:val="num" w:pos="5040"/>
+        </w:tabs>
+        <w:ind w:left="5040" w:hanging="360"/>
+      </w:pPr>
+      <w:rPr>
+        <w:rFonts w:ascii="Wingdings" w:hAnsi="Wingdings" w:hint="default"/>
+        <w:sz w:val="20"/>
+      </w:rPr>
+    </w:lvl>
+    <w:lvl w:ilvl="7" w:tentative="1">
+      <w:start w:val="1"/>
+      <w:numFmt w:val="bullet"/>
+      <w:lvlText w:val=""/>
+      <w:lvlJc w:val="left"/>
+      <w:pPr>
+        <w:tabs>
+          <w:tab w:val="num" w:pos="5760"/>
+        </w:tabs>
+        <w:ind w:left="5760" w:hanging="360"/>
+      </w:pPr>
+      <w:rPr>
+        <w:rFonts w:ascii="Wingdings" w:hAnsi="Wingdings" w:hint="default"/>
+        <w:sz w:val="20"/>
+      </w:rPr>
+    </w:lvl>
+    <w:lvl w:ilvl="8" w:tentative="1">
+      <w:start w:val="1"/>
+      <w:numFmt w:val="bullet"/>
+      <w:lvlText w:val=""/>
+      <w:lvlJc w:val="left"/>
+      <w:pPr>
+        <w:tabs>
+          <w:tab w:val="num" w:pos="6480"/>
+        </w:tabs>
+        <w:ind w:left="6480" w:hanging="360"/>
+      </w:pPr>
+      <w:rPr>
+        <w:rFonts w:ascii="Wingdings" w:hAnsi="Wingdings" w:hint="default"/>
+        <w:sz w:val="20"/>
+      </w:rPr>
+    </w:lvl>
+  </w:abstractNum>
+  <w:abstractNum w:abstractNumId="15" w15:restartNumberingAfterBreak="0">
     <w:nsid w:val="12370122"/>
     <w:multiLevelType w:val="hybridMultilevel"/>
     <w:tmpl w:val="4E489EBE"/>
@@ -2462,7 +2989,7 @@
       </w:pPr>
     </w:lvl>
   </w:abstractNum>
-  <w:abstractNum w:abstractNumId="4" w15:restartNumberingAfterBreak="0">
+  <w:abstractNum w:abstractNumId="16" w15:restartNumberingAfterBreak="0">
     <w:nsid w:val="12D10B6F"/>
     <w:multiLevelType w:val="hybridMultilevel"/>
     <w:tmpl w:val="958C991E"/>
@@ -2602,7 +3129,147 @@
       </w:rPr>
     </w:lvl>
   </w:abstractNum>
-  <w:abstractNum w:abstractNumId="5" w15:restartNumberingAfterBreak="0">
+  <w:abstractNum w:abstractNumId="17" w15:restartNumberingAfterBreak="0">
+    <w:nsid w:val="13C93017"/>
+    <w:multiLevelType w:val="hybridMultilevel"/>
+    <w:tmpl w:val="0F0A663C"/>
+    <w:lvl w:ilvl="0" w:tplc="04090001">
+      <w:start w:val="1"/>
+      <w:numFmt w:val="bullet"/>
+      <w:lvlText w:val=""/>
+      <w:lvlJc w:val="left"/>
+      <w:pPr>
+        <w:tabs>
+          <w:tab w:val="num" w:pos="720"/>
+        </w:tabs>
+        <w:ind w:left="720" w:hanging="360"/>
+      </w:pPr>
+      <w:rPr>
+        <w:rFonts w:ascii="Symbol" w:hAnsi="Symbol" w:hint="default"/>
+      </w:rPr>
+    </w:lvl>
+    <w:lvl w:ilvl="1" w:tplc="0409000F">
+      <w:start w:val="1"/>
+      <w:numFmt w:val="decimal"/>
+      <w:lvlText w:val="%2."/>
+      <w:lvlJc w:val="left"/>
+      <w:pPr>
+        <w:tabs>
+          <w:tab w:val="num" w:pos="1440"/>
+        </w:tabs>
+        <w:ind w:left="1440" w:hanging="360"/>
+      </w:pPr>
+      <w:rPr>
+        <w:rFonts w:hint="default"/>
+      </w:rPr>
+    </w:lvl>
+    <w:lvl w:ilvl="2" w:tplc="04090005" w:tentative="1">
+      <w:start w:val="1"/>
+      <w:numFmt w:val="bullet"/>
+      <w:lvlText w:val=""/>
+      <w:lvlJc w:val="left"/>
+      <w:pPr>
+        <w:tabs>
+          <w:tab w:val="num" w:pos="2160"/>
+        </w:tabs>
+        <w:ind w:left="2160" w:hanging="360"/>
+      </w:pPr>
+      <w:rPr>
+        <w:rFonts w:ascii="Wingdings" w:hAnsi="Wingdings" w:hint="default"/>
+      </w:rPr>
+    </w:lvl>
+    <w:lvl w:ilvl="3" w:tplc="04090001" w:tentative="1">
+      <w:start w:val="1"/>
+      <w:numFmt w:val="bullet"/>
+      <w:lvlText w:val=""/>
+      <w:lvlJc w:val="left"/>
+      <w:pPr>
+        <w:tabs>
+          <w:tab w:val="num" w:pos="2880"/>
+        </w:tabs>
+        <w:ind w:left="2880" w:hanging="360"/>
+      </w:pPr>
+      <w:rPr>
+        <w:rFonts w:ascii="Symbol" w:hAnsi="Symbol" w:hint="default"/>
+      </w:rPr>
+    </w:lvl>
+    <w:lvl w:ilvl="4" w:tplc="04090003" w:tentative="1">
+      <w:start w:val="1"/>
+      <w:numFmt w:val="bullet"/>
+      <w:lvlText w:val="o"/>
+      <w:lvlJc w:val="left"/>
+      <w:pPr>
+        <w:tabs>
+          <w:tab w:val="num" w:pos="3600"/>
+        </w:tabs>
+        <w:ind w:left="3600" w:hanging="360"/>
+      </w:pPr>
+      <w:rPr>
+        <w:rFonts w:ascii="Courier New" w:hAnsi="Courier New" w:cs="Courier New" w:hint="default"/>
+      </w:rPr>
+    </w:lvl>
+    <w:lvl w:ilvl="5" w:tplc="04090005" w:tentative="1">
+      <w:start w:val="1"/>
+      <w:numFmt w:val="bullet"/>
+      <w:lvlText w:val=""/>
+      <w:lvlJc w:val="left"/>
+      <w:pPr>
+        <w:tabs>
+          <w:tab w:val="num" w:pos="4320"/>
+        </w:tabs>
+        <w:ind w:left="4320" w:hanging="360"/>
+      </w:pPr>
+      <w:rPr>
+        <w:rFonts w:ascii="Wingdings" w:hAnsi="Wingdings" w:hint="default"/>
+      </w:rPr>
+    </w:lvl>
+    <w:lvl w:ilvl="6" w:tplc="04090001" w:tentative="1">
+      <w:start w:val="1"/>
+      <w:numFmt w:val="bullet"/>
+      <w:lvlText w:val=""/>
+      <w:lvlJc w:val="left"/>
+      <w:pPr>
+        <w:tabs>
+          <w:tab w:val="num" w:pos="5040"/>
+        </w:tabs>
+        <w:ind w:left="5040" w:hanging="360"/>
+      </w:pPr>
+      <w:rPr>
+        <w:rFonts w:ascii="Symbol" w:hAnsi="Symbol" w:hint="default"/>
+      </w:rPr>
+    </w:lvl>
+    <w:lvl w:ilvl="7" w:tplc="04090003" w:tentative="1">
+      <w:start w:val="1"/>
+      <w:numFmt w:val="bullet"/>
+      <w:lvlText w:val="o"/>
+      <w:lvlJc w:val="left"/>
+      <w:pPr>
+        <w:tabs>
+          <w:tab w:val="num" w:pos="5760"/>
+        </w:tabs>
+        <w:ind w:left="5760" w:hanging="360"/>
+      </w:pPr>
+      <w:rPr>
+        <w:rFonts w:ascii="Courier New" w:hAnsi="Courier New" w:cs="Courier New" w:hint="default"/>
+      </w:rPr>
+    </w:lvl>
+    <w:lvl w:ilvl="8" w:tplc="04090005" w:tentative="1">
+      <w:start w:val="1"/>
+      <w:numFmt w:val="bullet"/>
+      <w:lvlText w:val=""/>
+      <w:lvlJc w:val="left"/>
+      <w:pPr>
+        <w:tabs>
+          <w:tab w:val="num" w:pos="6480"/>
+        </w:tabs>
+        <w:ind w:left="6480" w:hanging="360"/>
+      </w:pPr>
+      <w:rPr>
+        <w:rFonts w:ascii="Wingdings" w:hAnsi="Wingdings" w:hint="default"/>
+      </w:rPr>
+    </w:lvl>
+  </w:abstractNum>
+  <w:abstractNum w:abstractNumId="18" w15:restartNumberingAfterBreak="0">
     <w:nsid w:val="19852F8C"/>
     <w:multiLevelType w:val="hybridMultilevel"/>
     <w:tmpl w:val="AE7A08E4"/>
@@ -2715,7 +3382,156 @@
       </w:pPr>
     </w:lvl>
   </w:abstractNum>
-  <w:abstractNum w:abstractNumId="6" w15:restartNumberingAfterBreak="0">
+  <w:abstractNum w:abstractNumId="19" w15:restartNumberingAfterBreak="0">
+    <w:nsid w:val="1C872768"/>
+    <w:multiLevelType w:val="multilevel"/>
+    <w:tmpl w:val="D2F20A5A"/>
+    <w:lvl w:ilvl="0">
+      <w:start w:val="1"/>
+      <w:numFmt w:val="bullet"/>
+      <w:lvlText w:val=""/>
+      <w:lvlJc w:val="left"/>
+      <w:pPr>
+        <w:tabs>
+          <w:tab w:val="num" w:pos="720"/>
+        </w:tabs>
+        <w:ind w:left="720" w:hanging="360"/>
+      </w:pPr>
+      <w:rPr>
+        <w:rFonts w:ascii="Symbol" w:hAnsi="Symbol" w:hint="default"/>
+        <w:sz w:val="20"/>
+      </w:rPr>
+    </w:lvl>
+    <w:lvl w:ilvl="1" w:tentative="1">
+      <w:start w:val="1"/>
+      <w:numFmt w:val="bullet"/>
+      <w:lvlText w:val="o"/>
+      <w:lvlJc w:val="left"/>
+      <w:pPr>
+        <w:tabs>
+          <w:tab w:val="num" w:pos="1440"/>
+        </w:tabs>
+        <w:ind w:left="1440" w:hanging="360"/>
+      </w:pPr>
+      <w:rPr>
+        <w:rFonts w:ascii="Courier New" w:hAnsi="Courier New" w:hint="default"/>
+        <w:sz w:val="20"/>
+      </w:rPr>
+    </w:lvl>
+    <w:lvl w:ilvl="2" w:tentative="1">
+      <w:start w:val="1"/>
+      <w:numFmt w:val="bullet"/>
+      <w:lvlText w:val=""/>
+      <w:lvlJc w:val="left"/>
+      <w:pPr>
+        <w:tabs>
+          <w:tab w:val="num" w:pos="2160"/>
+        </w:tabs>
+        <w:ind w:left="2160" w:hanging="360"/>
+      </w:pPr>
+      <w:rPr>
+        <w:rFonts w:ascii="Wingdings" w:hAnsi="Wingdings" w:hint="default"/>
+        <w:sz w:val="20"/>
+      </w:rPr>
+    </w:lvl>
+    <w:lvl w:ilvl="3" w:tentative="1">
+      <w:start w:val="1"/>
+      <w:numFmt w:val="bullet"/>
+      <w:lvlText w:val=""/>
+      <w:lvlJc w:val="left"/>
+      <w:pPr>
+        <w:tabs>
+          <w:tab w:val="num" w:pos="2880"/>
+        </w:tabs>
+        <w:ind w:left="2880" w:hanging="360"/>
+      </w:pPr>
+      <w:rPr>
+        <w:rFonts w:ascii="Wingdings" w:hAnsi="Wingdings" w:hint="default"/>
+        <w:sz w:val="20"/>
+      </w:rPr>
+    </w:lvl>
+    <w:lvl w:ilvl="4" w:tentative="1">
+      <w:start w:val="1"/>
+      <w:numFmt w:val="bullet"/>
+      <w:lvlText w:val=""/>
+      <w:lvlJc w:val="left"/>
+      <w:pPr>
+        <w:tabs>
+          <w:tab w:val="num" w:pos="3600"/>
+        </w:tabs>
+        <w:ind w:left="3600" w:hanging="360"/>
+      </w:pPr>
+      <w:rPr>
+        <w:rFonts w:ascii="Wingdings" w:hAnsi="Wingdings" w:hint="default"/>
+        <w:sz w:val="20"/>
+      </w:rPr>
+    </w:lvl>
+    <w:lvl w:ilvl="5" w:tentative="1">
+      <w:start w:val="1"/>
+      <w:numFmt w:val="bullet"/>
+      <w:lvlText w:val=""/>
+      <w:lvlJc w:val="left"/>
+      <w:pPr>
+        <w:tabs>
+          <w:tab w:val="num" w:pos="4320"/>
+        </w:tabs>
+        <w:ind w:left="4320" w:hanging="360"/>
+      </w:pPr>
+      <w:rPr>
+        <w:rFonts w:ascii="Wingdings" w:hAnsi="Wingdings" w:hint="default"/>
+        <w:sz w:val="20"/>
+      </w:rPr>
+    </w:lvl>
+    <w:lvl w:ilvl="6" w:tentative="1">
+      <w:start w:val="1"/>
+      <w:numFmt w:val="bullet"/>
+      <w:lvlText w:val=""/>
+      <w:lvlJc w:val="left"/>
+      <w:pPr>
+        <w:tabs>
+          <w:tab w:val="num" w:pos="5040"/>
+        </w:tabs>
+        <w:ind w:left="5040" w:hanging="360"/>
+      </w:pPr>
+      <w:rPr>
+        <w:rFonts w:ascii="Wingdings" w:hAnsi="Wingdings" w:hint="default"/>
+        <w:sz w:val="20"/>
+      </w:rPr>
+    </w:lvl>
+    <w:lvl w:ilvl="7" w:tentative="1">
+      <w:start w:val="1"/>
+      <w:numFmt w:val="bullet"/>
+      <w:lvlText w:val=""/>
+      <w:lvlJc w:val="left"/>
+      <w:pPr>
+        <w:tabs>
+          <w:tab w:val="num" w:pos="5760"/>
+        </w:tabs>
+        <w:ind w:left="5760" w:hanging="360"/>
+      </w:pPr>
+      <w:rPr>
+        <w:rFonts w:ascii="Wingdings" w:hAnsi="Wingdings" w:hint="default"/>
+        <w:sz w:val="20"/>
+      </w:rPr>
+    </w:lvl>
+    <w:lvl w:ilvl="8" w:tentative="1">
+      <w:start w:val="1"/>
+      <w:numFmt w:val="bullet"/>
+      <w:lvlText w:val=""/>
+      <w:lvlJc w:val="left"/>
+      <w:pPr>
+        <w:tabs>
+          <w:tab w:val="num" w:pos="6480"/>
+        </w:tabs>
+        <w:ind w:left="6480" w:hanging="360"/>
+      </w:pPr>
+      <w:rPr>
+        <w:rFonts w:ascii="Wingdings" w:hAnsi="Wingdings" w:hint="default"/>
+        <w:sz w:val="20"/>
+      </w:rPr>
+    </w:lvl>
+  </w:abstractNum>
+  <w:abstractNum w:abstractNumId="20" w15:restartNumberingAfterBreak="0">
     <w:nsid w:val="1D143949"/>
     <w:multiLevelType w:val="multilevel"/>
     <w:tmpl w:val="AE4C40D0"/>
@@ -2828,7 +3644,93 @@
       </w:pPr>
     </w:lvl>
   </w:abstractNum>
-  <w:abstractNum w:abstractNumId="7" w15:restartNumberingAfterBreak="0">
+  <w:abstractNum w:abstractNumId="21" w15:restartNumberingAfterBreak="0">
+    <w:nsid w:val="1EE566C1"/>
+    <w:multiLevelType w:val="hybridMultilevel"/>
+    <w:tmpl w:val="21262834"/>
+    <w:lvl w:ilvl="0" w:tplc="0409000F">
+      <w:start w:val="1"/>
+      <w:numFmt w:val="decimal"/>
+      <w:lvlText w:val="%1."/>
+      <w:lvlJc w:val="left"/>
+      <w:pPr>
+        <w:ind w:left="720" w:hanging="360"/>
+      </w:pPr>
+    </w:lvl>
+    <w:lvl w:ilvl="1" w:tplc="04090019" w:tentative="1">
+      <w:start w:val="1"/>
+      <w:numFmt w:val="lowerLetter"/>
+      <w:lvlText w:val="%2."/>
+      <w:lvlJc w:val="left"/>
+      <w:pPr>
+        <w:ind w:left="1440" w:hanging="360"/>
+      </w:pPr>
+    </w:lvl>
+    <w:lvl w:ilvl="2" w:tplc="0409001B" w:tentative="1">
+      <w:start w:val="1"/>
+      <w:numFmt w:val="lowerRoman"/>
+      <w:lvlText w:val="%3."/>
+      <w:lvlJc w:val="right"/>
+      <w:pPr>
+        <w:ind w:left="2160" w:hanging="180"/>
+      </w:pPr>
+    </w:lvl>
+    <w:lvl w:ilvl="3" w:tplc="0409000F" w:tentative="1">
+      <w:start w:val="1"/>
+      <w:numFmt w:val="decimal"/>
+      <w:lvlText w:val="%4."/>
+      <w:lvlJc w:val="left"/>
+      <w:pPr>
+        <w:ind w:left="2880" w:hanging="360"/>
+      </w:pPr>
+    </w:lvl>
+    <w:lvl w:ilvl="4" w:tplc="04090019" w:tentative="1">
+      <w:start w:val="1"/>
+      <w:numFmt w:val="lowerLetter"/>
+      <w:lvlText w:val="%5."/>
+      <w:lvlJc w:val="left"/>
+      <w:pPr>
+        <w:ind w:left="3600" w:hanging="360"/>
+      </w:pPr>
+    </w:lvl>
+    <w:lvl w:ilvl="5" w:tplc="0409001B" w:tentative="1">
+      <w:start w:val="1"/>
+      <w:numFmt w:val="lowerRoman"/>
+      <w:lvlText w:val="%6."/>
+      <w:lvlJc w:val="right"/>
+      <w:pPr>
+        <w:ind w:left="4320" w:hanging="180"/>
+      </w:pPr>
+    </w:lvl>
+    <w:lvl w:ilvl="6" w:tplc="0409000F" w:tentative="1">
+      <w:start w:val="1"/>
+      <w:numFmt w:val="decimal"/>
+      <w:lvlText w:val="%7."/>
+      <w:lvlJc w:val="left"/>
+      <w:pPr>
+        <w:ind w:left="5040" w:hanging="360"/>
+      </w:pPr>
+    </w:lvl>
+    <w:lvl w:ilvl="7" w:tplc="04090019" w:tentative="1">
+      <w:start w:val="1"/>
+      <w:numFmt w:val="lowerLetter"/>
+      <w:lvlText w:val="%8."/>
+      <w:lvlJc w:val="left"/>
+      <w:pPr>
+        <w:ind w:left="5760" w:hanging="360"/>
+      </w:pPr>
+    </w:lvl>
+    <w:lvl w:ilvl="8" w:tplc="0409001B" w:tentative="1">
+      <w:start w:val="1"/>
+      <w:numFmt w:val="lowerRoman"/>
+      <w:lvlText w:val="%9."/>
+      <w:lvlJc w:val="right"/>
+      <w:pPr>
+        <w:ind w:left="6480" w:hanging="180"/>
+      </w:pPr>
+    </w:lvl>
+  </w:abstractNum>
+  <w:abstractNum w:abstractNumId="22" w15:restartNumberingAfterBreak="0">
     <w:nsid w:val="1F966500"/>
     <w:multiLevelType w:val="hybridMultilevel"/>
     <w:tmpl w:val="E17CE908"/>
@@ -2968,7 +3870,445 @@
       </w:rPr>
     </w:lvl>
   </w:abstractNum>
-  <w:abstractNum w:abstractNumId="8" w15:restartNumberingAfterBreak="0">
+  <w:abstractNum w:abstractNumId="23" w15:restartNumberingAfterBreak="0">
+    <w:nsid w:val="20581ACD"/>
+    <w:multiLevelType w:val="hybridMultilevel"/>
+    <w:tmpl w:val="93AA5CC0"/>
+    <w:lvl w:ilvl="0" w:tplc="04090001">
+      <w:start w:val="1"/>
+      <w:numFmt w:val="bullet"/>
+      <w:lvlText w:val=""/>
+      <w:lvlJc w:val="left"/>
+      <w:pPr>
+        <w:tabs>
+          <w:tab w:val="num" w:pos="720"/>
+        </w:tabs>
+        <w:ind w:left="720" w:hanging="360"/>
+      </w:pPr>
+      <w:rPr>
+        <w:rFonts w:ascii="Symbol" w:hAnsi="Symbol" w:hint="default"/>
+      </w:rPr>
+    </w:lvl>
+    <w:lvl w:ilvl="1" w:tplc="0409000F">
+      <w:start w:val="1"/>
+      <w:numFmt w:val="decimal"/>
+      <w:lvlText w:val="%2."/>
+      <w:lvlJc w:val="left"/>
+      <w:pPr>
+        <w:tabs>
+          <w:tab w:val="num" w:pos="1440"/>
+        </w:tabs>
+        <w:ind w:left="1440" w:hanging="360"/>
+      </w:pPr>
+      <w:rPr>
+        <w:rFonts w:hint="default"/>
+      </w:rPr>
+    </w:lvl>
+    <w:lvl w:ilvl="2" w:tplc="04090005" w:tentative="1">
+      <w:start w:val="1"/>
+      <w:numFmt w:val="bullet"/>
+      <w:lvlText w:val=""/>
+      <w:lvlJc w:val="left"/>
+      <w:pPr>
+        <w:tabs>
+          <w:tab w:val="num" w:pos="2160"/>
+        </w:tabs>
+        <w:ind w:left="2160" w:hanging="360"/>
+      </w:pPr>
+      <w:rPr>
+        <w:rFonts w:ascii="Wingdings" w:hAnsi="Wingdings" w:hint="default"/>
+      </w:rPr>
+    </w:lvl>
+    <w:lvl w:ilvl="3" w:tplc="04090001" w:tentative="1">
+      <w:start w:val="1"/>
+      <w:numFmt w:val="bullet"/>
+      <w:lvlText w:val=""/>
+      <w:lvlJc w:val="left"/>
+      <w:pPr>
+        <w:tabs>
+          <w:tab w:val="num" w:pos="2880"/>
+        </w:tabs>
+        <w:ind w:left="2880" w:hanging="360"/>
+      </w:pPr>
+      <w:rPr>
+        <w:rFonts w:ascii="Symbol" w:hAnsi="Symbol" w:hint="default"/>
+      </w:rPr>
+    </w:lvl>
+    <w:lvl w:ilvl="4" w:tplc="04090003" w:tentative="1">
+      <w:start w:val="1"/>
+      <w:numFmt w:val="bullet"/>
+      <w:lvlText w:val="o"/>
+      <w:lvlJc w:val="left"/>
+      <w:pPr>
+        <w:tabs>
+          <w:tab w:val="num" w:pos="3600"/>
+        </w:tabs>
+        <w:ind w:left="3600" w:hanging="360"/>
+      </w:pPr>
+      <w:rPr>
+        <w:rFonts w:ascii="Courier New" w:hAnsi="Courier New" w:cs="Courier New" w:hint="default"/>
+      </w:rPr>
+    </w:lvl>
+    <w:lvl w:ilvl="5" w:tplc="04090005" w:tentative="1">
+      <w:start w:val="1"/>
+      <w:numFmt w:val="bullet"/>
+      <w:lvlText w:val=""/>
+      <w:lvlJc w:val="left"/>
+      <w:pPr>
+        <w:tabs>
+          <w:tab w:val="num" w:pos="4320"/>
+        </w:tabs>
+        <w:ind w:left="4320" w:hanging="360"/>
+      </w:pPr>
+      <w:rPr>
+        <w:rFonts w:ascii="Wingdings" w:hAnsi="Wingdings" w:hint="default"/>
+      </w:rPr>
+    </w:lvl>
+    <w:lvl w:ilvl="6" w:tplc="04090001" w:tentative="1">
+      <w:start w:val="1"/>
+      <w:numFmt w:val="bullet"/>
+      <w:lvlText w:val=""/>
+      <w:lvlJc w:val="left"/>
+      <w:pPr>
+        <w:tabs>
+          <w:tab w:val="num" w:pos="5040"/>
+        </w:tabs>
+        <w:ind w:left="5040" w:hanging="360"/>
+      </w:pPr>
+      <w:rPr>
+        <w:rFonts w:ascii="Symbol" w:hAnsi="Symbol" w:hint="default"/>
+      </w:rPr>
+    </w:lvl>
+    <w:lvl w:ilvl="7" w:tplc="04090003" w:tentative="1">
+      <w:start w:val="1"/>
+      <w:numFmt w:val="bullet"/>
+      <w:lvlText w:val="o"/>
+      <w:lvlJc w:val="left"/>
+      <w:pPr>
+        <w:tabs>
+          <w:tab w:val="num" w:pos="5760"/>
+        </w:tabs>
+        <w:ind w:left="5760" w:hanging="360"/>
+      </w:pPr>
+      <w:rPr>
+        <w:rFonts w:ascii="Courier New" w:hAnsi="Courier New" w:cs="Courier New" w:hint="default"/>
+      </w:rPr>
+    </w:lvl>
+    <w:lvl w:ilvl="8" w:tplc="04090005" w:tentative="1">
+      <w:start w:val="1"/>
+      <w:numFmt w:val="bullet"/>
+      <w:lvlText w:val=""/>
+      <w:lvlJc w:val="left"/>
+      <w:pPr>
+        <w:tabs>
+          <w:tab w:val="num" w:pos="6480"/>
+        </w:tabs>
+        <w:ind w:left="6480" w:hanging="360"/>
+      </w:pPr>
+      <w:rPr>
+        <w:rFonts w:ascii="Wingdings" w:hAnsi="Wingdings" w:hint="default"/>
+      </w:rPr>
+    </w:lvl>
+  </w:abstractNum>
+  <w:abstractNum w:abstractNumId="24" w15:restartNumberingAfterBreak="0">
+    <w:nsid w:val="20CA0BEE"/>
+    <w:multiLevelType w:val="multilevel"/>
+    <w:tmpl w:val="944837BE"/>
+    <w:lvl w:ilvl="0">
+      <w:start w:val="1"/>
+      <w:numFmt w:val="bullet"/>
+      <w:lvlText w:val=""/>
+      <w:lvlJc w:val="left"/>
+      <w:pPr>
+        <w:tabs>
+          <w:tab w:val="num" w:pos="720"/>
+        </w:tabs>
+        <w:ind w:left="720" w:hanging="360"/>
+      </w:pPr>
+      <w:rPr>
+        <w:rFonts w:ascii="Symbol" w:hAnsi="Symbol" w:hint="default"/>
+        <w:sz w:val="20"/>
+      </w:rPr>
+    </w:lvl>
+    <w:lvl w:ilvl="1" w:tentative="1">
+      <w:start w:val="1"/>
+      <w:numFmt w:val="bullet"/>
+      <w:lvlText w:val="o"/>
+      <w:lvlJc w:val="left"/>
+      <w:pPr>
+        <w:tabs>
+          <w:tab w:val="num" w:pos="1440"/>
+        </w:tabs>
+        <w:ind w:left="1440" w:hanging="360"/>
+      </w:pPr>
+      <w:rPr>
+        <w:rFonts w:ascii="Courier New" w:hAnsi="Courier New" w:hint="default"/>
+        <w:sz w:val="20"/>
+      </w:rPr>
+    </w:lvl>
+    <w:lvl w:ilvl="2" w:tentative="1">
+      <w:start w:val="1"/>
+      <w:numFmt w:val="bullet"/>
+      <w:lvlText w:val=""/>
+      <w:lvlJc w:val="left"/>
+      <w:pPr>
+        <w:tabs>
+          <w:tab w:val="num" w:pos="2160"/>
+        </w:tabs>
+        <w:ind w:left="2160" w:hanging="360"/>
+      </w:pPr>
+      <w:rPr>
+        <w:rFonts w:ascii="Wingdings" w:hAnsi="Wingdings" w:hint="default"/>
+        <w:sz w:val="20"/>
+      </w:rPr>
+    </w:lvl>
+    <w:lvl w:ilvl="3" w:tentative="1">
+      <w:start w:val="1"/>
+      <w:numFmt w:val="bullet"/>
+      <w:lvlText w:val=""/>
+      <w:lvlJc w:val="left"/>
+      <w:pPr>
+        <w:tabs>
+          <w:tab w:val="num" w:pos="2880"/>
+        </w:tabs>
+        <w:ind w:left="2880" w:hanging="360"/>
+      </w:pPr>
+      <w:rPr>
+        <w:rFonts w:ascii="Wingdings" w:hAnsi="Wingdings" w:hint="default"/>
+        <w:sz w:val="20"/>
+      </w:rPr>
+    </w:lvl>
+    <w:lvl w:ilvl="4" w:tentative="1">
+      <w:start w:val="1"/>
+      <w:numFmt w:val="bullet"/>
+      <w:lvlText w:val=""/>
+      <w:lvlJc w:val="left"/>
+      <w:pPr>
+        <w:tabs>
+          <w:tab w:val="num" w:pos="3600"/>
+        </w:tabs>
+        <w:ind w:left="3600" w:hanging="360"/>
+      </w:pPr>
+      <w:rPr>
+        <w:rFonts w:ascii="Wingdings" w:hAnsi="Wingdings" w:hint="default"/>
+        <w:sz w:val="20"/>
+      </w:rPr>
+    </w:lvl>
+    <w:lvl w:ilvl="5" w:tentative="1">
+      <w:start w:val="1"/>
+      <w:numFmt w:val="bullet"/>
+      <w:lvlText w:val=""/>
+      <w:lvlJc w:val="left"/>
+      <w:pPr>
+        <w:tabs>
+          <w:tab w:val="num" w:pos="4320"/>
+        </w:tabs>
+        <w:ind w:left="4320" w:hanging="360"/>
+      </w:pPr>
+      <w:rPr>
+        <w:rFonts w:ascii="Wingdings" w:hAnsi="Wingdings" w:hint="default"/>
+        <w:sz w:val="20"/>
+      </w:rPr>
+    </w:lvl>
+    <w:lvl w:ilvl="6" w:tentative="1">
+      <w:start w:val="1"/>
+      <w:numFmt w:val="bullet"/>
+      <w:lvlText w:val=""/>
+      <w:lvlJc w:val="left"/>
+      <w:pPr>
+        <w:tabs>
+          <w:tab w:val="num" w:pos="5040"/>
+        </w:tabs>
+        <w:ind w:left="5040" w:hanging="360"/>
+      </w:pPr>
+      <w:rPr>
+        <w:rFonts w:ascii="Wingdings" w:hAnsi="Wingdings" w:hint="default"/>
+        <w:sz w:val="20"/>
+      </w:rPr>
+    </w:lvl>
+    <w:lvl w:ilvl="7" w:tentative="1">
+      <w:start w:val="1"/>
+      <w:numFmt w:val="bullet"/>
+      <w:lvlText w:val=""/>
+      <w:lvlJc w:val="left"/>
+      <w:pPr>
+        <w:tabs>
+          <w:tab w:val="num" w:pos="5760"/>
+        </w:tabs>
+        <w:ind w:left="5760" w:hanging="360"/>
+      </w:pPr>
+      <w:rPr>
+        <w:rFonts w:ascii="Wingdings" w:hAnsi="Wingdings" w:hint="default"/>
+        <w:sz w:val="20"/>
+      </w:rPr>
+    </w:lvl>
+    <w:lvl w:ilvl="8" w:tentative="1">
+      <w:start w:val="1"/>
+      <w:numFmt w:val="bullet"/>
+      <w:lvlText w:val=""/>
+      <w:lvlJc w:val="left"/>
+      <w:pPr>
+        <w:tabs>
+          <w:tab w:val="num" w:pos="6480"/>
+        </w:tabs>
+        <w:ind w:left="6480" w:hanging="360"/>
+      </w:pPr>
+      <w:rPr>
+        <w:rFonts w:ascii="Wingdings" w:hAnsi="Wingdings" w:hint="default"/>
+        <w:sz w:val="20"/>
+      </w:rPr>
+    </w:lvl>
+  </w:abstractNum>
+  <w:abstractNum w:abstractNumId="25" w15:restartNumberingAfterBreak="0">
+    <w:nsid w:val="23757F1A"/>
+    <w:multiLevelType w:val="multilevel"/>
+    <w:tmpl w:val="AEF4653A"/>
+    <w:lvl w:ilvl="0">
+      <w:start w:val="1"/>
+      <w:numFmt w:val="bullet"/>
+      <w:lvlText w:val=""/>
+      <w:lvlJc w:val="left"/>
+      <w:pPr>
+        <w:tabs>
+          <w:tab w:val="num" w:pos="720"/>
+        </w:tabs>
+        <w:ind w:left="720" w:hanging="360"/>
+      </w:pPr>
+      <w:rPr>
+        <w:rFonts w:ascii="Symbol" w:hAnsi="Symbol" w:hint="default"/>
+        <w:sz w:val="20"/>
+      </w:rPr>
+    </w:lvl>
+    <w:lvl w:ilvl="1" w:tentative="1">
+      <w:start w:val="1"/>
+      <w:numFmt w:val="bullet"/>
+      <w:lvlText w:val="o"/>
+      <w:lvlJc w:val="left"/>
+      <w:pPr>
+        <w:tabs>
+          <w:tab w:val="num" w:pos="1440"/>
+        </w:tabs>
+        <w:ind w:left="1440" w:hanging="360"/>
+      </w:pPr>
+      <w:rPr>
+        <w:rFonts w:ascii="Courier New" w:hAnsi="Courier New" w:hint="default"/>
+        <w:sz w:val="20"/>
+      </w:rPr>
+    </w:lvl>
+    <w:lvl w:ilvl="2" w:tentative="1">
+      <w:start w:val="1"/>
+      <w:numFmt w:val="bullet"/>
+      <w:lvlText w:val=""/>
+      <w:lvlJc w:val="left"/>
+      <w:pPr>
+        <w:tabs>
+          <w:tab w:val="num" w:pos="2160"/>
+        </w:tabs>
+        <w:ind w:left="2160" w:hanging="360"/>
+      </w:pPr>
+      <w:rPr>
+        <w:rFonts w:ascii="Wingdings" w:hAnsi="Wingdings" w:hint="default"/>
+        <w:sz w:val="20"/>
+      </w:rPr>
+    </w:lvl>
+    <w:lvl w:ilvl="3" w:tentative="1">
+      <w:start w:val="1"/>
+      <w:numFmt w:val="bullet"/>
+      <w:lvlText w:val=""/>
+      <w:lvlJc w:val="left"/>
+      <w:pPr>
+        <w:tabs>
+          <w:tab w:val="num" w:pos="2880"/>
+        </w:tabs>
+        <w:ind w:left="2880" w:hanging="360"/>
+      </w:pPr>
+      <w:rPr>
+        <w:rFonts w:ascii="Wingdings" w:hAnsi="Wingdings" w:hint="default"/>
+        <w:sz w:val="20"/>
+      </w:rPr>
+    </w:lvl>
+    <w:lvl w:ilvl="4" w:tentative="1">
+      <w:start w:val="1"/>
+      <w:numFmt w:val="bullet"/>
+      <w:lvlText w:val=""/>
+      <w:lvlJc w:val="left"/>
+      <w:pPr>
+        <w:tabs>
+          <w:tab w:val="num" w:pos="3600"/>
+        </w:tabs>
+        <w:ind w:left="3600" w:hanging="360"/>
+      </w:pPr>
+      <w:rPr>
+        <w:rFonts w:ascii="Wingdings" w:hAnsi="Wingdings" w:hint="default"/>
+        <w:sz w:val="20"/>
+      </w:rPr>
+    </w:lvl>
+    <w:lvl w:ilvl="5" w:tentative="1">
+      <w:start w:val="1"/>
+      <w:numFmt w:val="bullet"/>
+      <w:lvlText w:val=""/>
+      <w:lvlJc w:val="left"/>
+      <w:pPr>
+        <w:tabs>
+          <w:tab w:val="num" w:pos="4320"/>
+        </w:tabs>
+        <w:ind w:left="4320" w:hanging="360"/>
+      </w:pPr>
+      <w:rPr>
+        <w:rFonts w:ascii="Wingdings" w:hAnsi="Wingdings" w:hint="default"/>
+        <w:sz w:val="20"/>
+      </w:rPr>
+    </w:lvl>
+    <w:lvl w:ilvl="6" w:tentative="1">
+      <w:start w:val="1"/>
+      <w:numFmt w:val="bullet"/>
+      <w:lvlText w:val=""/>
+      <w:lvlJc w:val="left"/>
+      <w:pPr>
+        <w:tabs>
+          <w:tab w:val="num" w:pos="5040"/>
+        </w:tabs>
+        <w:ind w:left="5040" w:hanging="360"/>
+      </w:pPr>
+      <w:rPr>
+        <w:rFonts w:ascii="Wingdings" w:hAnsi="Wingdings" w:hint="default"/>
+        <w:sz w:val="20"/>
+      </w:rPr>
+    </w:lvl>
+    <w:lvl w:ilvl="7" w:tentative="1">
+      <w:start w:val="1"/>
+      <w:numFmt w:val="bullet"/>
+      <w:lvlText w:val=""/>
+      <w:lvlJc w:val="left"/>
+      <w:pPr>
+        <w:tabs>
+          <w:tab w:val="num" w:pos="5760"/>
+        </w:tabs>
+        <w:ind w:left="5760" w:hanging="360"/>
+      </w:pPr>
+      <w:rPr>
+        <w:rFonts w:ascii="Wingdings" w:hAnsi="Wingdings" w:hint="default"/>
+        <w:sz w:val="20"/>
+      </w:rPr>
+    </w:lvl>
+    <w:lvl w:ilvl="8" w:tentative="1">
+      <w:start w:val="1"/>
+      <w:numFmt w:val="bullet"/>
+      <w:lvlText w:val=""/>
+      <w:lvlJc w:val="left"/>
+      <w:pPr>
+        <w:tabs>
+          <w:tab w:val="num" w:pos="6480"/>
+        </w:tabs>
+        <w:ind w:left="6480" w:hanging="360"/>
+      </w:pPr>
+      <w:rPr>
+        <w:rFonts w:ascii="Wingdings" w:hAnsi="Wingdings" w:hint="default"/>
+        <w:sz w:val="20"/>
+      </w:rPr>
+    </w:lvl>
+  </w:abstractNum>
+  <w:abstractNum w:abstractNumId="26" w15:restartNumberingAfterBreak="0">
     <w:nsid w:val="245B60AF"/>
     <w:multiLevelType w:val="multilevel"/>
     <w:tmpl w:val="B78025B8"/>
@@ -3117,7 +4457,147 @@
       </w:rPr>
     </w:lvl>
   </w:abstractNum>
-  <w:abstractNum w:abstractNumId="9" w15:restartNumberingAfterBreak="0">
+  <w:abstractNum w:abstractNumId="27" w15:restartNumberingAfterBreak="0">
+    <w:nsid w:val="2697180A"/>
+    <w:multiLevelType w:val="hybridMultilevel"/>
+    <w:tmpl w:val="2DBCD3DA"/>
+    <w:lvl w:ilvl="0" w:tplc="04090001">
+      <w:start w:val="1"/>
+      <w:numFmt w:val="bullet"/>
+      <w:lvlText w:val=""/>
+      <w:lvlJc w:val="left"/>
+      <w:pPr>
+        <w:tabs>
+          <w:tab w:val="num" w:pos="720"/>
+        </w:tabs>
+        <w:ind w:left="720" w:hanging="360"/>
+      </w:pPr>
+      <w:rPr>
+        <w:rFonts w:ascii="Symbol" w:hAnsi="Symbol" w:hint="default"/>
+      </w:rPr>
+    </w:lvl>
+    <w:lvl w:ilvl="1" w:tplc="0409000F">
+      <w:start w:val="1"/>
+      <w:numFmt w:val="decimal"/>
+      <w:lvlText w:val="%2."/>
+      <w:lvlJc w:val="left"/>
+      <w:pPr>
+        <w:tabs>
+          <w:tab w:val="num" w:pos="1440"/>
+        </w:tabs>
+        <w:ind w:left="1440" w:hanging="360"/>
+      </w:pPr>
+      <w:rPr>
+        <w:rFonts w:hint="default"/>
+      </w:rPr>
+    </w:lvl>
+    <w:lvl w:ilvl="2" w:tplc="04090005" w:tentative="1">
+      <w:start w:val="1"/>
+      <w:numFmt w:val="bullet"/>
+      <w:lvlText w:val=""/>
+      <w:lvlJc w:val="left"/>
+      <w:pPr>
+        <w:tabs>
+          <w:tab w:val="num" w:pos="2160"/>
+        </w:tabs>
+        <w:ind w:left="2160" w:hanging="360"/>
+      </w:pPr>
+      <w:rPr>
+        <w:rFonts w:ascii="Wingdings" w:hAnsi="Wingdings" w:hint="default"/>
+      </w:rPr>
+    </w:lvl>
+    <w:lvl w:ilvl="3" w:tplc="04090001" w:tentative="1">
+      <w:start w:val="1"/>
+      <w:numFmt w:val="bullet"/>
+      <w:lvlText w:val=""/>
+      <w:lvlJc w:val="left"/>
+      <w:pPr>
+        <w:tabs>
+          <w:tab w:val="num" w:pos="2880"/>
+        </w:tabs>
+        <w:ind w:left="2880" w:hanging="360"/>
+      </w:pPr>
+      <w:rPr>
+        <w:rFonts w:ascii="Symbol" w:hAnsi="Symbol" w:hint="default"/>
+      </w:rPr>
+    </w:lvl>
+    <w:lvl w:ilvl="4" w:tplc="04090003" w:tentative="1">
+      <w:start w:val="1"/>
+      <w:numFmt w:val="bullet"/>
+      <w:lvlText w:val="o"/>
+      <w:lvlJc w:val="left"/>
+      <w:pPr>
+        <w:tabs>
+          <w:tab w:val="num" w:pos="3600"/>
+        </w:tabs>
+        <w:ind w:left="3600" w:hanging="360"/>
+      </w:pPr>
+      <w:rPr>
+        <w:rFonts w:ascii="Courier New" w:hAnsi="Courier New" w:cs="Courier New" w:hint="default"/>
+      </w:rPr>
+    </w:lvl>
+    <w:lvl w:ilvl="5" w:tplc="04090005" w:tentative="1">
+      <w:start w:val="1"/>
+      <w:numFmt w:val="bullet"/>
+      <w:lvlText w:val=""/>
+      <w:lvlJc w:val="left"/>
+      <w:pPr>
+        <w:tabs>
+          <w:tab w:val="num" w:pos="4320"/>
+        </w:tabs>
+        <w:ind w:left="4320" w:hanging="360"/>
+      </w:pPr>
+      <w:rPr>
+        <w:rFonts w:ascii="Wingdings" w:hAnsi="Wingdings" w:hint="default"/>
+      </w:rPr>
+    </w:lvl>
+    <w:lvl w:ilvl="6" w:tplc="04090001" w:tentative="1">
+      <w:start w:val="1"/>
+      <w:numFmt w:val="bullet"/>
+      <w:lvlText w:val=""/>
+      <w:lvlJc w:val="left"/>
+      <w:pPr>
+        <w:tabs>
+          <w:tab w:val="num" w:pos="5040"/>
+        </w:tabs>
+        <w:ind w:left="5040" w:hanging="360"/>
+      </w:pPr>
+      <w:rPr>
+        <w:rFonts w:ascii="Symbol" w:hAnsi="Symbol" w:hint="default"/>
+      </w:rPr>
+    </w:lvl>
+    <w:lvl w:ilvl="7" w:tplc="04090003" w:tentative="1">
+      <w:start w:val="1"/>
+      <w:numFmt w:val="bullet"/>
+      <w:lvlText w:val="o"/>
+      <w:lvlJc w:val="left"/>
+      <w:pPr>
+        <w:tabs>
+          <w:tab w:val="num" w:pos="5760"/>
+        </w:tabs>
+        <w:ind w:left="5760" w:hanging="360"/>
+      </w:pPr>
+      <w:rPr>
+        <w:rFonts w:ascii="Courier New" w:hAnsi="Courier New" w:cs="Courier New" w:hint="default"/>
+      </w:rPr>
+    </w:lvl>
+    <w:lvl w:ilvl="8" w:tplc="04090005" w:tentative="1">
+      <w:start w:val="1"/>
+      <w:numFmt w:val="bullet"/>
+      <w:lvlText w:val=""/>
+      <w:lvlJc w:val="left"/>
+      <w:pPr>
+        <w:tabs>
+          <w:tab w:val="num" w:pos="6480"/>
+        </w:tabs>
+        <w:ind w:left="6480" w:hanging="360"/>
+      </w:pPr>
+      <w:rPr>
+        <w:rFonts w:ascii="Wingdings" w:hAnsi="Wingdings" w:hint="default"/>
+      </w:rPr>
+    </w:lvl>
+  </w:abstractNum>
+  <w:abstractNum w:abstractNumId="28" w15:restartNumberingAfterBreak="0">
     <w:nsid w:val="2DC04EB6"/>
     <w:multiLevelType w:val="multilevel"/>
     <w:tmpl w:val="C0342BE0"/>
@@ -3266,7 +4746,7 @@
       </w:rPr>
     </w:lvl>
   </w:abstractNum>
-  <w:abstractNum w:abstractNumId="10" w15:restartNumberingAfterBreak="0">
+  <w:abstractNum w:abstractNumId="29" w15:restartNumberingAfterBreak="0">
     <w:nsid w:val="31D45FBB"/>
     <w:multiLevelType w:val="hybridMultilevel"/>
     <w:tmpl w:val="BF4C7142"/>
@@ -3406,7 +4886,7 @@
       </w:rPr>
     </w:lvl>
   </w:abstractNum>
-  <w:abstractNum w:abstractNumId="11" w15:restartNumberingAfterBreak="0">
+  <w:abstractNum w:abstractNumId="30" w15:restartNumberingAfterBreak="0">
     <w:nsid w:val="32DA2452"/>
     <w:multiLevelType w:val="hybridMultilevel"/>
     <w:tmpl w:val="34F27954"/>
@@ -3546,7 +5026,7 @@
       </w:rPr>
     </w:lvl>
   </w:abstractNum>
-  <w:abstractNum w:abstractNumId="12" w15:restartNumberingAfterBreak="0">
+  <w:abstractNum w:abstractNumId="31" w15:restartNumberingAfterBreak="0">
     <w:nsid w:val="33080A95"/>
     <w:multiLevelType w:val="hybridMultilevel"/>
     <w:tmpl w:val="5982559C"/>
@@ -3686,7 +5166,7 @@
       </w:rPr>
     </w:lvl>
   </w:abstractNum>
-  <w:abstractNum w:abstractNumId="13" w15:restartNumberingAfterBreak="0">
+  <w:abstractNum w:abstractNumId="32" w15:restartNumberingAfterBreak="0">
     <w:nsid w:val="3CB81D94"/>
     <w:multiLevelType w:val="hybridMultilevel"/>
     <w:tmpl w:val="FAFE72EE"/>
@@ -3826,7 +5306,7 @@
       </w:rPr>
     </w:lvl>
   </w:abstractNum>
-  <w:abstractNum w:abstractNumId="14" w15:restartNumberingAfterBreak="0">
+  <w:abstractNum w:abstractNumId="33" w15:restartNumberingAfterBreak="0">
     <w:nsid w:val="3D3F55A6"/>
     <w:multiLevelType w:val="multilevel"/>
     <w:tmpl w:val="0C8CB2B6"/>
@@ -3939,7 +5419,156 @@
       </w:pPr>
     </w:lvl>
   </w:abstractNum>
-  <w:abstractNum w:abstractNumId="15" w15:restartNumberingAfterBreak="0">
+  <w:abstractNum w:abstractNumId="34" w15:restartNumberingAfterBreak="0">
+    <w:nsid w:val="419A6AFD"/>
+    <w:multiLevelType w:val="multilevel"/>
+    <w:tmpl w:val="7220D9F2"/>
+    <w:lvl w:ilvl="0">
+      <w:start w:val="1"/>
+      <w:numFmt w:val="bullet"/>
+      <w:lvlText w:val=""/>
+      <w:lvlJc w:val="left"/>
+      <w:pPr>
+        <w:tabs>
+          <w:tab w:val="num" w:pos="720"/>
+        </w:tabs>
+        <w:ind w:left="720" w:hanging="360"/>
+      </w:pPr>
+      <w:rPr>
+        <w:rFonts w:ascii="Symbol" w:hAnsi="Symbol" w:hint="default"/>
+        <w:sz w:val="20"/>
+      </w:rPr>
+    </w:lvl>
+    <w:lvl w:ilvl="1">
+      <w:start w:val="1"/>
+      <w:numFmt w:val="bullet"/>
+      <w:lvlText w:val="o"/>
+      <w:lvlJc w:val="left"/>
+      <w:pPr>
+        <w:tabs>
+          <w:tab w:val="num" w:pos="1440"/>
+        </w:tabs>
+        <w:ind w:left="1440" w:hanging="360"/>
+      </w:pPr>
+      <w:rPr>
+        <w:rFonts w:ascii="Courier New" w:hAnsi="Courier New" w:hint="default"/>
+        <w:sz w:val="20"/>
+      </w:rPr>
+    </w:lvl>
+    <w:lvl w:ilvl="2" w:tentative="1">
+      <w:start w:val="1"/>
+      <w:numFmt w:val="bullet"/>
+      <w:lvlText w:val=""/>
+      <w:lvlJc w:val="left"/>
+      <w:pPr>
+        <w:tabs>
+          <w:tab w:val="num" w:pos="2160"/>
+        </w:tabs>
+        <w:ind w:left="2160" w:hanging="360"/>
+      </w:pPr>
+      <w:rPr>
+        <w:rFonts w:ascii="Wingdings" w:hAnsi="Wingdings" w:hint="default"/>
+        <w:sz w:val="20"/>
+      </w:rPr>
+    </w:lvl>
+    <w:lvl w:ilvl="3" w:tentative="1">
+      <w:start w:val="1"/>
+      <w:numFmt w:val="bullet"/>
+      <w:lvlText w:val=""/>
+      <w:lvlJc w:val="left"/>
+      <w:pPr>
+        <w:tabs>
+          <w:tab w:val="num" w:pos="2880"/>
+        </w:tabs>
+        <w:ind w:left="2880" w:hanging="360"/>
+      </w:pPr>
+      <w:rPr>
+        <w:rFonts w:ascii="Wingdings" w:hAnsi="Wingdings" w:hint="default"/>
+        <w:sz w:val="20"/>
+      </w:rPr>
+    </w:lvl>
+    <w:lvl w:ilvl="4" w:tentative="1">
+      <w:start w:val="1"/>
+      <w:numFmt w:val="bullet"/>
+      <w:lvlText w:val=""/>
+      <w:lvlJc w:val="left"/>
+      <w:pPr>
+        <w:tabs>
+          <w:tab w:val="num" w:pos="3600"/>
+        </w:tabs>
+        <w:ind w:left="3600" w:hanging="360"/>
+      </w:pPr>
+      <w:rPr>
+        <w:rFonts w:ascii="Wingdings" w:hAnsi="Wingdings" w:hint="default"/>
+        <w:sz w:val="20"/>
+      </w:rPr>
+    </w:lvl>
+    <w:lvl w:ilvl="5" w:tentative="1">
+      <w:start w:val="1"/>
+      <w:numFmt w:val="bullet"/>
+      <w:lvlText w:val=""/>
+      <w:lvlJc w:val="left"/>
+      <w:pPr>
+        <w:tabs>
+          <w:tab w:val="num" w:pos="4320"/>
+        </w:tabs>
+        <w:ind w:left="4320" w:hanging="360"/>
+      </w:pPr>
+      <w:rPr>
+        <w:rFonts w:ascii="Wingdings" w:hAnsi="Wingdings" w:hint="default"/>
+        <w:sz w:val="20"/>
+      </w:rPr>
+    </w:lvl>
+    <w:lvl w:ilvl="6" w:tentative="1">
+      <w:start w:val="1"/>
+      <w:numFmt w:val="bullet"/>
+      <w:lvlText w:val=""/>
+      <w:lvlJc w:val="left"/>
+      <w:pPr>
+        <w:tabs>
+          <w:tab w:val="num" w:pos="5040"/>
+        </w:tabs>
+        <w:ind w:left="5040" w:hanging="360"/>
+      </w:pPr>
+      <w:rPr>
+        <w:rFonts w:ascii="Wingdings" w:hAnsi="Wingdings" w:hint="default"/>
+        <w:sz w:val="20"/>
+      </w:rPr>
+    </w:lvl>
+    <w:lvl w:ilvl="7" w:tentative="1">
+      <w:start w:val="1"/>
+      <w:numFmt w:val="bullet"/>
+      <w:lvlText w:val=""/>
+      <w:lvlJc w:val="left"/>
+      <w:pPr>
+        <w:tabs>
+          <w:tab w:val="num" w:pos="5760"/>
+        </w:tabs>
+        <w:ind w:left="5760" w:hanging="360"/>
+      </w:pPr>
+      <w:rPr>
+        <w:rFonts w:ascii="Wingdings" w:hAnsi="Wingdings" w:hint="default"/>
+        <w:sz w:val="20"/>
+      </w:rPr>
+    </w:lvl>
+    <w:lvl w:ilvl="8" w:tentative="1">
+      <w:start w:val="1"/>
+      <w:numFmt w:val="bullet"/>
+      <w:lvlText w:val=""/>
+      <w:lvlJc w:val="left"/>
+      <w:pPr>
+        <w:tabs>
+          <w:tab w:val="num" w:pos="6480"/>
+        </w:tabs>
+        <w:ind w:left="6480" w:hanging="360"/>
+      </w:pPr>
+      <w:rPr>
+        <w:rFonts w:ascii="Wingdings" w:hAnsi="Wingdings" w:hint="default"/>
+        <w:sz w:val="20"/>
+      </w:rPr>
+    </w:lvl>
+  </w:abstractNum>
+  <w:abstractNum w:abstractNumId="35" w15:restartNumberingAfterBreak="0">
     <w:nsid w:val="445D7398"/>
     <w:multiLevelType w:val="hybridMultilevel"/>
     <w:tmpl w:val="EDD80CA2"/>
@@ -4052,7 +5681,7 @@
       </w:pPr>
     </w:lvl>
   </w:abstractNum>
-  <w:abstractNum w:abstractNumId="16" w15:restartNumberingAfterBreak="0">
+  <w:abstractNum w:abstractNumId="36" w15:restartNumberingAfterBreak="0">
     <w:nsid w:val="468D51AA"/>
     <w:multiLevelType w:val="multilevel"/>
     <w:tmpl w:val="65060F3E"/>
@@ -4201,7 +5830,7 @@
       </w:rPr>
     </w:lvl>
   </w:abstractNum>
-  <w:abstractNum w:abstractNumId="17" w15:restartNumberingAfterBreak="0">
+  <w:abstractNum w:abstractNumId="37" w15:restartNumberingAfterBreak="0">
     <w:nsid w:val="46A900AC"/>
     <w:multiLevelType w:val="hybridMultilevel"/>
     <w:tmpl w:val="D40EB8E4"/>
@@ -4341,7 +5970,147 @@
       </w:rPr>
     </w:lvl>
   </w:abstractNum>
-  <w:abstractNum w:abstractNumId="18" w15:restartNumberingAfterBreak="0">
+  <w:abstractNum w:abstractNumId="38" w15:restartNumberingAfterBreak="0">
+    <w:nsid w:val="4A1F5C0C"/>
+    <w:multiLevelType w:val="hybridMultilevel"/>
+    <w:tmpl w:val="0DA27FEC"/>
+    <w:lvl w:ilvl="0" w:tplc="04090001">
+      <w:start w:val="1"/>
+      <w:numFmt w:val="bullet"/>
+      <w:lvlText w:val=""/>
+      <w:lvlJc w:val="left"/>
+      <w:pPr>
+        <w:tabs>
+          <w:tab w:val="num" w:pos="720"/>
+        </w:tabs>
+        <w:ind w:left="720" w:hanging="360"/>
+      </w:pPr>
+      <w:rPr>
+        <w:rFonts w:ascii="Symbol" w:hAnsi="Symbol" w:hint="default"/>
+      </w:rPr>
+    </w:lvl>
+    <w:lvl w:ilvl="1" w:tplc="04090003" w:tentative="1">
+      <w:start w:val="1"/>
+      <w:numFmt w:val="bullet"/>
+      <w:lvlText w:val="o"/>
+      <w:lvlJc w:val="left"/>
+      <w:pPr>
+        <w:tabs>
+          <w:tab w:val="num" w:pos="1440"/>
+        </w:tabs>
+        <w:ind w:left="1440" w:hanging="360"/>
+      </w:pPr>
+      <w:rPr>
+        <w:rFonts w:ascii="Courier New" w:hAnsi="Courier New" w:cs="Courier New" w:hint="default"/>
+      </w:rPr>
+    </w:lvl>
+    <w:lvl w:ilvl="2" w:tplc="04090005" w:tentative="1">
+      <w:start w:val="1"/>
+      <w:numFmt w:val="bullet"/>
+      <w:lvlText w:val=""/>
+      <w:lvlJc w:val="left"/>
+      <w:pPr>
+        <w:tabs>
+          <w:tab w:val="num" w:pos="2160"/>
+        </w:tabs>
+        <w:ind w:left="2160" w:hanging="360"/>
+      </w:pPr>
+      <w:rPr>
+        <w:rFonts w:ascii="Wingdings" w:hAnsi="Wingdings" w:hint="default"/>
+      </w:rPr>
+    </w:lvl>
+    <w:lvl w:ilvl="3" w:tplc="04090001" w:tentative="1">
+      <w:start w:val="1"/>
+      <w:numFmt w:val="bullet"/>
+      <w:lvlText w:val=""/>
+      <w:lvlJc w:val="left"/>
+      <w:pPr>
+        <w:tabs>
+          <w:tab w:val="num" w:pos="2880"/>
+        </w:tabs>
+        <w:ind w:left="2880" w:hanging="360"/>
+      </w:pPr>
+      <w:rPr>
+        <w:rFonts w:ascii="Symbol" w:hAnsi="Symbol" w:hint="default"/>
+      </w:rPr>
+    </w:lvl>
+    <w:lvl w:ilvl="4" w:tplc="04090003" w:tentative="1">
+      <w:start w:val="1"/>
+      <w:numFmt w:val="bullet"/>
+      <w:lvlText w:val="o"/>
+      <w:lvlJc w:val="left"/>
+      <w:pPr>
+        <w:tabs>
+          <w:tab w:val="num" w:pos="3600"/>
+        </w:tabs>
+        <w:ind w:left="3600" w:hanging="360"/>
+      </w:pPr>
+      <w:rPr>
+        <w:rFonts w:ascii="Courier New" w:hAnsi="Courier New" w:cs="Courier New" w:hint="default"/>
+      </w:rPr>
+    </w:lvl>
+    <w:lvl w:ilvl="5" w:tplc="04090005" w:tentative="1">
+      <w:start w:val="1"/>
+      <w:numFmt w:val="bullet"/>
+      <w:lvlText w:val=""/>
+      <w:lvlJc w:val="left"/>
+      <w:pPr>
+        <w:tabs>
+          <w:tab w:val="num" w:pos="4320"/>
+        </w:tabs>
+        <w:ind w:left="4320" w:hanging="360"/>
+      </w:pPr>
+      <w:rPr>
+        <w:rFonts w:ascii="Wingdings" w:hAnsi="Wingdings" w:hint="default"/>
+      </w:rPr>
+    </w:lvl>
+    <w:lvl w:ilvl="6" w:tplc="04090001" w:tentative="1">
+      <w:start w:val="1"/>
+      <w:numFmt w:val="bullet"/>
+      <w:lvlText w:val=""/>
+      <w:lvlJc w:val="left"/>
+      <w:pPr>
+        <w:tabs>
+          <w:tab w:val="num" w:pos="5040"/>
+        </w:tabs>
+        <w:ind w:left="5040" w:hanging="360"/>
+      </w:pPr>
+      <w:rPr>
+        <w:rFonts w:ascii="Symbol" w:hAnsi="Symbol" w:hint="default"/>
+      </w:rPr>
+    </w:lvl>
+    <w:lvl w:ilvl="7" w:tplc="04090003" w:tentative="1">
+      <w:start w:val="1"/>
+      <w:numFmt w:val="bullet"/>
+      <w:lvlText w:val="o"/>
+      <w:lvlJc w:val="left"/>
+      <w:pPr>
+        <w:tabs>
+          <w:tab w:val="num" w:pos="5760"/>
+        </w:tabs>
+        <w:ind w:left="5760" w:hanging="360"/>
+      </w:pPr>
+      <w:rPr>
+        <w:rFonts w:ascii="Courier New" w:hAnsi="Courier New" w:cs="Courier New" w:hint="default"/>
+      </w:rPr>
+    </w:lvl>
+    <w:lvl w:ilvl="8" w:tplc="04090005" w:tentative="1">
+      <w:start w:val="1"/>
+      <w:numFmt w:val="bullet"/>
+      <w:lvlText w:val=""/>
+      <w:lvlJc w:val="left"/>
+      <w:pPr>
+        <w:tabs>
+          <w:tab w:val="num" w:pos="6480"/>
+        </w:tabs>
+        <w:ind w:left="6480" w:hanging="360"/>
+      </w:pPr>
+      <w:rPr>
+        <w:rFonts w:ascii="Wingdings" w:hAnsi="Wingdings" w:hint="default"/>
+      </w:rPr>
+    </w:lvl>
+  </w:abstractNum>
+  <w:abstractNum w:abstractNumId="39" w15:restartNumberingAfterBreak="0">
     <w:nsid w:val="4A92025F"/>
     <w:multiLevelType w:val="hybridMultilevel"/>
     <w:tmpl w:val="5B868D88"/>
@@ -4454,7 +6223,7 @@
       </w:pPr>
     </w:lvl>
   </w:abstractNum>
-  <w:abstractNum w:abstractNumId="19" w15:restartNumberingAfterBreak="0">
+  <w:abstractNum w:abstractNumId="40" w15:restartNumberingAfterBreak="0">
     <w:nsid w:val="4AE7557F"/>
     <w:multiLevelType w:val="hybridMultilevel"/>
     <w:tmpl w:val="5EF43F64"/>
@@ -4567,7 +6336,7 @@
       </w:pPr>
     </w:lvl>
   </w:abstractNum>
-  <w:abstractNum w:abstractNumId="20" w15:restartNumberingAfterBreak="0">
+  <w:abstractNum w:abstractNumId="41" w15:restartNumberingAfterBreak="0">
     <w:nsid w:val="4D237FD1"/>
     <w:multiLevelType w:val="hybridMultilevel"/>
     <w:tmpl w:val="774C3DBC"/>
@@ -4707,7 +6476,561 @@
       </w:rPr>
     </w:lvl>
   </w:abstractNum>
-  <w:abstractNum w:abstractNumId="21" w15:restartNumberingAfterBreak="0">
+  <w:abstractNum w:abstractNumId="42" w15:restartNumberingAfterBreak="0">
+    <w:nsid w:val="4D5E61C6"/>
+    <w:multiLevelType w:val="hybridMultilevel"/>
+    <w:tmpl w:val="E8603A8E"/>
+    <w:lvl w:ilvl="0" w:tplc="0409000F">
+      <w:start w:val="1"/>
+      <w:numFmt w:val="decimal"/>
+      <w:lvlText w:val="%1."/>
+      <w:lvlJc w:val="left"/>
+      <w:pPr>
+        <w:tabs>
+          <w:tab w:val="num" w:pos="720"/>
+        </w:tabs>
+        <w:ind w:left="720" w:hanging="360"/>
+      </w:pPr>
+    </w:lvl>
+    <w:lvl w:ilvl="1" w:tplc="04090001">
+      <w:start w:val="1"/>
+      <w:numFmt w:val="bullet"/>
+      <w:lvlText w:val=""/>
+      <w:lvlJc w:val="left"/>
+      <w:pPr>
+        <w:tabs>
+          <w:tab w:val="num" w:pos="1440"/>
+        </w:tabs>
+        <w:ind w:left="1440" w:hanging="360"/>
+      </w:pPr>
+      <w:rPr>
+        <w:rFonts w:ascii="Symbol" w:hAnsi="Symbol" w:hint="default"/>
+      </w:rPr>
+    </w:lvl>
+    <w:lvl w:ilvl="2" w:tplc="0409001B" w:tentative="1">
+      <w:start w:val="1"/>
+      <w:numFmt w:val="lowerRoman"/>
+      <w:lvlText w:val="%3."/>
+      <w:lvlJc w:val="right"/>
+      <w:pPr>
+        <w:tabs>
+          <w:tab w:val="num" w:pos="2160"/>
+        </w:tabs>
+        <w:ind w:left="2160" w:hanging="180"/>
+      </w:pPr>
+    </w:lvl>
+    <w:lvl w:ilvl="3" w:tplc="0409000F" w:tentative="1">
+      <w:start w:val="1"/>
+      <w:numFmt w:val="decimal"/>
+      <w:lvlText w:val="%4."/>
+      <w:lvlJc w:val="left"/>
+      <w:pPr>
+        <w:tabs>
+          <w:tab w:val="num" w:pos="2880"/>
+        </w:tabs>
+        <w:ind w:left="2880" w:hanging="360"/>
+      </w:pPr>
+    </w:lvl>
+    <w:lvl w:ilvl="4" w:tplc="04090019" w:tentative="1">
+      <w:start w:val="1"/>
+      <w:numFmt w:val="lowerLetter"/>
+      <w:lvlText w:val="%5."/>
+      <w:lvlJc w:val="left"/>
+      <w:pPr>
+        <w:tabs>
+          <w:tab w:val="num" w:pos="3600"/>
+        </w:tabs>
+        <w:ind w:left="3600" w:hanging="360"/>
+      </w:pPr>
+    </w:lvl>
+    <w:lvl w:ilvl="5" w:tplc="0409001B" w:tentative="1">
+      <w:start w:val="1"/>
+      <w:numFmt w:val="lowerRoman"/>
+      <w:lvlText w:val="%6."/>
+      <w:lvlJc w:val="right"/>
+      <w:pPr>
+        <w:tabs>
+          <w:tab w:val="num" w:pos="4320"/>
+        </w:tabs>
+        <w:ind w:left="4320" w:hanging="180"/>
+      </w:pPr>
+    </w:lvl>
+    <w:lvl w:ilvl="6" w:tplc="0409000F" w:tentative="1">
+      <w:start w:val="1"/>
+      <w:numFmt w:val="decimal"/>
+      <w:lvlText w:val="%7."/>
+      <w:lvlJc w:val="left"/>
+      <w:pPr>
+        <w:tabs>
+          <w:tab w:val="num" w:pos="5040"/>
+        </w:tabs>
+        <w:ind w:left="5040" w:hanging="360"/>
+      </w:pPr>
+    </w:lvl>
+    <w:lvl w:ilvl="7" w:tplc="04090019" w:tentative="1">
+      <w:start w:val="1"/>
+      <w:numFmt w:val="lowerLetter"/>
+      <w:lvlText w:val="%8."/>
+      <w:lvlJc w:val="left"/>
+      <w:pPr>
+        <w:tabs>
+          <w:tab w:val="num" w:pos="5760"/>
+        </w:tabs>
+        <w:ind w:left="5760" w:hanging="360"/>
+      </w:pPr>
+    </w:lvl>
+    <w:lvl w:ilvl="8" w:tplc="0409001B" w:tentative="1">
+      <w:start w:val="1"/>
+      <w:numFmt w:val="lowerRoman"/>
+      <w:lvlText w:val="%9."/>
+      <w:lvlJc w:val="right"/>
+      <w:pPr>
+        <w:tabs>
+          <w:tab w:val="num" w:pos="6480"/>
+        </w:tabs>
+        <w:ind w:left="6480" w:hanging="180"/>
+      </w:pPr>
+    </w:lvl>
+  </w:abstractNum>
+  <w:abstractNum w:abstractNumId="43" w15:restartNumberingAfterBreak="0">
+    <w:nsid w:val="51CE1B36"/>
+    <w:multiLevelType w:val="hybridMultilevel"/>
+    <w:tmpl w:val="AD565FAC"/>
+    <w:lvl w:ilvl="0" w:tplc="04090001">
+      <w:start w:val="1"/>
+      <w:numFmt w:val="bullet"/>
+      <w:lvlText w:val=""/>
+      <w:lvlJc w:val="left"/>
+      <w:pPr>
+        <w:tabs>
+          <w:tab w:val="num" w:pos="720"/>
+        </w:tabs>
+        <w:ind w:left="720" w:hanging="360"/>
+      </w:pPr>
+      <w:rPr>
+        <w:rFonts w:ascii="Symbol" w:hAnsi="Symbol" w:hint="default"/>
+      </w:rPr>
+    </w:lvl>
+    <w:lvl w:ilvl="1" w:tplc="0409000F">
+      <w:start w:val="1"/>
+      <w:numFmt w:val="decimal"/>
+      <w:lvlText w:val="%2."/>
+      <w:lvlJc w:val="left"/>
+      <w:pPr>
+        <w:tabs>
+          <w:tab w:val="num" w:pos="1440"/>
+        </w:tabs>
+        <w:ind w:left="1440" w:hanging="360"/>
+      </w:pPr>
+      <w:rPr>
+        <w:rFonts w:hint="default"/>
+      </w:rPr>
+    </w:lvl>
+    <w:lvl w:ilvl="2" w:tplc="04090005" w:tentative="1">
+      <w:start w:val="1"/>
+      <w:numFmt w:val="bullet"/>
+      <w:lvlText w:val=""/>
+      <w:lvlJc w:val="left"/>
+      <w:pPr>
+        <w:tabs>
+          <w:tab w:val="num" w:pos="2160"/>
+        </w:tabs>
+        <w:ind w:left="2160" w:hanging="360"/>
+      </w:pPr>
+      <w:rPr>
+        <w:rFonts w:ascii="Wingdings" w:hAnsi="Wingdings" w:hint="default"/>
+      </w:rPr>
+    </w:lvl>
+    <w:lvl w:ilvl="3" w:tplc="04090001" w:tentative="1">
+      <w:start w:val="1"/>
+      <w:numFmt w:val="bullet"/>
+      <w:lvlText w:val=""/>
+      <w:lvlJc w:val="left"/>
+      <w:pPr>
+        <w:tabs>
+          <w:tab w:val="num" w:pos="2880"/>
+        </w:tabs>
+        <w:ind w:left="2880" w:hanging="360"/>
+      </w:pPr>
+      <w:rPr>
+        <w:rFonts w:ascii="Symbol" w:hAnsi="Symbol" w:hint="default"/>
+      </w:rPr>
+    </w:lvl>
+    <w:lvl w:ilvl="4" w:tplc="04090003" w:tentative="1">
+      <w:start w:val="1"/>
+      <w:numFmt w:val="bullet"/>
+      <w:lvlText w:val="o"/>
+      <w:lvlJc w:val="left"/>
+      <w:pPr>
+        <w:tabs>
+          <w:tab w:val="num" w:pos="3600"/>
+        </w:tabs>
+        <w:ind w:left="3600" w:hanging="360"/>
+      </w:pPr>
+      <w:rPr>
+        <w:rFonts w:ascii="Courier New" w:hAnsi="Courier New" w:cs="Courier New" w:hint="default"/>
+      </w:rPr>
+    </w:lvl>
+    <w:lvl w:ilvl="5" w:tplc="04090005" w:tentative="1">
+      <w:start w:val="1"/>
+      <w:numFmt w:val="bullet"/>
+      <w:lvlText w:val=""/>
+      <w:lvlJc w:val="left"/>
+      <w:pPr>
+        <w:tabs>
+          <w:tab w:val="num" w:pos="4320"/>
+        </w:tabs>
+        <w:ind w:left="4320" w:hanging="360"/>
+      </w:pPr>
+      <w:rPr>
+        <w:rFonts w:ascii="Wingdings" w:hAnsi="Wingdings" w:hint="default"/>
+      </w:rPr>
+    </w:lvl>
+    <w:lvl w:ilvl="6" w:tplc="04090001" w:tentative="1">
+      <w:start w:val="1"/>
+      <w:numFmt w:val="bullet"/>
+      <w:lvlText w:val=""/>
+      <w:lvlJc w:val="left"/>
+      <w:pPr>
+        <w:tabs>
+          <w:tab w:val="num" w:pos="5040"/>
+        </w:tabs>
+        <w:ind w:left="5040" w:hanging="360"/>
+      </w:pPr>
+      <w:rPr>
+        <w:rFonts w:ascii="Symbol" w:hAnsi="Symbol" w:hint="default"/>
+      </w:rPr>
+    </w:lvl>
+    <w:lvl w:ilvl="7" w:tplc="04090003" w:tentative="1">
+      <w:start w:val="1"/>
+      <w:numFmt w:val="bullet"/>
+      <w:lvlText w:val="o"/>
+      <w:lvlJc w:val="left"/>
+      <w:pPr>
+        <w:tabs>
+          <w:tab w:val="num" w:pos="5760"/>
+        </w:tabs>
+        <w:ind w:left="5760" w:hanging="360"/>
+      </w:pPr>
+      <w:rPr>
+        <w:rFonts w:ascii="Courier New" w:hAnsi="Courier New" w:cs="Courier New" w:hint="default"/>
+      </w:rPr>
+    </w:lvl>
+    <w:lvl w:ilvl="8" w:tplc="04090005" w:tentative="1">
+      <w:start w:val="1"/>
+      <w:numFmt w:val="bullet"/>
+      <w:lvlText w:val=""/>
+      <w:lvlJc w:val="left"/>
+      <w:pPr>
+        <w:tabs>
+          <w:tab w:val="num" w:pos="6480"/>
+        </w:tabs>
+        <w:ind w:left="6480" w:hanging="360"/>
+      </w:pPr>
+      <w:rPr>
+        <w:rFonts w:ascii="Wingdings" w:hAnsi="Wingdings" w:hint="default"/>
+      </w:rPr>
+    </w:lvl>
+  </w:abstractNum>
+  <w:abstractNum w:abstractNumId="44" w15:restartNumberingAfterBreak="0">
+    <w:nsid w:val="526C4212"/>
+    <w:multiLevelType w:val="multilevel"/>
+    <w:tmpl w:val="BE88FFD0"/>
+    <w:lvl w:ilvl="0">
+      <w:start w:val="1"/>
+      <w:numFmt w:val="bullet"/>
+      <w:lvlText w:val=""/>
+      <w:lvlJc w:val="left"/>
+      <w:pPr>
+        <w:tabs>
+          <w:tab w:val="num" w:pos="720"/>
+        </w:tabs>
+        <w:ind w:left="720" w:hanging="360"/>
+      </w:pPr>
+      <w:rPr>
+        <w:rFonts w:ascii="Symbol" w:hAnsi="Symbol" w:hint="default"/>
+        <w:sz w:val="20"/>
+      </w:rPr>
+    </w:lvl>
+    <w:lvl w:ilvl="1" w:tentative="1">
+      <w:start w:val="1"/>
+      <w:numFmt w:val="bullet"/>
+      <w:lvlText w:val="o"/>
+      <w:lvlJc w:val="left"/>
+      <w:pPr>
+        <w:tabs>
+          <w:tab w:val="num" w:pos="1440"/>
+        </w:tabs>
+        <w:ind w:left="1440" w:hanging="360"/>
+      </w:pPr>
+      <w:rPr>
+        <w:rFonts w:ascii="Courier New" w:hAnsi="Courier New" w:hint="default"/>
+        <w:sz w:val="20"/>
+      </w:rPr>
+    </w:lvl>
+    <w:lvl w:ilvl="2" w:tentative="1">
+      <w:start w:val="1"/>
+      <w:numFmt w:val="bullet"/>
+      <w:lvlText w:val=""/>
+      <w:lvlJc w:val="left"/>
+      <w:pPr>
+        <w:tabs>
+          <w:tab w:val="num" w:pos="2160"/>
+        </w:tabs>
+        <w:ind w:left="2160" w:hanging="360"/>
+      </w:pPr>
+      <w:rPr>
+        <w:rFonts w:ascii="Wingdings" w:hAnsi="Wingdings" w:hint="default"/>
+        <w:sz w:val="20"/>
+      </w:rPr>
+    </w:lvl>
+    <w:lvl w:ilvl="3" w:tentative="1">
+      <w:start w:val="1"/>
+      <w:numFmt w:val="bullet"/>
+      <w:lvlText w:val=""/>
+      <w:lvlJc w:val="left"/>
+      <w:pPr>
+        <w:tabs>
+          <w:tab w:val="num" w:pos="2880"/>
+        </w:tabs>
+        <w:ind w:left="2880" w:hanging="360"/>
+      </w:pPr>
+      <w:rPr>
+        <w:rFonts w:ascii="Wingdings" w:hAnsi="Wingdings" w:hint="default"/>
+        <w:sz w:val="20"/>
+      </w:rPr>
+    </w:lvl>
+    <w:lvl w:ilvl="4" w:tentative="1">
+      <w:start w:val="1"/>
+      <w:numFmt w:val="bullet"/>
+      <w:lvlText w:val=""/>
+      <w:lvlJc w:val="left"/>
+      <w:pPr>
+        <w:tabs>
+          <w:tab w:val="num" w:pos="3600"/>
+        </w:tabs>
+        <w:ind w:left="3600" w:hanging="360"/>
+      </w:pPr>
+      <w:rPr>
+        <w:rFonts w:ascii="Wingdings" w:hAnsi="Wingdings" w:hint="default"/>
+        <w:sz w:val="20"/>
+      </w:rPr>
+    </w:lvl>
+    <w:lvl w:ilvl="5" w:tentative="1">
+      <w:start w:val="1"/>
+      <w:numFmt w:val="bullet"/>
+      <w:lvlText w:val=""/>
+      <w:lvlJc w:val="left"/>
+      <w:pPr>
+        <w:tabs>
+          <w:tab w:val="num" w:pos="4320"/>
+        </w:tabs>
+        <w:ind w:left="4320" w:hanging="360"/>
+      </w:pPr>
+      <w:rPr>
+        <w:rFonts w:ascii="Wingdings" w:hAnsi="Wingdings" w:hint="default"/>
+        <w:sz w:val="20"/>
+      </w:rPr>
+    </w:lvl>
+    <w:lvl w:ilvl="6" w:tentative="1">
+      <w:start w:val="1"/>
+      <w:numFmt w:val="bullet"/>
+      <w:lvlText w:val=""/>
+      <w:lvlJc w:val="left"/>
+      <w:pPr>
+        <w:tabs>
+          <w:tab w:val="num" w:pos="5040"/>
+        </w:tabs>
+        <w:ind w:left="5040" w:hanging="360"/>
+      </w:pPr>
+      <w:rPr>
+        <w:rFonts w:ascii="Wingdings" w:hAnsi="Wingdings" w:hint="default"/>
+        <w:sz w:val="20"/>
+      </w:rPr>
+    </w:lvl>
+    <w:lvl w:ilvl="7" w:tentative="1">
+      <w:start w:val="1"/>
+      <w:numFmt w:val="bullet"/>
+      <w:lvlText w:val=""/>
+      <w:lvlJc w:val="left"/>
+      <w:pPr>
+        <w:tabs>
+          <w:tab w:val="num" w:pos="5760"/>
+        </w:tabs>
+        <w:ind w:left="5760" w:hanging="360"/>
+      </w:pPr>
+      <w:rPr>
+        <w:rFonts w:ascii="Wingdings" w:hAnsi="Wingdings" w:hint="default"/>
+        <w:sz w:val="20"/>
+      </w:rPr>
+    </w:lvl>
+    <w:lvl w:ilvl="8" w:tentative="1">
+      <w:start w:val="1"/>
+      <w:numFmt w:val="bullet"/>
+      <w:lvlText w:val=""/>
+      <w:lvlJc w:val="left"/>
+      <w:pPr>
+        <w:tabs>
+          <w:tab w:val="num" w:pos="6480"/>
+        </w:tabs>
+        <w:ind w:left="6480" w:hanging="360"/>
+      </w:pPr>
+      <w:rPr>
+        <w:rFonts w:ascii="Wingdings" w:hAnsi="Wingdings" w:hint="default"/>
+        <w:sz w:val="20"/>
+      </w:rPr>
+    </w:lvl>
+  </w:abstractNum>
+  <w:abstractNum w:abstractNumId="45" w15:restartNumberingAfterBreak="0">
+    <w:nsid w:val="585C0691"/>
+    <w:multiLevelType w:val="multilevel"/>
+    <w:tmpl w:val="48B2234A"/>
+    <w:lvl w:ilvl="0">
+      <w:start w:val="1"/>
+      <w:numFmt w:val="bullet"/>
+      <w:lvlText w:val=""/>
+      <w:lvlJc w:val="left"/>
+      <w:pPr>
+        <w:tabs>
+          <w:tab w:val="num" w:pos="720"/>
+        </w:tabs>
+        <w:ind w:left="720" w:hanging="360"/>
+      </w:pPr>
+      <w:rPr>
+        <w:rFonts w:ascii="Symbol" w:hAnsi="Symbol" w:hint="default"/>
+        <w:sz w:val="20"/>
+      </w:rPr>
+    </w:lvl>
+    <w:lvl w:ilvl="1" w:tentative="1">
+      <w:start w:val="1"/>
+      <w:numFmt w:val="bullet"/>
+      <w:lvlText w:val="o"/>
+      <w:lvlJc w:val="left"/>
+      <w:pPr>
+        <w:tabs>
+          <w:tab w:val="num" w:pos="1440"/>
+        </w:tabs>
+        <w:ind w:left="1440" w:hanging="360"/>
+      </w:pPr>
+      <w:rPr>
+        <w:rFonts w:ascii="Courier New" w:hAnsi="Courier New" w:hint="default"/>
+        <w:sz w:val="20"/>
+      </w:rPr>
+    </w:lvl>
+    <w:lvl w:ilvl="2" w:tentative="1">
+      <w:start w:val="1"/>
+      <w:numFmt w:val="bullet"/>
+      <w:lvlText w:val=""/>
+      <w:lvlJc w:val="left"/>
+      <w:pPr>
+        <w:tabs>
+          <w:tab w:val="num" w:pos="2160"/>
+        </w:tabs>
+        <w:ind w:left="2160" w:hanging="360"/>
+      </w:pPr>
+      <w:rPr>
+        <w:rFonts w:ascii="Wingdings" w:hAnsi="Wingdings" w:hint="default"/>
+        <w:sz w:val="20"/>
+      </w:rPr>
+    </w:lvl>
+    <w:lvl w:ilvl="3" w:tentative="1">
+      <w:start w:val="1"/>
+      <w:numFmt w:val="bullet"/>
+      <w:lvlText w:val=""/>
+      <w:lvlJc w:val="left"/>
+      <w:pPr>
+        <w:tabs>
+          <w:tab w:val="num" w:pos="2880"/>
+        </w:tabs>
+        <w:ind w:left="2880" w:hanging="360"/>
+      </w:pPr>
+      <w:rPr>
+        <w:rFonts w:ascii="Wingdings" w:hAnsi="Wingdings" w:hint="default"/>
+        <w:sz w:val="20"/>
+      </w:rPr>
+    </w:lvl>
+    <w:lvl w:ilvl="4" w:tentative="1">
+      <w:start w:val="1"/>
+      <w:numFmt w:val="bullet"/>
+      <w:lvlText w:val=""/>
+      <w:lvlJc w:val="left"/>
+      <w:pPr>
+        <w:tabs>
+          <w:tab w:val="num" w:pos="3600"/>
+        </w:tabs>
+        <w:ind w:left="3600" w:hanging="360"/>
+      </w:pPr>
+      <w:rPr>
+        <w:rFonts w:ascii="Wingdings" w:hAnsi="Wingdings" w:hint="default"/>
+        <w:sz w:val="20"/>
+      </w:rPr>
+    </w:lvl>
+    <w:lvl w:ilvl="5" w:tentative="1">
+      <w:start w:val="1"/>
+      <w:numFmt w:val="bullet"/>
+      <w:lvlText w:val=""/>
+      <w:lvlJc w:val="left"/>
+      <w:pPr>
+        <w:tabs>
+          <w:tab w:val="num" w:pos="4320"/>
+        </w:tabs>
+        <w:ind w:left="4320" w:hanging="360"/>
+      </w:pPr>
+      <w:rPr>
+        <w:rFonts w:ascii="Wingdings" w:hAnsi="Wingdings" w:hint="default"/>
+        <w:sz w:val="20"/>
+      </w:rPr>
+    </w:lvl>
+    <w:lvl w:ilvl="6" w:tentative="1">
+      <w:start w:val="1"/>
+      <w:numFmt w:val="bullet"/>
+      <w:lvlText w:val=""/>
+      <w:lvlJc w:val="left"/>
+      <w:pPr>
+        <w:tabs>
+          <w:tab w:val="num" w:pos="5040"/>
+        </w:tabs>
+        <w:ind w:left="5040" w:hanging="360"/>
+      </w:pPr>
+      <w:rPr>
+        <w:rFonts w:ascii="Wingdings" w:hAnsi="Wingdings" w:hint="default"/>
+        <w:sz w:val="20"/>
+      </w:rPr>
+    </w:lvl>
+    <w:lvl w:ilvl="7" w:tentative="1">
+      <w:start w:val="1"/>
+      <w:numFmt w:val="bullet"/>
+      <w:lvlText w:val=""/>
+      <w:lvlJc w:val="left"/>
+      <w:pPr>
+        <w:tabs>
+          <w:tab w:val="num" w:pos="5760"/>
+        </w:tabs>
+        <w:ind w:left="5760" w:hanging="360"/>
+      </w:pPr>
+      <w:rPr>
+        <w:rFonts w:ascii="Wingdings" w:hAnsi="Wingdings" w:hint="default"/>
+        <w:sz w:val="20"/>
+      </w:rPr>
+    </w:lvl>
+    <w:lvl w:ilvl="8" w:tentative="1">
+      <w:start w:val="1"/>
+      <w:numFmt w:val="bullet"/>
+      <w:lvlText w:val=""/>
+      <w:lvlJc w:val="left"/>
+      <w:pPr>
+        <w:tabs>
+          <w:tab w:val="num" w:pos="6480"/>
+        </w:tabs>
+        <w:ind w:left="6480" w:hanging="360"/>
+      </w:pPr>
+      <w:rPr>
+        <w:rFonts w:ascii="Wingdings" w:hAnsi="Wingdings" w:hint="default"/>
+        <w:sz w:val="20"/>
+      </w:rPr>
+    </w:lvl>
+  </w:abstractNum>
+  <w:abstractNum w:abstractNumId="46" w15:restartNumberingAfterBreak="0">
     <w:nsid w:val="5F9D50CF"/>
     <w:multiLevelType w:val="hybridMultilevel"/>
     <w:tmpl w:val="F68262BE"/>
@@ -4820,7 +7143,412 @@
       </w:pPr>
     </w:lvl>
   </w:abstractNum>
-  <w:abstractNum w:abstractNumId="22" w15:restartNumberingAfterBreak="0">
+  <w:abstractNum w:abstractNumId="47" w15:restartNumberingAfterBreak="0">
+    <w:nsid w:val="61177123"/>
+    <w:multiLevelType w:val="multilevel"/>
+    <w:tmpl w:val="56BE292A"/>
+    <w:lvl w:ilvl="0">
+      <w:start w:val="1"/>
+      <w:numFmt w:val="bullet"/>
+      <w:lvlText w:val=""/>
+      <w:lvlJc w:val="left"/>
+      <w:pPr>
+        <w:tabs>
+          <w:tab w:val="num" w:pos="720"/>
+        </w:tabs>
+        <w:ind w:left="720" w:hanging="360"/>
+      </w:pPr>
+      <w:rPr>
+        <w:rFonts w:ascii="Symbol" w:hAnsi="Symbol" w:hint="default"/>
+        <w:sz w:val="20"/>
+      </w:rPr>
+    </w:lvl>
+    <w:lvl w:ilvl="1" w:tentative="1">
+      <w:start w:val="1"/>
+      <w:numFmt w:val="bullet"/>
+      <w:lvlText w:val="o"/>
+      <w:lvlJc w:val="left"/>
+      <w:pPr>
+        <w:tabs>
+          <w:tab w:val="num" w:pos="1440"/>
+        </w:tabs>
+        <w:ind w:left="1440" w:hanging="360"/>
+      </w:pPr>
+      <w:rPr>
+        <w:rFonts w:ascii="Courier New" w:hAnsi="Courier New" w:hint="default"/>
+        <w:sz w:val="20"/>
+      </w:rPr>
+    </w:lvl>
+    <w:lvl w:ilvl="2" w:tentative="1">
+      <w:start w:val="1"/>
+      <w:numFmt w:val="bullet"/>
+      <w:lvlText w:val=""/>
+      <w:lvlJc w:val="left"/>
+      <w:pPr>
+        <w:tabs>
+          <w:tab w:val="num" w:pos="2160"/>
+        </w:tabs>
+        <w:ind w:left="2160" w:hanging="360"/>
+      </w:pPr>
+      <w:rPr>
+        <w:rFonts w:ascii="Wingdings" w:hAnsi="Wingdings" w:hint="default"/>
+        <w:sz w:val="20"/>
+      </w:rPr>
+    </w:lvl>
+    <w:lvl w:ilvl="3" w:tentative="1">
+      <w:start w:val="1"/>
+      <w:numFmt w:val="bullet"/>
+      <w:lvlText w:val=""/>
+      <w:lvlJc w:val="left"/>
+      <w:pPr>
+        <w:tabs>
+          <w:tab w:val="num" w:pos="2880"/>
+        </w:tabs>
+        <w:ind w:left="2880" w:hanging="360"/>
+      </w:pPr>
+      <w:rPr>
+        <w:rFonts w:ascii="Wingdings" w:hAnsi="Wingdings" w:hint="default"/>
+        <w:sz w:val="20"/>
+      </w:rPr>
+    </w:lvl>
+    <w:lvl w:ilvl="4" w:tentative="1">
+      <w:start w:val="1"/>
+      <w:numFmt w:val="bullet"/>
+      <w:lvlText w:val=""/>
+      <w:lvlJc w:val="left"/>
+      <w:pPr>
+        <w:tabs>
+          <w:tab w:val="num" w:pos="3600"/>
+        </w:tabs>
+        <w:ind w:left="3600" w:hanging="360"/>
+      </w:pPr>
+      <w:rPr>
+        <w:rFonts w:ascii="Wingdings" w:hAnsi="Wingdings" w:hint="default"/>
+        <w:sz w:val="20"/>
+      </w:rPr>
+    </w:lvl>
+    <w:lvl w:ilvl="5" w:tentative="1">
+      <w:start w:val="1"/>
+      <w:numFmt w:val="bullet"/>
+      <w:lvlText w:val=""/>
+      <w:lvlJc w:val="left"/>
+      <w:pPr>
+        <w:tabs>
+          <w:tab w:val="num" w:pos="4320"/>
+        </w:tabs>
+        <w:ind w:left="4320" w:hanging="360"/>
+      </w:pPr>
+      <w:rPr>
+        <w:rFonts w:ascii="Wingdings" w:hAnsi="Wingdings" w:hint="default"/>
+        <w:sz w:val="20"/>
+      </w:rPr>
+    </w:lvl>
+    <w:lvl w:ilvl="6" w:tentative="1">
+      <w:start w:val="1"/>
+      <w:numFmt w:val="bullet"/>
+      <w:lvlText w:val=""/>
+      <w:lvlJc w:val="left"/>
+      <w:pPr>
+        <w:tabs>
+          <w:tab w:val="num" w:pos="5040"/>
+        </w:tabs>
+        <w:ind w:left="5040" w:hanging="360"/>
+      </w:pPr>
+      <w:rPr>
+        <w:rFonts w:ascii="Wingdings" w:hAnsi="Wingdings" w:hint="default"/>
+        <w:sz w:val="20"/>
+      </w:rPr>
+    </w:lvl>
+    <w:lvl w:ilvl="7" w:tentative="1">
+      <w:start w:val="1"/>
+      <w:numFmt w:val="bullet"/>
+      <w:lvlText w:val=""/>
+      <w:lvlJc w:val="left"/>
+      <w:pPr>
+        <w:tabs>
+          <w:tab w:val="num" w:pos="5760"/>
+        </w:tabs>
+        <w:ind w:left="5760" w:hanging="360"/>
+      </w:pPr>
+      <w:rPr>
+        <w:rFonts w:ascii="Wingdings" w:hAnsi="Wingdings" w:hint="default"/>
+        <w:sz w:val="20"/>
+      </w:rPr>
+    </w:lvl>
+    <w:lvl w:ilvl="8" w:tentative="1">
+      <w:start w:val="1"/>
+      <w:numFmt w:val="bullet"/>
+      <w:lvlText w:val=""/>
+      <w:lvlJc w:val="left"/>
+      <w:pPr>
+        <w:tabs>
+          <w:tab w:val="num" w:pos="6480"/>
+        </w:tabs>
+        <w:ind w:left="6480" w:hanging="360"/>
+      </w:pPr>
+      <w:rPr>
+        <w:rFonts w:ascii="Wingdings" w:hAnsi="Wingdings" w:hint="default"/>
+        <w:sz w:val="20"/>
+      </w:rPr>
+    </w:lvl>
+  </w:abstractNum>
+  <w:abstractNum w:abstractNumId="48" w15:restartNumberingAfterBreak="0">
+    <w:nsid w:val="61E8455A"/>
+    <w:multiLevelType w:val="hybridMultilevel"/>
+    <w:tmpl w:val="CBB206E8"/>
+    <w:lvl w:ilvl="0" w:tplc="0409000F">
+      <w:start w:val="1"/>
+      <w:numFmt w:val="decimal"/>
+      <w:lvlText w:val="%1."/>
+      <w:lvlJc w:val="left"/>
+      <w:pPr>
+        <w:tabs>
+          <w:tab w:val="num" w:pos="720"/>
+        </w:tabs>
+        <w:ind w:left="720" w:hanging="360"/>
+      </w:pPr>
+    </w:lvl>
+    <w:lvl w:ilvl="1" w:tplc="04090001">
+      <w:start w:val="1"/>
+      <w:numFmt w:val="bullet"/>
+      <w:lvlText w:val=""/>
+      <w:lvlJc w:val="left"/>
+      <w:pPr>
+        <w:tabs>
+          <w:tab w:val="num" w:pos="1440"/>
+        </w:tabs>
+        <w:ind w:left="1440" w:hanging="360"/>
+      </w:pPr>
+      <w:rPr>
+        <w:rFonts w:ascii="Symbol" w:hAnsi="Symbol" w:hint="default"/>
+      </w:rPr>
+    </w:lvl>
+    <w:lvl w:ilvl="2" w:tplc="0409001B" w:tentative="1">
+      <w:start w:val="1"/>
+      <w:numFmt w:val="lowerRoman"/>
+      <w:lvlText w:val="%3."/>
+      <w:lvlJc w:val="right"/>
+      <w:pPr>
+        <w:tabs>
+          <w:tab w:val="num" w:pos="2160"/>
+        </w:tabs>
+        <w:ind w:left="2160" w:hanging="180"/>
+      </w:pPr>
+    </w:lvl>
+    <w:lvl w:ilvl="3" w:tplc="0409000F" w:tentative="1">
+      <w:start w:val="1"/>
+      <w:numFmt w:val="decimal"/>
+      <w:lvlText w:val="%4."/>
+      <w:lvlJc w:val="left"/>
+      <w:pPr>
+        <w:tabs>
+          <w:tab w:val="num" w:pos="2880"/>
+        </w:tabs>
+        <w:ind w:left="2880" w:hanging="360"/>
+      </w:pPr>
+    </w:lvl>
+    <w:lvl w:ilvl="4" w:tplc="04090019" w:tentative="1">
+      <w:start w:val="1"/>
+      <w:numFmt w:val="lowerLetter"/>
+      <w:lvlText w:val="%5."/>
+      <w:lvlJc w:val="left"/>
+      <w:pPr>
+        <w:tabs>
+          <w:tab w:val="num" w:pos="3600"/>
+        </w:tabs>
+        <w:ind w:left="3600" w:hanging="360"/>
+      </w:pPr>
+    </w:lvl>
+    <w:lvl w:ilvl="5" w:tplc="0409001B" w:tentative="1">
+      <w:start w:val="1"/>
+      <w:numFmt w:val="lowerRoman"/>
+      <w:lvlText w:val="%6."/>
+      <w:lvlJc w:val="right"/>
+      <w:pPr>
+        <w:tabs>
+          <w:tab w:val="num" w:pos="4320"/>
+        </w:tabs>
+        <w:ind w:left="4320" w:hanging="180"/>
+      </w:pPr>
+    </w:lvl>
+    <w:lvl w:ilvl="6" w:tplc="0409000F" w:tentative="1">
+      <w:start w:val="1"/>
+      <w:numFmt w:val="decimal"/>
+      <w:lvlText w:val="%7."/>
+      <w:lvlJc w:val="left"/>
+      <w:pPr>
+        <w:tabs>
+          <w:tab w:val="num" w:pos="5040"/>
+        </w:tabs>
+        <w:ind w:left="5040" w:hanging="360"/>
+      </w:pPr>
+    </w:lvl>
+    <w:lvl w:ilvl="7" w:tplc="04090019" w:tentative="1">
+      <w:start w:val="1"/>
+      <w:numFmt w:val="lowerLetter"/>
+      <w:lvlText w:val="%8."/>
+      <w:lvlJc w:val="left"/>
+      <w:pPr>
+        <w:tabs>
+          <w:tab w:val="num" w:pos="5760"/>
+        </w:tabs>
+        <w:ind w:left="5760" w:hanging="360"/>
+      </w:pPr>
+    </w:lvl>
+    <w:lvl w:ilvl="8" w:tplc="0409001B" w:tentative="1">
+      <w:start w:val="1"/>
+      <w:numFmt w:val="lowerRoman"/>
+      <w:lvlText w:val="%9."/>
+      <w:lvlJc w:val="right"/>
+      <w:pPr>
+        <w:tabs>
+          <w:tab w:val="num" w:pos="6480"/>
+        </w:tabs>
+        <w:ind w:left="6480" w:hanging="180"/>
+      </w:pPr>
+    </w:lvl>
+  </w:abstractNum>
+  <w:abstractNum w:abstractNumId="49" w15:restartNumberingAfterBreak="0">
+    <w:nsid w:val="664E00D6"/>
+    <w:multiLevelType w:val="hybridMultilevel"/>
+    <w:tmpl w:val="4A80921C"/>
+    <w:lvl w:ilvl="0" w:tplc="04090001">
+      <w:start w:val="1"/>
+      <w:numFmt w:val="bullet"/>
+      <w:lvlText w:val=""/>
+      <w:lvlJc w:val="left"/>
+      <w:pPr>
+        <w:tabs>
+          <w:tab w:val="num" w:pos="720"/>
+        </w:tabs>
+        <w:ind w:left="720" w:hanging="360"/>
+      </w:pPr>
+      <w:rPr>
+        <w:rFonts w:ascii="Symbol" w:hAnsi="Symbol" w:hint="default"/>
+      </w:rPr>
+    </w:lvl>
+    <w:lvl w:ilvl="1" w:tplc="0409000F">
+      <w:start w:val="1"/>
+      <w:numFmt w:val="decimal"/>
+      <w:lvlText w:val="%2."/>
+      <w:lvlJc w:val="left"/>
+      <w:pPr>
+        <w:tabs>
+          <w:tab w:val="num" w:pos="1440"/>
+        </w:tabs>
+        <w:ind w:left="1440" w:hanging="360"/>
+      </w:pPr>
+      <w:rPr>
+        <w:rFonts w:hint="default"/>
+      </w:rPr>
+    </w:lvl>
+    <w:lvl w:ilvl="2" w:tplc="04090005" w:tentative="1">
+      <w:start w:val="1"/>
+      <w:numFmt w:val="bullet"/>
+      <w:lvlText w:val=""/>
+      <w:lvlJc w:val="left"/>
+      <w:pPr>
+        <w:tabs>
+          <w:tab w:val="num" w:pos="2160"/>
+        </w:tabs>
+        <w:ind w:left="2160" w:hanging="360"/>
+      </w:pPr>
+      <w:rPr>
+        <w:rFonts w:ascii="Wingdings" w:hAnsi="Wingdings" w:hint="default"/>
+      </w:rPr>
+    </w:lvl>
+    <w:lvl w:ilvl="3" w:tplc="04090001" w:tentative="1">
+      <w:start w:val="1"/>
+      <w:numFmt w:val="bullet"/>
+      <w:lvlText w:val=""/>
+      <w:lvlJc w:val="left"/>
+      <w:pPr>
+        <w:tabs>
+          <w:tab w:val="num" w:pos="2880"/>
+        </w:tabs>
+        <w:ind w:left="2880" w:hanging="360"/>
+      </w:pPr>
+      <w:rPr>
+        <w:rFonts w:ascii="Symbol" w:hAnsi="Symbol" w:hint="default"/>
+      </w:rPr>
+    </w:lvl>
+    <w:lvl w:ilvl="4" w:tplc="04090003" w:tentative="1">
+      <w:start w:val="1"/>
+      <w:numFmt w:val="bullet"/>
+      <w:lvlText w:val="o"/>
+      <w:lvlJc w:val="left"/>
+      <w:pPr>
+        <w:tabs>
+          <w:tab w:val="num" w:pos="3600"/>
+        </w:tabs>
+        <w:ind w:left="3600" w:hanging="360"/>
+      </w:pPr>
+      <w:rPr>
+        <w:rFonts w:ascii="Courier New" w:hAnsi="Courier New" w:cs="Courier New" w:hint="default"/>
+      </w:rPr>
+    </w:lvl>
+    <w:lvl w:ilvl="5" w:tplc="04090005" w:tentative="1">
+      <w:start w:val="1"/>
+      <w:numFmt w:val="bullet"/>
+      <w:lvlText w:val=""/>
+      <w:lvlJc w:val="left"/>
+      <w:pPr>
+        <w:tabs>
+          <w:tab w:val="num" w:pos="4320"/>
+        </w:tabs>
+        <w:ind w:left="4320" w:hanging="360"/>
+      </w:pPr>
+      <w:rPr>
+        <w:rFonts w:ascii="Wingdings" w:hAnsi="Wingdings" w:hint="default"/>
+      </w:rPr>
+    </w:lvl>
+    <w:lvl w:ilvl="6" w:tplc="04090001" w:tentative="1">
+      <w:start w:val="1"/>
+      <w:numFmt w:val="bullet"/>
+      <w:lvlText w:val=""/>
+      <w:lvlJc w:val="left"/>
+      <w:pPr>
+        <w:tabs>
+          <w:tab w:val="num" w:pos="5040"/>
+        </w:tabs>
+        <w:ind w:left="5040" w:hanging="360"/>
+      </w:pPr>
+      <w:rPr>
+        <w:rFonts w:ascii="Symbol" w:hAnsi="Symbol" w:hint="default"/>
+      </w:rPr>
+    </w:lvl>
+    <w:lvl w:ilvl="7" w:tplc="04090003" w:tentative="1">
+      <w:start w:val="1"/>
+      <w:numFmt w:val="bullet"/>
+      <w:lvlText w:val="o"/>
+      <w:lvlJc w:val="left"/>
+      <w:pPr>
+        <w:tabs>
+          <w:tab w:val="num" w:pos="5760"/>
+        </w:tabs>
+        <w:ind w:left="5760" w:hanging="360"/>
+      </w:pPr>
+      <w:rPr>
+        <w:rFonts w:ascii="Courier New" w:hAnsi="Courier New" w:cs="Courier New" w:hint="default"/>
+      </w:rPr>
+    </w:lvl>
+    <w:lvl w:ilvl="8" w:tplc="04090005" w:tentative="1">
+      <w:start w:val="1"/>
+      <w:numFmt w:val="bullet"/>
+      <w:lvlText w:val=""/>
+      <w:lvlJc w:val="left"/>
+      <w:pPr>
+        <w:tabs>
+          <w:tab w:val="num" w:pos="6480"/>
+        </w:tabs>
+        <w:ind w:left="6480" w:hanging="360"/>
+      </w:pPr>
+      <w:rPr>
+        <w:rFonts w:ascii="Wingdings" w:hAnsi="Wingdings" w:hint="default"/>
+      </w:rPr>
+    </w:lvl>
+  </w:abstractNum>
+  <w:abstractNum w:abstractNumId="50" w15:restartNumberingAfterBreak="0">
     <w:nsid w:val="69687B0A"/>
     <w:multiLevelType w:val="multilevel"/>
     <w:tmpl w:val="07A21C70"/>
@@ -4933,7 +7661,7 @@
       </w:pPr>
     </w:lvl>
   </w:abstractNum>
-  <w:abstractNum w:abstractNumId="23" w15:restartNumberingAfterBreak="0">
+  <w:abstractNum w:abstractNumId="51" w15:restartNumberingAfterBreak="0">
     <w:nsid w:val="6CEC5695"/>
     <w:multiLevelType w:val="hybridMultilevel"/>
     <w:tmpl w:val="DAB4B140"/>
@@ -5073,7 +7801,7 @@
       </w:rPr>
     </w:lvl>
   </w:abstractNum>
-  <w:abstractNum w:abstractNumId="24" w15:restartNumberingAfterBreak="0">
+  <w:abstractNum w:abstractNumId="52" w15:restartNumberingAfterBreak="0">
     <w:nsid w:val="701D60D0"/>
     <w:multiLevelType w:val="multilevel"/>
     <w:tmpl w:val="8D7C673E"/>
@@ -5186,7 +7914,7 @@
       </w:pPr>
     </w:lvl>
   </w:abstractNum>
-  <w:abstractNum w:abstractNumId="25" w15:restartNumberingAfterBreak="0">
+  <w:abstractNum w:abstractNumId="53" w15:restartNumberingAfterBreak="0">
     <w:nsid w:val="71801797"/>
     <w:multiLevelType w:val="hybridMultilevel"/>
     <w:tmpl w:val="6DC23FBA"/>
@@ -5299,7 +8027,7 @@
       </w:pPr>
     </w:lvl>
   </w:abstractNum>
-  <w:abstractNum w:abstractNumId="26" w15:restartNumberingAfterBreak="0">
+  <w:abstractNum w:abstractNumId="54" w15:restartNumberingAfterBreak="0">
     <w:nsid w:val="723769DF"/>
     <w:multiLevelType w:val="hybridMultilevel"/>
     <w:tmpl w:val="DC14969C"/>
@@ -5439,7 +8167,147 @@
       </w:rPr>
     </w:lvl>
   </w:abstractNum>
-  <w:abstractNum w:abstractNumId="27" w15:restartNumberingAfterBreak="0">
+  <w:abstractNum w:abstractNumId="55" w15:restartNumberingAfterBreak="0">
+    <w:nsid w:val="7C0A4ED3"/>
+    <w:multiLevelType w:val="hybridMultilevel"/>
+    <w:tmpl w:val="5A7849D4"/>
+    <w:lvl w:ilvl="0" w:tplc="04090001">
+      <w:start w:val="1"/>
+      <w:numFmt w:val="bullet"/>
+      <w:lvlText w:val=""/>
+      <w:lvlJc w:val="left"/>
+      <w:pPr>
+        <w:tabs>
+          <w:tab w:val="num" w:pos="720"/>
+        </w:tabs>
+        <w:ind w:left="720" w:hanging="360"/>
+      </w:pPr>
+      <w:rPr>
+        <w:rFonts w:ascii="Symbol" w:hAnsi="Symbol" w:hint="default"/>
+      </w:rPr>
+    </w:lvl>
+    <w:lvl w:ilvl="1" w:tplc="04090003" w:tentative="1">
+      <w:start w:val="1"/>
+      <w:numFmt w:val="bullet"/>
+      <w:lvlText w:val="o"/>
+      <w:lvlJc w:val="left"/>
+      <w:pPr>
+        <w:tabs>
+          <w:tab w:val="num" w:pos="1440"/>
+        </w:tabs>
+        <w:ind w:left="1440" w:hanging="360"/>
+      </w:pPr>
+      <w:rPr>
+        <w:rFonts w:ascii="Courier New" w:hAnsi="Courier New" w:cs="Courier New" w:hint="default"/>
+      </w:rPr>
+    </w:lvl>
+    <w:lvl w:ilvl="2" w:tplc="04090005" w:tentative="1">
+      <w:start w:val="1"/>
+      <w:numFmt w:val="bullet"/>
+      <w:lvlText w:val=""/>
+      <w:lvlJc w:val="left"/>
+      <w:pPr>
+        <w:tabs>
+          <w:tab w:val="num" w:pos="2160"/>
+        </w:tabs>
+        <w:ind w:left="2160" w:hanging="360"/>
+      </w:pPr>
+      <w:rPr>
+        <w:rFonts w:ascii="Wingdings" w:hAnsi="Wingdings" w:hint="default"/>
+      </w:rPr>
+    </w:lvl>
+    <w:lvl w:ilvl="3" w:tplc="04090001" w:tentative="1">
+      <w:start w:val="1"/>
+      <w:numFmt w:val="bullet"/>
+      <w:lvlText w:val=""/>
+      <w:lvlJc w:val="left"/>
+      <w:pPr>
+        <w:tabs>
+          <w:tab w:val="num" w:pos="2880"/>
+        </w:tabs>
+        <w:ind w:left="2880" w:hanging="360"/>
+      </w:pPr>
+      <w:rPr>
+        <w:rFonts w:ascii="Symbol" w:hAnsi="Symbol" w:hint="default"/>
+      </w:rPr>
+    </w:lvl>
+    <w:lvl w:ilvl="4" w:tplc="04090003" w:tentative="1">
+      <w:start w:val="1"/>
+      <w:numFmt w:val="bullet"/>
+      <w:lvlText w:val="o"/>
+      <w:lvlJc w:val="left"/>
+      <w:pPr>
+        <w:tabs>
+          <w:tab w:val="num" w:pos="3600"/>
+        </w:tabs>
+        <w:ind w:left="3600" w:hanging="360"/>
+      </w:pPr>
+      <w:rPr>
+        <w:rFonts w:ascii="Courier New" w:hAnsi="Courier New" w:cs="Courier New" w:hint="default"/>
+      </w:rPr>
+    </w:lvl>
+    <w:lvl w:ilvl="5" w:tplc="04090005" w:tentative="1">
+      <w:start w:val="1"/>
+      <w:numFmt w:val="bullet"/>
+      <w:lvlText w:val=""/>
+      <w:lvlJc w:val="left"/>
+      <w:pPr>
+        <w:tabs>
+          <w:tab w:val="num" w:pos="4320"/>
+        </w:tabs>
+        <w:ind w:left="4320" w:hanging="360"/>
+      </w:pPr>
+      <w:rPr>
+        <w:rFonts w:ascii="Wingdings" w:hAnsi="Wingdings" w:hint="default"/>
+      </w:rPr>
+    </w:lvl>
+    <w:lvl w:ilvl="6" w:tplc="04090001" w:tentative="1">
+      <w:start w:val="1"/>
+      <w:numFmt w:val="bullet"/>
+      <w:lvlText w:val=""/>
+      <w:lvlJc w:val="left"/>
+      <w:pPr>
+        <w:tabs>
+          <w:tab w:val="num" w:pos="5040"/>
+        </w:tabs>
+        <w:ind w:left="5040" w:hanging="360"/>
+      </w:pPr>
+      <w:rPr>
+        <w:rFonts w:ascii="Symbol" w:hAnsi="Symbol" w:hint="default"/>
+      </w:rPr>
+    </w:lvl>
+    <w:lvl w:ilvl="7" w:tplc="04090003" w:tentative="1">
+      <w:start w:val="1"/>
+      <w:numFmt w:val="bullet"/>
+      <w:lvlText w:val="o"/>
+      <w:lvlJc w:val="left"/>
+      <w:pPr>
+        <w:tabs>
+          <w:tab w:val="num" w:pos="5760"/>
+        </w:tabs>
+        <w:ind w:left="5760" w:hanging="360"/>
+      </w:pPr>
+      <w:rPr>
+        <w:rFonts w:ascii="Courier New" w:hAnsi="Courier New" w:cs="Courier New" w:hint="default"/>
+      </w:rPr>
+    </w:lvl>
+    <w:lvl w:ilvl="8" w:tplc="04090005" w:tentative="1">
+      <w:start w:val="1"/>
+      <w:numFmt w:val="bullet"/>
+      <w:lvlText w:val=""/>
+      <w:lvlJc w:val="left"/>
+      <w:pPr>
+        <w:tabs>
+          <w:tab w:val="num" w:pos="6480"/>
+        </w:tabs>
+        <w:ind w:left="6480" w:hanging="360"/>
+      </w:pPr>
+      <w:rPr>
+        <w:rFonts w:ascii="Wingdings" w:hAnsi="Wingdings" w:hint="default"/>
+      </w:rPr>
+    </w:lvl>
+  </w:abstractNum>
+  <w:abstractNum w:abstractNumId="56" w15:restartNumberingAfterBreak="0">
     <w:nsid w:val="7F523FFE"/>
     <w:multiLevelType w:val="hybridMultilevel"/>
     <w:tmpl w:val="019E88A0"/>
@@ -5580,90 +8448,186 @@
     </w:lvl>
   </w:abstractNum>
   <w:num w:numId="1">
+    <w:abstractNumId w:val="46"/>
+  </w:num>
+  <w:num w:numId="2">
+    <w:abstractNumId w:val="30"/>
+  </w:num>
+  <w:num w:numId="3">
+    <w:abstractNumId w:val="16"/>
+  </w:num>
+  <w:num w:numId="4">
+    <w:abstractNumId w:val="32"/>
+  </w:num>
+  <w:num w:numId="5">
+    <w:abstractNumId w:val="12"/>
+  </w:num>
+  <w:num w:numId="6">
+    <w:abstractNumId w:val="56"/>
+  </w:num>
+  <w:num w:numId="7">
+    <w:abstractNumId w:val="53"/>
+  </w:num>
+  <w:num w:numId="8">
+    <w:abstractNumId w:val="18"/>
+  </w:num>
+  <w:num w:numId="9">
+    <w:abstractNumId w:val="54"/>
+  </w:num>
+  <w:num w:numId="10">
+    <w:abstractNumId w:val="31"/>
+  </w:num>
+  <w:num w:numId="11">
+    <w:abstractNumId w:val="51"/>
+  </w:num>
+  <w:num w:numId="12">
+    <w:abstractNumId w:val="41"/>
+  </w:num>
+  <w:num w:numId="13">
+    <w:abstractNumId w:val="28"/>
+  </w:num>
+  <w:num w:numId="14">
+    <w:abstractNumId w:val="22"/>
+  </w:num>
+  <w:num w:numId="15">
+    <w:abstractNumId w:val="36"/>
+  </w:num>
+  <w:num w:numId="16">
+    <w:abstractNumId w:val="20"/>
+  </w:num>
+  <w:num w:numId="17">
+    <w:abstractNumId w:val="52"/>
+  </w:num>
+  <w:num w:numId="18">
+    <w:abstractNumId w:val="13"/>
+  </w:num>
+  <w:num w:numId="19">
+    <w:abstractNumId w:val="15"/>
+  </w:num>
+  <w:num w:numId="20">
+    <w:abstractNumId w:val="39"/>
+  </w:num>
+  <w:num w:numId="21">
+    <w:abstractNumId w:val="11"/>
+  </w:num>
+  <w:num w:numId="22">
+    <w:abstractNumId w:val="29"/>
+  </w:num>
+  <w:num w:numId="23">
+    <w:abstractNumId w:val="50"/>
+  </w:num>
+  <w:num w:numId="24">
+    <w:abstractNumId w:val="35"/>
+  </w:num>
+  <w:num w:numId="25">
+    <w:abstractNumId w:val="26"/>
+  </w:num>
+  <w:num w:numId="26">
+    <w:abstractNumId w:val="33"/>
+  </w:num>
+  <w:num w:numId="27">
+    <w:abstractNumId w:val="40"/>
+  </w:num>
+  <w:num w:numId="28">
+    <w:abstractNumId w:val="37"/>
+  </w:num>
+  <w:num w:numId="29">
+    <w:abstractNumId w:val="9"/>
+  </w:num>
+  <w:num w:numId="30">
+    <w:abstractNumId w:val="7"/>
+  </w:num>
+  <w:num w:numId="31">
+    <w:abstractNumId w:val="6"/>
+  </w:num>
+  <w:num w:numId="32">
+    <w:abstractNumId w:val="5"/>
+  </w:num>
+  <w:num w:numId="33">
+    <w:abstractNumId w:val="4"/>
+  </w:num>
+  <w:num w:numId="34">
+    <w:abstractNumId w:val="8"/>
+  </w:num>
+  <w:num w:numId="35">
+    <w:abstractNumId w:val="3"/>
+  </w:num>
+  <w:num w:numId="36">
+    <w:abstractNumId w:val="2"/>
+  </w:num>
+  <w:num w:numId="37">
+    <w:abstractNumId w:val="1"/>
+  </w:num>
+  <w:num w:numId="38">
+    <w:abstractNumId w:val="0"/>
+  </w:num>
+  <w:num w:numId="39">
+    <w:abstractNumId w:val="42"/>
+  </w:num>
+  <w:num w:numId="40">
+    <w:abstractNumId w:val="48"/>
+  </w:num>
+  <w:num w:numId="41">
+    <w:abstractNumId w:val="23"/>
+  </w:num>
+  <w:num w:numId="42">
+    <w:abstractNumId w:val="17"/>
+  </w:num>
+  <w:num w:numId="43">
+    <w:abstractNumId w:val="43"/>
+  </w:num>
+  <w:num w:numId="44">
+    <w:abstractNumId w:val="19"/>
+  </w:num>
+  <w:num w:numId="45">
+    <w:abstractNumId w:val="34"/>
+  </w:num>
+  <w:num w:numId="46">
+    <w:abstractNumId w:val="24"/>
+  </w:num>
+  <w:num w:numId="47">
+    <w:abstractNumId w:val="45"/>
+  </w:num>
+  <w:num w:numId="48">
+    <w:abstractNumId w:val="14"/>
+  </w:num>
+  <w:num w:numId="49">
+    <w:abstractNumId w:val="25"/>
+  </w:num>
+  <w:num w:numId="50">
+    <w:abstractNumId w:val="10"/>
+  </w:num>
+  <w:num w:numId="51">
+    <w:abstractNumId w:val="47"/>
+  </w:num>
+  <w:num w:numId="52">
+    <w:abstractNumId w:val="44"/>
+  </w:num>
+  <w:num w:numId="53">
+    <w:abstractNumId w:val="27"/>
+  </w:num>
+  <w:num w:numId="54">
+    <w:abstractNumId w:val="49"/>
+  </w:num>
+  <w:num w:numId="55">
+    <w:abstractNumId w:val="38"/>
+  </w:num>
+  <w:num w:numId="56">
+    <w:abstractNumId w:val="55"/>
+  </w:num>
+  <w:num w:numId="57">
     <w:abstractNumId w:val="21"/>
   </w:num>
-  <w:num w:numId="2">
-    <w:abstractNumId w:val="11"/>
-  </w:num>
-  <w:num w:numId="3">
-    <w:abstractNumId w:val="4"/>
-  </w:num>
-  <w:num w:numId="4">
-    <w:abstractNumId w:val="13"/>
-  </w:num>
-  <w:num w:numId="5">
-    <w:abstractNumId w:val="1"/>
-  </w:num>
-  <w:num w:numId="6">
-    <w:abstractNumId w:val="27"/>
-  </w:num>
-  <w:num w:numId="7">
-    <w:abstractNumId w:val="25"/>
-  </w:num>
-  <w:num w:numId="8">
-    <w:abstractNumId w:val="5"/>
-  </w:num>
-  <w:num w:numId="9">
-    <w:abstractNumId w:val="26"/>
-  </w:num>
-  <w:num w:numId="10">
-    <w:abstractNumId w:val="12"/>
-  </w:num>
-  <w:num w:numId="11">
-    <w:abstractNumId w:val="23"/>
-  </w:num>
-  <w:num w:numId="12">
-    <w:abstractNumId w:val="20"/>
-  </w:num>
-  <w:num w:numId="13">
-    <w:abstractNumId w:val="9"/>
-  </w:num>
-  <w:num w:numId="14">
-    <w:abstractNumId w:val="7"/>
-  </w:num>
-  <w:num w:numId="15">
-    <w:abstractNumId w:val="16"/>
-  </w:num>
-  <w:num w:numId="16">
-    <w:abstractNumId w:val="6"/>
-  </w:num>
-  <w:num w:numId="17">
-    <w:abstractNumId w:val="24"/>
-  </w:num>
-  <w:num w:numId="18">
-    <w:abstractNumId w:val="2"/>
-  </w:num>
-  <w:num w:numId="19">
-    <w:abstractNumId w:val="3"/>
-  </w:num>
-  <w:num w:numId="20">
-    <w:abstractNumId w:val="18"/>
-  </w:num>
-  <w:num w:numId="21">
-    <w:abstractNumId w:val="0"/>
-  </w:num>
-  <w:num w:numId="22">
-    <w:abstractNumId w:val="10"/>
-  </w:num>
-  <w:num w:numId="23">
-    <w:abstractNumId w:val="22"/>
-  </w:num>
-  <w:num w:numId="24">
-    <w:abstractNumId w:val="15"/>
-  </w:num>
-  <w:num w:numId="25">
-    <w:abstractNumId w:val="8"/>
-  </w:num>
-  <w:num w:numId="26">
-    <w:abstractNumId w:val="14"/>
-  </w:num>
-  <w:num w:numId="27">
-    <w:abstractNumId w:val="19"/>
-  </w:num>
-  <w:num w:numId="28">
-    <w:abstractNumId w:val="17"/>
-  </w:num>
+  <w:numIdMacAtCleanup w:val="57"/>
 </w:numbering>
+</file>
+
+<file path=word/people.xml><?xml version="1.0" encoding="utf-8"?>
+<w15:people xmlns:wpc="http://schemas.microsoft.com/office/word/2010/wordprocessingCanvas" xmlns:cx="http://schemas.microsoft.com/office/drawing/2014/chartex" xmlns:cx1="http://schemas.microsoft.com/office/drawing/2015/9/8/chartex" xmlns:cx2="http://schemas.microsoft.com/office/drawing/2015/10/21/chartex" xmlns:cx3="http://schemas.microsoft.com/office/drawing/2016/5/9/chartex" xmlns:cx4="http://schemas.microsoft.com/office/drawing/2016/5/10/chartex" xmlns:cx5="http://schemas.microsoft.com/office/drawing/2016/5/11/chartex" xmlns:cx6="http://schemas.microsoft.com/office/drawing/2016/5/12/chartex" xmlns:cx7="http://schemas.microsoft.com/office/drawing/2016/5/13/chartex" xmlns:cx8="http://schemas.microsoft.com/office/drawing/2016/5/14/chartex" xmlns:mc="http://schemas.openxmlformats.org/markup-compatibility/2006" xmlns:aink="http://schemas.microsoft.com/office/drawing/2016/ink" xmlns:am3d="http://schemas.microsoft.com/office/drawing/2017/model3d" xmlns:o="urn:schemas-microsoft-com:office:office" xmlns:r="http://schemas.openxmlformats.org/officeDocument/2006/relationships" xmlns:m="http://schemas.openxmlformats.org/officeDocument/2006/math" xmlns:v="urn:schemas-microsoft-com:vml" xmlns:wp14="http://schemas.microsoft.com/office/word/2010/wordprocessingDrawing" xmlns:wp="http://schemas.openxmlformats.org/drawingml/2006/wordprocessingDrawing" xmlns:w10="urn:schemas-microsoft-com:office:word" xmlns:w="http://schemas.openxmlformats.org/wordprocessingml/2006/main" xmlns:w14="http://schemas.microsoft.com/office/word/2010/wordml" xmlns:w15="http://schemas.microsoft.com/office/word/2012/wordml" xmlns:w16cex="http://schemas.microsoft.com/office/word/2018/wordml/cex" xmlns:w16cid="http://schemas.microsoft.com/office/word/2016/wordml/cid" xmlns:w16="http://schemas.microsoft.com/office/word/2018/wordml" xmlns:w16se="http://schemas.microsoft.com/office/word/2015/wordml/symex" xmlns:wpg="http://schemas.microsoft.com/office/word/2010/wordprocessingGroup" xmlns:wpi="http://schemas.microsoft.com/office/word/2010/wordprocessingInk" xmlns:wne="http://schemas.microsoft.com/office/word/2006/wordml" xmlns:wps="http://schemas.microsoft.com/office/word/2010/wordprocessingShape" mc:Ignorable="w14 w15 w16se w16cid w16 w16cex wp14">
+  <w15:person w15:author="Jordan, Diana (NIH/NLM/NCBI) [C]">
+    <w15:presenceInfo w15:providerId="None" w15:userId="Jordan, Diana (NIH/NLM/NCBI) [C]"/>
+  </w15:person>
+</w15:people>
 </file>
 
 <file path=word/styles.xml><?xml version="1.0" encoding="utf-8"?>
@@ -5725,7 +8689,7 @@
     <w:lsdException w:name="table of authorities" w:semiHidden="1" w:unhideWhenUsed="1"/>
     <w:lsdException w:name="macro" w:semiHidden="1" w:unhideWhenUsed="1"/>
     <w:lsdException w:name="toa heading" w:semiHidden="1" w:unhideWhenUsed="1"/>
-    <w:lsdException w:name="List" w:semiHidden="1" w:unhideWhenUsed="1"/>
+    <w:lsdException w:name="List" w:semiHidden="1" w:uiPriority="0" w:unhideWhenUsed="1"/>
     <w:lsdException w:name="List Bullet" w:semiHidden="1" w:unhideWhenUsed="1"/>
     <w:lsdException w:name="List Number" w:semiHidden="1" w:unhideWhenUsed="1"/>
     <w:lsdException w:name="List 2" w:semiHidden="1" w:unhideWhenUsed="1"/>
@@ -5752,7 +8716,7 @@
     <w:lsdException w:name="List Continue 4" w:semiHidden="1" w:unhideWhenUsed="1"/>
     <w:lsdException w:name="List Continue 5" w:semiHidden="1" w:unhideWhenUsed="1"/>
     <w:lsdException w:name="Message Header" w:semiHidden="1" w:unhideWhenUsed="1"/>
-    <w:lsdException w:name="Subtitle" w:uiPriority="11" w:qFormat="1"/>
+    <w:lsdException w:name="Subtitle" w:uiPriority="0" w:qFormat="1"/>
     <w:lsdException w:name="Salutation" w:semiHidden="1" w:unhideWhenUsed="1"/>
     <w:lsdException w:name="Date" w:semiHidden="1" w:unhideWhenUsed="1"/>
     <w:lsdException w:name="Body Text First Indent" w:semiHidden="1" w:unhideWhenUsed="1"/>
@@ -6058,7 +9022,7 @@
   <w:style w:type="paragraph" w:default="1" w:styleId="Normal">
     <w:name w:val="Normal"/>
     <w:qFormat/>
-    <w:rsid w:val="003A5039"/>
+    <w:rsid w:val="005826A3"/>
     <w:pPr>
       <w:spacing w:after="120"/>
     </w:pPr>
@@ -6072,7 +9036,7 @@
     <w:basedOn w:val="Normal"/>
     <w:next w:val="Normal"/>
     <w:qFormat/>
-    <w:rsid w:val="00E012ED"/>
+    <w:rsid w:val="005826A3"/>
     <w:pPr>
       <w:keepNext/>
       <w:spacing w:line="480" w:lineRule="auto"/>
@@ -6089,7 +9053,7 @@
     <w:basedOn w:val="Normal"/>
     <w:next w:val="Normal"/>
     <w:qFormat/>
-    <w:rsid w:val="00E012ED"/>
+    <w:rsid w:val="005826A3"/>
     <w:pPr>
       <w:keepNext/>
       <w:spacing w:before="240" w:after="60" w:line="480" w:lineRule="auto"/>
@@ -6107,7 +9071,7 @@
     <w:next w:val="Normal"/>
     <w:link w:val="Heading3Char"/>
     <w:qFormat/>
-    <w:rsid w:val="003A5039"/>
+    <w:rsid w:val="005826A3"/>
     <w:pPr>
       <w:keepNext/>
       <w:spacing w:before="240" w:after="60" w:line="480" w:lineRule="auto"/>
@@ -6123,7 +9087,7 @@
     <w:basedOn w:val="Normal"/>
     <w:next w:val="Normal"/>
     <w:qFormat/>
-    <w:rsid w:val="003A5039"/>
+    <w:rsid w:val="005826A3"/>
     <w:pPr>
       <w:keepNext/>
       <w:spacing w:line="480" w:lineRule="auto"/>
@@ -6139,7 +9103,7 @@
     <w:basedOn w:val="Normal"/>
     <w:next w:val="Normal"/>
     <w:qFormat/>
-    <w:rsid w:val="003A5039"/>
+    <w:rsid w:val="005826A3"/>
     <w:pPr>
       <w:spacing w:before="240" w:after="60" w:line="480" w:lineRule="auto"/>
       <w:outlineLvl w:val="4"/>
@@ -6153,7 +9117,7 @@
     <w:basedOn w:val="Normal"/>
     <w:next w:val="Normal"/>
     <w:qFormat/>
-    <w:rsid w:val="003A5039"/>
+    <w:rsid w:val="005826A3"/>
     <w:pPr>
       <w:keepNext/>
       <w:spacing w:line="480" w:lineRule="auto"/>
@@ -6171,7 +9135,7 @@
     <w:basedOn w:val="Normal"/>
     <w:next w:val="Normal"/>
     <w:qFormat/>
-    <w:rsid w:val="003A5039"/>
+    <w:rsid w:val="005826A3"/>
     <w:pPr>
       <w:keepNext/>
       <w:ind w:right="-900"/>
@@ -6188,7 +9152,7 @@
     <w:basedOn w:val="Normal"/>
     <w:next w:val="Normal"/>
     <w:qFormat/>
-    <w:rsid w:val="003A5039"/>
+    <w:rsid w:val="005826A3"/>
     <w:pPr>
       <w:keepNext/>
       <w:spacing w:line="480" w:lineRule="auto"/>
@@ -6208,7 +9172,7 @@
     <w:next w:val="Normal"/>
     <w:autoRedefine/>
     <w:qFormat/>
-    <w:rsid w:val="003A5039"/>
+    <w:rsid w:val="005826A3"/>
     <w:pPr>
       <w:keepNext/>
       <w:outlineLvl w:val="8"/>
@@ -6249,7 +9213,7 @@
     <w:name w:val="Table Grid"/>
     <w:basedOn w:val="TableNormal"/>
     <w:semiHidden/>
-    <w:rsid w:val="003A5039"/>
+    <w:rsid w:val="005826A3"/>
     <w:tblPr>
       <w:tblBorders>
         <w:top w:val="single" w:sz="4" w:space="0" w:color="auto"/>
@@ -6265,7 +9229,7 @@
     <w:name w:val="Reference"/>
     <w:basedOn w:val="Normal"/>
     <w:next w:val="Normal"/>
-    <w:rsid w:val="003A5039"/>
+    <w:rsid w:val="005826A3"/>
     <w:rPr>
       <w:sz w:val="20"/>
     </w:rPr>
@@ -6274,7 +9238,7 @@
     <w:name w:val="Comment"/>
     <w:basedOn w:val="Normal"/>
     <w:next w:val="Normal"/>
-    <w:rsid w:val="00957C79"/>
+    <w:rsid w:val="005826A3"/>
     <w:pPr>
       <w:shd w:val="clear" w:color="auto" w:fill="FFFF00"/>
       <w:spacing w:before="120"/>
@@ -6287,7 +9251,7 @@
     <w:name w:val="Blockquote"/>
     <w:basedOn w:val="Normal"/>
     <w:next w:val="Normal"/>
-    <w:rsid w:val="00CC4FAD"/>
+    <w:rsid w:val="005826A3"/>
     <w:pPr>
       <w:pBdr>
         <w:top w:val="single" w:sz="2" w:space="1" w:color="C0C0C0"/>
@@ -6308,7 +9272,7 @@
     <w:name w:val="Preformatted"/>
     <w:basedOn w:val="Normal"/>
     <w:next w:val="Normal"/>
-    <w:rsid w:val="00511822"/>
+    <w:rsid w:val="005826A3"/>
     <w:pPr>
       <w:pBdr>
         <w:top w:val="single" w:sz="2" w:space="1" w:color="auto"/>
@@ -6329,7 +9293,7 @@
     <w:name w:val="Abstract Header"/>
     <w:basedOn w:val="Heading2"/>
     <w:next w:val="Normal"/>
-    <w:rsid w:val="0098430A"/>
+    <w:rsid w:val="005826A3"/>
     <w:rPr>
       <w:rFonts w:ascii="Times New Roman" w:hAnsi="Times New Roman"/>
     </w:rPr>
@@ -6349,7 +9313,7 @@
     <w:name w:val="Box number and caption"/>
     <w:basedOn w:val="Heading3"/>
     <w:next w:val="Normal"/>
-    <w:rsid w:val="00644FF3"/>
+    <w:rsid w:val="005826A3"/>
     <w:pPr>
       <w:shd w:val="clear" w:color="auto" w:fill="E6E6E6"/>
       <w:spacing w:before="120"/>
@@ -6364,7 +9328,7 @@
     <w:name w:val="Figure number and caption"/>
     <w:basedOn w:val="Normal"/>
     <w:next w:val="Normal"/>
-    <w:rsid w:val="00CB0693"/>
+    <w:rsid w:val="005826A3"/>
     <w:pPr>
       <w:spacing w:before="120"/>
     </w:pPr>
@@ -6376,7 +9340,7 @@
     <w:name w:val="Table number and caption"/>
     <w:basedOn w:val="Normal"/>
     <w:next w:val="Normal"/>
-    <w:rsid w:val="00A2415A"/>
+    <w:rsid w:val="005826A3"/>
     <w:pPr>
       <w:spacing w:before="120"/>
     </w:pPr>
@@ -6390,7 +9354,7 @@
     <w:name w:val="Table header"/>
     <w:basedOn w:val="Normal"/>
     <w:next w:val="Normal"/>
-    <w:rsid w:val="00697EB0"/>
+    <w:rsid w:val="005826A3"/>
     <w:pPr>
       <w:spacing w:after="0"/>
     </w:pPr>
@@ -6403,7 +9367,7 @@
     <w:name w:val="Table body"/>
     <w:basedOn w:val="Normal"/>
     <w:next w:val="Normal"/>
-    <w:rsid w:val="00697EB0"/>
+    <w:rsid w:val="005826A3"/>
     <w:pPr>
       <w:spacing w:after="0"/>
     </w:pPr>
@@ -6415,7 +9379,7 @@
     <w:name w:val="Table footer"/>
     <w:basedOn w:val="Normal"/>
     <w:next w:val="Normal"/>
-    <w:rsid w:val="00697EB0"/>
+    <w:rsid w:val="005826A3"/>
     <w:pPr>
       <w:spacing w:after="0"/>
     </w:pPr>
@@ -6427,7 +9391,7 @@
     <w:name w:val="Alternate heading"/>
     <w:basedOn w:val="Normal"/>
     <w:next w:val="Normal"/>
-    <w:rsid w:val="008C7781"/>
+    <w:rsid w:val="005826A3"/>
     <w:rPr>
       <w:b/>
       <w:color w:val="800080"/>
@@ -6438,7 +9402,7 @@
     <w:name w:val="footer"/>
     <w:basedOn w:val="Normal"/>
     <w:semiHidden/>
-    <w:rsid w:val="003A5039"/>
+    <w:rsid w:val="005826A3"/>
     <w:pPr>
       <w:tabs>
         <w:tab w:val="center" w:pos="4320"/>
@@ -6463,7 +9427,7 @@
     <w:name w:val="Box subhead"/>
     <w:basedOn w:val="Heading4"/>
     <w:next w:val="Normal"/>
-    <w:rsid w:val="00644FF3"/>
+    <w:rsid w:val="005826A3"/>
     <w:rPr>
       <w:color w:val="808080"/>
       <w:sz w:val="22"/>
@@ -6472,8 +9436,8 @@
   <w:style w:type="paragraph" w:customStyle="1" w:styleId="FiguresTablesBoxesSectionHeading">
     <w:name w:val="Figures Tables Boxes Section Heading"/>
     <w:basedOn w:val="Heading2"/>
-    <w:next w:val="Comment"/>
-    <w:rsid w:val="00A82CCA"/>
+    <w:next w:val="Normal"/>
+    <w:rsid w:val="005826A3"/>
     <w:rPr>
       <w:rFonts w:ascii="Verdana" w:hAnsi="Verdana"/>
       <w:color w:val="A50021"/>
@@ -6484,7 +9448,7 @@
     <w:name w:val="Answer"/>
     <w:basedOn w:val="Normal"/>
     <w:next w:val="Normal"/>
-    <w:rsid w:val="00BA1A6F"/>
+    <w:rsid w:val="005826A3"/>
     <w:pPr>
       <w:pBdr>
         <w:top w:val="single" w:sz="4" w:space="1" w:color="FFFFFF"/>
@@ -6503,7 +9467,7 @@
     <w:name w:val="Question"/>
     <w:basedOn w:val="Normal"/>
     <w:next w:val="Normal"/>
-    <w:rsid w:val="00BA1A6F"/>
+    <w:rsid w:val="005826A3"/>
     <w:pPr>
       <w:pBdr>
         <w:top w:val="single" w:sz="4" w:space="1" w:color="FFFFFF"/>
@@ -6520,7 +9484,7 @@
   </w:style>
   <w:style w:type="character" w:customStyle="1" w:styleId="nc-highlight">
     <w:name w:val="nc-highlight"/>
-    <w:rsid w:val="003456ED"/>
+    <w:rsid w:val="005826A3"/>
     <w:rPr>
       <w:bdr w:val="none" w:sz="0" w:space="0" w:color="auto"/>
       <w:shd w:val="clear" w:color="auto" w:fill="FFFF93"/>
@@ -6528,7 +9492,7 @@
   </w:style>
   <w:style w:type="character" w:customStyle="1" w:styleId="nc-pageobject">
     <w:name w:val="nc-pageobject"/>
-    <w:rsid w:val="00F65D6F"/>
+    <w:rsid w:val="005826A3"/>
     <w:rPr>
       <w:color w:val="993366"/>
       <w:bdr w:val="none" w:sz="0" w:space="0" w:color="auto"/>
@@ -6537,7 +9501,7 @@
   </w:style>
   <w:style w:type="character" w:customStyle="1" w:styleId="LabelorNumber">
     <w:name w:val="Label or Number"/>
-    <w:rsid w:val="00D43687"/>
+    <w:rsid w:val="005826A3"/>
     <w:rPr>
       <w:rFonts w:ascii="Arial" w:hAnsi="Arial"/>
       <w:color w:val="auto"/>
@@ -6550,7 +9514,7 @@
     <w:name w:val="Document Map"/>
     <w:basedOn w:val="Normal"/>
     <w:semiHidden/>
-    <w:rsid w:val="00A23437"/>
+    <w:rsid w:val="005826A3"/>
     <w:pPr>
       <w:shd w:val="clear" w:color="auto" w:fill="000080"/>
     </w:pPr>
@@ -6563,7 +9527,7 @@
     <w:name w:val="Processing instruction"/>
     <w:basedOn w:val="Normal"/>
     <w:next w:val="Normal"/>
-    <w:rsid w:val="00237B2B"/>
+    <w:rsid w:val="005826A3"/>
     <w:pPr>
       <w:shd w:val="clear" w:color="auto" w:fill="D6FF61"/>
     </w:pPr>
@@ -6589,7 +9553,6 @@
       <w:rFonts w:ascii="Arial" w:eastAsia="Times" w:hAnsi="Arial"/>
       <w:b/>
       <w:sz w:val="26"/>
-      <w:lang w:val="en-US" w:eastAsia="en-US" w:bidi="ar-SA"/>
     </w:rPr>
   </w:style>
   <w:style w:type="paragraph" w:styleId="BalloonText">
@@ -6633,6 +9596,349 @@
       <w:color w:val="605E5C"/>
       <w:shd w:val="clear" w:color="auto" w:fill="E1DFDD"/>
     </w:rPr>
+  </w:style>
+  <w:style w:type="paragraph" w:customStyle="1" w:styleId="Figuregraphic">
+    <w:name w:val="Figure graphic"/>
+    <w:basedOn w:val="Normal"/>
+    <w:rsid w:val="005826A3"/>
+    <w:pPr>
+      <w:autoSpaceDE w:val="0"/>
+      <w:autoSpaceDN w:val="0"/>
+      <w:adjustRightInd w:val="0"/>
+    </w:pPr>
+    <w:rPr>
+      <w:rFonts w:eastAsia="Times New Roman"/>
+      <w:szCs w:val="24"/>
+    </w:rPr>
+  </w:style>
+  <w:style w:type="paragraph" w:customStyle="1" w:styleId="Equation">
+    <w:name w:val="Equation"/>
+    <w:basedOn w:val="Normal"/>
+    <w:rsid w:val="005826A3"/>
+    <w:pPr>
+      <w:jc w:val="center"/>
+    </w:pPr>
+    <w:rPr>
+      <w:rFonts w:eastAsia="Times New Roman"/>
+      <w:color w:val="333398"/>
+    </w:rPr>
+  </w:style>
+  <w:style w:type="paragraph" w:customStyle="1" w:styleId="Keywords">
+    <w:name w:val="Keywords"/>
+    <w:basedOn w:val="Normal"/>
+    <w:rsid w:val="005826A3"/>
+    <w:rPr>
+      <w:rFonts w:eastAsia="Times New Roman"/>
+      <w:color w:val="000080"/>
+    </w:rPr>
+  </w:style>
+  <w:style w:type="character" w:customStyle="1" w:styleId="Processinginstructionchar">
+    <w:name w:val="Processing instruction char"/>
+    <w:qFormat/>
+    <w:rsid w:val="005826A3"/>
+    <w:rPr>
+      <w:rFonts w:ascii="Courier New" w:hAnsi="Courier New"/>
+      <w:sz w:val="18"/>
+      <w:bdr w:val="none" w:sz="0" w:space="0" w:color="auto"/>
+      <w:shd w:val="clear" w:color="auto" w:fill="D99594"/>
+    </w:rPr>
+  </w:style>
+  <w:style w:type="character" w:customStyle="1" w:styleId="nc-highlight-1">
+    <w:name w:val="nc-highlight-1"/>
+    <w:qFormat/>
+    <w:rsid w:val="005826A3"/>
+    <w:rPr>
+      <w:rFonts w:ascii="Arial" w:hAnsi="Arial"/>
+      <w:color w:val="FFFFFF"/>
+      <w:sz w:val="24"/>
+      <w:bdr w:val="none" w:sz="0" w:space="0" w:color="auto"/>
+      <w:shd w:val="solid" w:color="0070C0" w:fill="0070C0"/>
+    </w:rPr>
+  </w:style>
+  <w:style w:type="paragraph" w:styleId="Subtitle">
+    <w:name w:val="Subtitle"/>
+    <w:basedOn w:val="Normal"/>
+    <w:link w:val="SubtitleChar"/>
+    <w:qFormat/>
+    <w:rsid w:val="005826A3"/>
+    <w:pPr>
+      <w:keepNext/>
+      <w:spacing w:before="240" w:after="60" w:line="480" w:lineRule="auto"/>
+      <w:outlineLvl w:val="1"/>
+    </w:pPr>
+    <w:rPr>
+      <w:rFonts w:eastAsia="Times New Roman" w:cs="Arial"/>
+      <w:b/>
+      <w:kern w:val="28"/>
+      <w:szCs w:val="24"/>
+      <w:u w:val="single"/>
+    </w:rPr>
+  </w:style>
+  <w:style w:type="character" w:customStyle="1" w:styleId="SubtitleChar">
+    <w:name w:val="Subtitle Char"/>
+    <w:link w:val="Subtitle"/>
+    <w:rsid w:val="005826A3"/>
+    <w:rPr>
+      <w:rFonts w:ascii="Arial" w:hAnsi="Arial" w:cs="Arial"/>
+      <w:b/>
+      <w:kern w:val="28"/>
+      <w:sz w:val="24"/>
+      <w:szCs w:val="24"/>
+      <w:u w:val="single"/>
+    </w:rPr>
+  </w:style>
+  <w:style w:type="paragraph" w:customStyle="1" w:styleId="Abstract">
+    <w:name w:val="Abstract"/>
+    <w:basedOn w:val="Normal"/>
+    <w:next w:val="Normal"/>
+    <w:rsid w:val="005826A3"/>
+    <w:pPr>
+      <w:spacing w:before="120" w:after="0"/>
+    </w:pPr>
+    <w:rPr>
+      <w:rFonts w:ascii="Times New Roman" w:eastAsia="Times New Roman" w:hAnsi="Times New Roman"/>
+      <w:sz w:val="20"/>
+    </w:rPr>
+  </w:style>
+  <w:style w:type="paragraph" w:customStyle="1" w:styleId="Boxcontent">
+    <w:name w:val="Boxcontent"/>
+    <w:basedOn w:val="Normal"/>
+    <w:rsid w:val="005826A3"/>
+    <w:rPr>
+      <w:rFonts w:eastAsia="Times New Roman"/>
+    </w:rPr>
+  </w:style>
+  <w:style w:type="character" w:customStyle="1" w:styleId="nc-highlight-2">
+    <w:name w:val="nc-highlight-2"/>
+    <w:qFormat/>
+    <w:rsid w:val="005826A3"/>
+    <w:rPr>
+      <w:rFonts w:ascii="Arial" w:hAnsi="Arial"/>
+      <w:color w:val="FFFFFF"/>
+      <w:bdr w:val="none" w:sz="0" w:space="0" w:color="auto"/>
+      <w:shd w:val="solid" w:color="663300" w:fill="663300"/>
+    </w:rPr>
+  </w:style>
+  <w:style w:type="paragraph" w:customStyle="1" w:styleId="Structuredabstractheading">
+    <w:name w:val="Structured abstract heading"/>
+    <w:basedOn w:val="Normal"/>
+    <w:next w:val="Normal"/>
+    <w:rsid w:val="005826A3"/>
+    <w:pPr>
+      <w:keepNext/>
+      <w:spacing w:before="240" w:after="60" w:line="480" w:lineRule="auto"/>
+      <w:outlineLvl w:val="2"/>
+    </w:pPr>
+    <w:rPr>
+      <w:rFonts w:eastAsia="Times New Roman"/>
+      <w:b/>
+      <w:kern w:val="28"/>
+      <w:sz w:val="26"/>
+      <w:szCs w:val="24"/>
+    </w:rPr>
+  </w:style>
+  <w:style w:type="character" w:customStyle="1" w:styleId="nc-highlight-3">
+    <w:name w:val="nc-highlight-3"/>
+    <w:qFormat/>
+    <w:rsid w:val="005826A3"/>
+    <w:rPr>
+      <w:rFonts w:ascii="Arial" w:hAnsi="Arial"/>
+      <w:color w:val="FFFFFF"/>
+      <w:sz w:val="24"/>
+      <w:bdr w:val="none" w:sz="0" w:space="0" w:color="auto"/>
+      <w:shd w:val="solid" w:color="A6A6A6" w:fill="A6A6A6"/>
+    </w:rPr>
+  </w:style>
+  <w:style w:type="character" w:customStyle="1" w:styleId="nc-highlight-4">
+    <w:name w:val="nc-highlight-4"/>
+    <w:qFormat/>
+    <w:rsid w:val="005826A3"/>
+    <w:rPr>
+      <w:rFonts w:ascii="Arial" w:hAnsi="Arial"/>
+      <w:color w:val="FFFFFF"/>
+      <w:sz w:val="24"/>
+      <w:bdr w:val="none" w:sz="0" w:space="0" w:color="auto"/>
+      <w:shd w:val="solid" w:color="CC9900" w:fill="CC9900"/>
+    </w:rPr>
+  </w:style>
+  <w:style w:type="character" w:customStyle="1" w:styleId="nc-highlight-5">
+    <w:name w:val="nc-highlight-5"/>
+    <w:qFormat/>
+    <w:rsid w:val="005826A3"/>
+    <w:rPr>
+      <w:rFonts w:ascii="Arial" w:hAnsi="Arial"/>
+      <w:color w:val="FFFFFF"/>
+      <w:sz w:val="24"/>
+      <w:bdr w:val="none" w:sz="0" w:space="0" w:color="auto"/>
+      <w:shd w:val="solid" w:color="000000" w:fill="000000"/>
+    </w:rPr>
+  </w:style>
+  <w:style w:type="paragraph" w:customStyle="1" w:styleId="Figurealttext">
+    <w:name w:val="Figure alt text"/>
+    <w:basedOn w:val="Normal"/>
+    <w:rsid w:val="005826A3"/>
+    <w:pPr>
+      <w:shd w:val="clear" w:color="auto" w:fill="C4BC96"/>
+    </w:pPr>
+    <w:rPr>
+      <w:rFonts w:ascii="Courier New" w:eastAsia="Times New Roman" w:hAnsi="Courier New"/>
+    </w:rPr>
+  </w:style>
+  <w:style w:type="paragraph" w:styleId="List">
+    <w:name w:val="List"/>
+    <w:basedOn w:val="Normal"/>
+    <w:semiHidden/>
+    <w:unhideWhenUsed/>
+    <w:rsid w:val="005826A3"/>
+    <w:pPr>
+      <w:ind w:left="360" w:hanging="360"/>
+      <w:contextualSpacing/>
+    </w:pPr>
+  </w:style>
+  <w:style w:type="paragraph" w:customStyle="1" w:styleId="Glossarydefinition">
+    <w:name w:val="Glossary definition"/>
+    <w:basedOn w:val="Normal"/>
+    <w:rsid w:val="005826A3"/>
+    <w:pPr>
+      <w:shd w:val="clear" w:color="auto" w:fill="FDE4BF"/>
+    </w:pPr>
+    <w:rPr>
+      <w:color w:val="0033CC"/>
+      <w:sz w:val="22"/>
+    </w:rPr>
+  </w:style>
+  <w:style w:type="paragraph" w:customStyle="1" w:styleId="Glossaryterm">
+    <w:name w:val="Glossary term"/>
+    <w:basedOn w:val="Normal"/>
+    <w:next w:val="Glossarydefinition"/>
+    <w:rsid w:val="005826A3"/>
+    <w:pPr>
+      <w:shd w:val="clear" w:color="auto" w:fill="CCFFFF"/>
+    </w:pPr>
+    <w:rPr>
+      <w:b/>
+    </w:rPr>
+  </w:style>
+  <w:style w:type="character" w:customStyle="1" w:styleId="monospace">
+    <w:name w:val="monospace"/>
+    <w:basedOn w:val="DefaultParagraphFont"/>
+    <w:uiPriority w:val="1"/>
+    <w:qFormat/>
+    <w:rsid w:val="005826A3"/>
+    <w:rPr>
+      <w:rFonts w:ascii="Courier New" w:hAnsi="Courier New"/>
+      <w:color w:val="auto"/>
+      <w:sz w:val="20"/>
+      <w:bdr w:val="none" w:sz="0" w:space="0" w:color="auto"/>
+      <w:shd w:val="clear" w:color="auto" w:fill="D9D9D9" w:themeFill="background1" w:themeFillShade="D9"/>
+    </w:rPr>
+  </w:style>
+  <w:style w:type="paragraph" w:customStyle="1" w:styleId="Figurecaptioncontinued">
+    <w:name w:val="Figure caption continued"/>
+    <w:basedOn w:val="Normal"/>
+    <w:rsid w:val="005826A3"/>
+    <w:rPr>
+      <w:rFonts w:eastAsia="Times New Roman"/>
+      <w:color w:val="000080"/>
+      <w:lang w:val="en-GB"/>
+    </w:rPr>
+  </w:style>
+  <w:style w:type="paragraph" w:customStyle="1" w:styleId="Figurecopyrightstatement">
+    <w:name w:val="Figure copyright statement"/>
+    <w:basedOn w:val="Normal"/>
+    <w:rsid w:val="005826A3"/>
+    <w:rPr>
+      <w:rFonts w:ascii="Times New Roman" w:eastAsia="Times New Roman" w:hAnsi="Times New Roman"/>
+      <w:b/>
+      <w:color w:val="943634"/>
+      <w:sz w:val="20"/>
+    </w:rPr>
+  </w:style>
+  <w:style w:type="paragraph" w:customStyle="1" w:styleId="Figurelicensestatement">
+    <w:name w:val="Figure license statement"/>
+    <w:basedOn w:val="Normal"/>
+    <w:rsid w:val="005826A3"/>
+    <w:rPr>
+      <w:rFonts w:ascii="Times New Roman" w:eastAsia="Times New Roman" w:hAnsi="Times New Roman"/>
+      <w:b/>
+      <w:color w:val="76923C"/>
+      <w:sz w:val="20"/>
+    </w:rPr>
+  </w:style>
+  <w:style w:type="paragraph" w:customStyle="1" w:styleId="Figuretitle">
+    <w:name w:val="Figure title"/>
+    <w:basedOn w:val="Normal"/>
+    <w:next w:val="Normal"/>
+    <w:rsid w:val="005826A3"/>
+    <w:pPr>
+      <w:spacing w:before="120"/>
+    </w:pPr>
+    <w:rPr>
+      <w:rFonts w:eastAsia="Times New Roman"/>
+      <w:b/>
+      <w:color w:val="000080"/>
+      <w:lang w:val="en-GB"/>
+    </w:rPr>
+  </w:style>
+  <w:style w:type="paragraph" w:customStyle="1" w:styleId="Tablecopyrightstatement">
+    <w:name w:val="Table copyright statement"/>
+    <w:basedOn w:val="Normal"/>
+    <w:rsid w:val="005826A3"/>
+    <w:rPr>
+      <w:rFonts w:ascii="Times New Roman" w:eastAsia="Times New Roman" w:hAnsi="Times New Roman"/>
+      <w:b/>
+      <w:color w:val="943634"/>
+      <w:sz w:val="20"/>
+    </w:rPr>
+  </w:style>
+  <w:style w:type="paragraph" w:customStyle="1" w:styleId="Tablelicensestatement">
+    <w:name w:val="Table license statement"/>
+    <w:basedOn w:val="Normal"/>
+    <w:rsid w:val="005826A3"/>
+    <w:rPr>
+      <w:rFonts w:ascii="Times New Roman" w:eastAsia="Times New Roman" w:hAnsi="Times New Roman"/>
+      <w:b/>
+      <w:color w:val="76923C"/>
+      <w:sz w:val="20"/>
+    </w:rPr>
+  </w:style>
+  <w:style w:type="paragraph" w:customStyle="1" w:styleId="VideoInformation">
+    <w:name w:val="Video Information"/>
+    <w:basedOn w:val="Normal"/>
+    <w:rsid w:val="005826A3"/>
+    <w:pPr>
+      <w:shd w:val="clear" w:color="auto" w:fill="FFCCFF"/>
+    </w:pPr>
+    <w:rPr>
+      <w:rFonts w:eastAsia="Times New Roman"/>
+      <w:sz w:val="20"/>
+    </w:rPr>
+  </w:style>
+  <w:style w:type="paragraph" w:customStyle="1" w:styleId="Runninglefthead">
+    <w:name w:val="Running left head"/>
+    <w:basedOn w:val="Normal"/>
+    <w:next w:val="Normal"/>
+    <w:rsid w:val="005826A3"/>
+    <w:pPr>
+      <w:autoSpaceDE w:val="0"/>
+      <w:autoSpaceDN w:val="0"/>
+      <w:adjustRightInd w:val="0"/>
+    </w:pPr>
+    <w:rPr>
+      <w:rFonts w:eastAsia="Times New Roman"/>
+      <w:szCs w:val="24"/>
+    </w:rPr>
+  </w:style>
+  <w:style w:type="paragraph" w:styleId="ListParagraph">
+    <w:name w:val="List Paragraph"/>
+    <w:basedOn w:val="Normal"/>
+    <w:uiPriority w:val="34"/>
+    <w:qFormat/>
+    <w:rsid w:val="005826A3"/>
+    <w:pPr>
+      <w:ind w:left="720"/>
+      <w:contextualSpacing/>
+    </w:pPr>
   </w:style>
 </w:styles>
 </file>

</xml_diff>